<commit_message>
delete profile transitioning fixed
</commit_message>
<xml_diff>
--- a/project/Report/tech-progr/ProgrammingTechnology-ReportPlan.docx
+++ b/project/Report/tech-progr/ProgrammingTechnology-ReportPlan.docx
@@ -262,14 +262,12 @@
       <w:r>
         <w:t xml:space="preserve">Submission date: </w:t>
       </w:r>
-      <w:proofErr w:type="spellStart"/>
       <w:r>
         <w:rPr>
           <w:highlight w:val="yellow"/>
         </w:rPr>
         <w:t>xxxx</w:t>
       </w:r>
-      <w:proofErr w:type="spellEnd"/>
     </w:p>
     <w:p/>
     <w:p/>
@@ -306,24 +304,7 @@
           <w:u w:val="single"/>
         </w:rPr>
         <w:tab/>
-      </w:r>
-      <w:proofErr w:type="spellStart"/>
-      <w:r>
-        <w:rPr>
-          <w:rFonts w:ascii="Kunstler Script" w:hAnsi="Kunstler Script"/>
-          <w:sz w:val="52"/>
-          <w:u w:val="single"/>
-        </w:rPr>
-        <w:t>Zanigis</w:t>
-      </w:r>
-      <w:proofErr w:type="spellEnd"/>
-      <w:r>
-        <w:rPr>
-          <w:rFonts w:ascii="Kunstler Script" w:hAnsi="Kunstler Script"/>
-          <w:sz w:val="52"/>
-          <w:u w:val="single"/>
-        </w:rPr>
-        <w:t xml:space="preserve"> </w:t>
+        <w:t xml:space="preserve">Zanigis </w:t>
       </w:r>
       <w:r>
         <w:rPr>
@@ -3067,21 +3048,12 @@
           <w:sz w:val="24"/>
         </w:rPr>
       </w:pPr>
-      <w:proofErr w:type="gramStart"/>
-      <w:r>
-        <w:rPr>
-          <w:rFonts w:ascii="Arial" w:hAnsi="Arial" w:cs="Arial"/>
-          <w:sz w:val="24"/>
-        </w:rPr>
-        <w:t>Considering the fact that</w:t>
-      </w:r>
-      <w:proofErr w:type="gramEnd"/>
-      <w:r>
-        <w:rPr>
-          <w:rFonts w:ascii="Arial" w:hAnsi="Arial" w:cs="Arial"/>
-          <w:sz w:val="24"/>
-        </w:rPr>
-        <w:t xml:space="preserve"> the main idea of this project was to design and implement a web service, choosing the right framework to follow is one of the most important parts of it.</w:t>
+      <w:r>
+        <w:rPr>
+          <w:rFonts w:ascii="Arial" w:hAnsi="Arial" w:cs="Arial"/>
+          <w:sz w:val="24"/>
+        </w:rPr>
+        <w:t>Considering the fact that the main idea of this project was to design and implement a web service, choosing the right framework to follow is one of the most important parts of it.</w:t>
       </w:r>
     </w:p>
     <w:p>
@@ -3210,25 +3182,7 @@
           <w:sz w:val="24"/>
           <w:szCs w:val="28"/>
         </w:rPr>
-        <w:t xml:space="preserve">aving all this extra data in the messages can be considered redundant information (in the case where that some or </w:t>
-      </w:r>
-      <w:proofErr w:type="gramStart"/>
-      <w:r>
-        <w:rPr>
-          <w:rFonts w:ascii="Arial" w:hAnsi="Arial" w:cs="Arial"/>
-          <w:sz w:val="24"/>
-          <w:szCs w:val="28"/>
-        </w:rPr>
-        <w:t>all of</w:t>
-      </w:r>
-      <w:proofErr w:type="gramEnd"/>
-      <w:r>
-        <w:rPr>
-          <w:rFonts w:ascii="Arial" w:hAnsi="Arial" w:cs="Arial"/>
-          <w:sz w:val="24"/>
-          <w:szCs w:val="28"/>
-        </w:rPr>
-        <w:t xml:space="preserve"> this information is not used) which can have a small negative impact on latency. </w:t>
+        <w:t xml:space="preserve">aving all this extra data in the messages can be considered redundant information (in the case where that some or all of this information is not used) which can have a small negative impact on latency. </w:t>
       </w:r>
     </w:p>
     <w:p>
@@ -3357,24 +3311,7 @@
           <w:szCs w:val="28"/>
         </w:rPr>
         <w:tab/>
-      </w:r>
-      <w:proofErr w:type="gramStart"/>
-      <w:r>
-        <w:rPr>
-          <w:rFonts w:ascii="Arial" w:hAnsi="Arial" w:cs="Arial"/>
-          <w:sz w:val="24"/>
-          <w:szCs w:val="28"/>
-        </w:rPr>
-        <w:t>All of</w:t>
-      </w:r>
-      <w:proofErr w:type="gramEnd"/>
-      <w:r>
-        <w:rPr>
-          <w:rFonts w:ascii="Arial" w:hAnsi="Arial" w:cs="Arial"/>
-          <w:sz w:val="24"/>
-          <w:szCs w:val="28"/>
-        </w:rPr>
-        <w:t xml:space="preserve"> the above-mentioned reasons, determined us to create a RESTful service.</w:t>
+        <w:t>All of the above-mentioned reasons, determined us to create a RESTful service.</w:t>
       </w:r>
     </w:p>
     <w:p>
@@ -3410,23 +3347,7 @@
           <w:rFonts w:ascii="Arial" w:hAnsi="Arial" w:cs="Arial"/>
           <w:sz w:val="24"/>
         </w:rPr>
-        <w:t xml:space="preserve">In terms of framework, we were split between WCF and </w:t>
-      </w:r>
-      <w:proofErr w:type="spellStart"/>
-      <w:r>
-        <w:rPr>
-          <w:rFonts w:ascii="Arial" w:hAnsi="Arial" w:cs="Arial"/>
-          <w:sz w:val="24"/>
-        </w:rPr>
-        <w:t>WebAPI</w:t>
-      </w:r>
-      <w:proofErr w:type="spellEnd"/>
-      <w:r>
-        <w:rPr>
-          <w:rFonts w:ascii="Arial" w:hAnsi="Arial" w:cs="Arial"/>
-          <w:sz w:val="24"/>
-        </w:rPr>
-        <w:t xml:space="preserve">. But since our goal was first heterogeneity and second speed, we chose WCF, simply because it </w:t>
+        <w:t xml:space="preserve">In terms of framework, we were split between WCF and WebAPI. But since our goal was first heterogeneity and second speed, we chose WCF, simply because it </w:t>
       </w:r>
       <w:r>
         <w:rPr>
@@ -3510,54 +3431,22 @@
           <w:rFonts w:ascii="Arial" w:hAnsi="Arial" w:cs="Arial"/>
           <w:sz w:val="24"/>
         </w:rPr>
-        <w:t xml:space="preserve"> Furthermore, it offers great flexibility as it automatically selects the appropriate type of binding depending on what the user device is compatible with (</w:t>
-      </w:r>
-      <w:proofErr w:type="gramStart"/>
-      <w:r>
-        <w:rPr>
-          <w:rFonts w:ascii="Arial" w:hAnsi="Arial" w:cs="Arial"/>
-          <w:sz w:val="24"/>
-        </w:rPr>
-        <w:t>as long as</w:t>
-      </w:r>
-      <w:proofErr w:type="gramEnd"/>
-      <w:r>
-        <w:rPr>
-          <w:rFonts w:ascii="Arial" w:hAnsi="Arial" w:cs="Arial"/>
-          <w:sz w:val="24"/>
-        </w:rPr>
-        <w:t xml:space="preserve"> such type of a binding is configured).</w:t>
-      </w:r>
-    </w:p>
-    <w:p>
-      <w:pPr>
-        <w:rPr>
-          <w:rFonts w:ascii="Arial" w:hAnsi="Arial" w:cs="Arial"/>
-          <w:sz w:val="24"/>
-        </w:rPr>
-      </w:pPr>
-      <w:r>
-        <w:rPr>
-          <w:rFonts w:ascii="Arial" w:hAnsi="Arial" w:cs="Arial"/>
-          <w:sz w:val="24"/>
-        </w:rPr>
-        <w:t xml:space="preserve">The main reasons we even considered </w:t>
-      </w:r>
-      <w:proofErr w:type="spellStart"/>
-      <w:r>
-        <w:rPr>
-          <w:rFonts w:ascii="Arial" w:hAnsi="Arial" w:cs="Arial"/>
-          <w:sz w:val="24"/>
-        </w:rPr>
-        <w:t>WebAPI</w:t>
-      </w:r>
-      <w:proofErr w:type="spellEnd"/>
-      <w:r>
-        <w:rPr>
-          <w:rFonts w:ascii="Arial" w:hAnsi="Arial" w:cs="Arial"/>
-          <w:sz w:val="24"/>
-        </w:rPr>
-        <w:t xml:space="preserve"> was because </w:t>
+        <w:t xml:space="preserve"> Furthermore, it offers great flexibility as it automatically selects the appropriate type of binding depending on what the user device is compatible with (as long as such type of a binding is configured).</w:t>
+      </w:r>
+    </w:p>
+    <w:p>
+      <w:pPr>
+        <w:rPr>
+          <w:rFonts w:ascii="Arial" w:hAnsi="Arial" w:cs="Arial"/>
+          <w:sz w:val="24"/>
+        </w:rPr>
+      </w:pPr>
+      <w:r>
+        <w:rPr>
+          <w:rFonts w:ascii="Arial" w:hAnsi="Arial" w:cs="Arial"/>
+          <w:sz w:val="24"/>
+        </w:rPr>
+        <w:t xml:space="preserve">The main reasons we even considered WebAPI was because </w:t>
       </w:r>
       <w:r>
         <w:rPr>
@@ -3571,39 +3460,7 @@
           <w:rFonts w:ascii="Arial" w:hAnsi="Arial" w:cs="Arial"/>
           <w:sz w:val="24"/>
         </w:rPr>
-        <w:t xml:space="preserve">, and because it can be faster than WCF. </w:t>
-      </w:r>
-      <w:proofErr w:type="gramStart"/>
-      <w:r>
-        <w:rPr>
-          <w:rFonts w:ascii="Arial" w:hAnsi="Arial" w:cs="Arial"/>
-          <w:sz w:val="24"/>
-        </w:rPr>
-        <w:t>However</w:t>
-      </w:r>
-      <w:proofErr w:type="gramEnd"/>
-      <w:r>
-        <w:rPr>
-          <w:rFonts w:ascii="Arial" w:hAnsi="Arial" w:cs="Arial"/>
-          <w:sz w:val="24"/>
-        </w:rPr>
-        <w:t xml:space="preserve"> the difference in speed, at least for the number of users we anticipate, is so insignificant that </w:t>
-      </w:r>
-      <w:proofErr w:type="spellStart"/>
-      <w:r>
-        <w:rPr>
-          <w:rFonts w:ascii="Arial" w:hAnsi="Arial" w:cs="Arial"/>
-          <w:sz w:val="24"/>
-        </w:rPr>
-        <w:t>its</w:t>
-      </w:r>
-      <w:proofErr w:type="spellEnd"/>
-      <w:r>
-        <w:rPr>
-          <w:rFonts w:ascii="Arial" w:hAnsi="Arial" w:cs="Arial"/>
-          <w:sz w:val="24"/>
-        </w:rPr>
-        <w:t xml:space="preserve"> not worth the trade off with</w:t>
+        <w:t>, and because it can be faster than WCF. However the difference in speed, at least for the number of users we anticipate, is so insignificant that its not worth the trade off with</w:t>
       </w:r>
       <w:r>
         <w:rPr>
@@ -3895,14 +3752,27 @@
                             <w:r>
                               <w:t xml:space="preserve">Figure </w:t>
                             </w:r>
-                            <w:fldSimple w:instr=" SEQ Figure \* ARABIC ">
-                              <w:r>
-                                <w:rPr>
-                                  <w:noProof/>
-                                </w:rPr>
-                                <w:t>1</w:t>
-                              </w:r>
-                            </w:fldSimple>
+                            <w:r>
+                              <w:fldChar w:fldCharType="begin"/>
+                            </w:r>
+                            <w:r>
+                              <w:instrText xml:space="preserve"> SEQ Figure \* ARABIC </w:instrText>
+                            </w:r>
+                            <w:r>
+                              <w:fldChar w:fldCharType="separate"/>
+                            </w:r>
+                            <w:r>
+                              <w:rPr>
+                                <w:noProof/>
+                              </w:rPr>
+                              <w:t>1</w:t>
+                            </w:r>
+                            <w:r>
+                              <w:rPr>
+                                <w:noProof/>
+                              </w:rPr>
+                              <w:fldChar w:fldCharType="end"/>
+                            </w:r>
                           </w:p>
                         </w:txbxContent>
                       </wps:txbx>
@@ -3938,14 +3808,27 @@
                       <w:r>
                         <w:t xml:space="preserve">Figure </w:t>
                       </w:r>
-                      <w:fldSimple w:instr=" SEQ Figure \* ARABIC ">
-                        <w:r>
-                          <w:rPr>
-                            <w:noProof/>
-                          </w:rPr>
-                          <w:t>1</w:t>
-                        </w:r>
-                      </w:fldSimple>
+                      <w:r>
+                        <w:fldChar w:fldCharType="begin"/>
+                      </w:r>
+                      <w:r>
+                        <w:instrText xml:space="preserve"> SEQ Figure \* ARABIC </w:instrText>
+                      </w:r>
+                      <w:r>
+                        <w:fldChar w:fldCharType="separate"/>
+                      </w:r>
+                      <w:r>
+                        <w:rPr>
+                          <w:noProof/>
+                        </w:rPr>
+                        <w:t>1</w:t>
+                      </w:r>
+                      <w:r>
+                        <w:rPr>
+                          <w:noProof/>
+                        </w:rPr>
+                        <w:fldChar w:fldCharType="end"/>
+                      </w:r>
                     </w:p>
                   </w:txbxContent>
                 </v:textbox>
@@ -4563,7 +4446,6 @@
         </w:rPr>
         <w:t xml:space="preserve"> in our included files “</w:t>
       </w:r>
-      <w:proofErr w:type="spellStart"/>
       <w:r>
         <w:rPr>
           <w:rFonts w:ascii="Arial" w:hAnsi="Arial" w:cs="Arial"/>
@@ -4578,7 +4460,6 @@
         </w:rPr>
         <w:t>.uxf</w:t>
       </w:r>
-      <w:proofErr w:type="spellEnd"/>
       <w:r>
         <w:rPr>
           <w:rFonts w:ascii="Arial" w:hAnsi="Arial" w:cs="Arial"/>
@@ -4621,23 +4502,7 @@
           <w:rFonts w:ascii="Arial" w:hAnsi="Arial" w:cs="Arial"/>
           <w:sz w:val="24"/>
         </w:rPr>
-        <w:t xml:space="preserve">Also </w:t>
-      </w:r>
-      <w:proofErr w:type="gramStart"/>
-      <w:r>
-        <w:rPr>
-          <w:rFonts w:ascii="Arial" w:hAnsi="Arial" w:cs="Arial"/>
-          <w:sz w:val="24"/>
-        </w:rPr>
-        <w:t>in order to</w:t>
-      </w:r>
-      <w:proofErr w:type="gramEnd"/>
-      <w:r>
-        <w:rPr>
-          <w:rFonts w:ascii="Arial" w:hAnsi="Arial" w:cs="Arial"/>
-          <w:sz w:val="24"/>
-        </w:rPr>
-        <w:t xml:space="preserve"> </w:t>
+        <w:t xml:space="preserve">Also in order to </w:t>
       </w:r>
       <w:r>
         <w:rPr>
@@ -5000,21 +4865,12 @@
           <w:sz w:val="24"/>
         </w:rPr>
       </w:pPr>
-      <w:proofErr w:type="gramStart"/>
-      <w:r>
-        <w:rPr>
-          <w:rFonts w:ascii="Arial" w:hAnsi="Arial" w:cs="Arial"/>
-          <w:sz w:val="24"/>
-        </w:rPr>
-        <w:t>In order to</w:t>
-      </w:r>
-      <w:proofErr w:type="gramEnd"/>
-      <w:r>
-        <w:rPr>
-          <w:rFonts w:ascii="Arial" w:hAnsi="Arial" w:cs="Arial"/>
-          <w:sz w:val="24"/>
-        </w:rPr>
-        <w:t xml:space="preserve"> have a successful web service we needed something to consume the service, that being clients. For this project we have decided to create two types of clients: a dedicated windows compatible client and a multi-platform web client.</w:t>
+      <w:r>
+        <w:rPr>
+          <w:rFonts w:ascii="Arial" w:hAnsi="Arial" w:cs="Arial"/>
+          <w:sz w:val="24"/>
+        </w:rPr>
+        <w:t>In order to have a successful web service we needed something to consume the service, that being clients. For this project we have decided to create two types of clients: a dedicated windows compatible client and a multi-platform web client.</w:t>
       </w:r>
     </w:p>
     <w:p>
@@ -5052,23 +4908,7 @@
           <w:sz w:val="24"/>
         </w:rPr>
         <w:tab/>
-        <w:t xml:space="preserve">For this type of </w:t>
-      </w:r>
-      <w:proofErr w:type="gramStart"/>
-      <w:r>
-        <w:rPr>
-          <w:rFonts w:ascii="Arial" w:hAnsi="Arial" w:cs="Arial"/>
-          <w:sz w:val="24"/>
-        </w:rPr>
-        <w:t>client</w:t>
-      </w:r>
-      <w:proofErr w:type="gramEnd"/>
-      <w:r>
-        <w:rPr>
-          <w:rFonts w:ascii="Arial" w:hAnsi="Arial" w:cs="Arial"/>
-          <w:sz w:val="24"/>
-        </w:rPr>
-        <w:t xml:space="preserve"> we had to choose between several </w:t>
+        <w:t xml:space="preserve">For this type of client we had to choose between several </w:t>
       </w:r>
       <w:r>
         <w:rPr>
@@ -5082,17 +4922,8 @@
           <w:rFonts w:ascii="Arial" w:hAnsi="Arial" w:cs="Arial"/>
           <w:sz w:val="24"/>
         </w:rPr>
-        <w:t xml:space="preserve">WinForms, </w:t>
-      </w:r>
-      <w:proofErr w:type="spellStart"/>
-      <w:r>
-        <w:rPr>
-          <w:rFonts w:ascii="Arial" w:hAnsi="Arial" w:cs="Arial"/>
-          <w:sz w:val="24"/>
-        </w:rPr>
-        <w:t>wpf</w:t>
-      </w:r>
-      <w:proofErr w:type="spellEnd"/>
+        <w:t>WinForms, wpf</w:t>
+      </w:r>
       <w:r>
         <w:rPr>
           <w:rFonts w:ascii="Arial" w:hAnsi="Arial" w:cs="Arial"/>
@@ -5105,17 +4936,8 @@
           <w:rFonts w:ascii="Arial" w:hAnsi="Arial" w:cs="Arial"/>
           <w:sz w:val="24"/>
         </w:rPr>
-        <w:t xml:space="preserve"> </w:t>
-      </w:r>
-      <w:proofErr w:type="spellStart"/>
-      <w:r>
-        <w:rPr>
-          <w:rFonts w:ascii="Arial" w:hAnsi="Arial" w:cs="Arial"/>
-          <w:sz w:val="24"/>
-        </w:rPr>
-        <w:t>xaml</w:t>
-      </w:r>
-      <w:proofErr w:type="spellEnd"/>
+        <w:t xml:space="preserve"> xaml</w:t>
+      </w:r>
       <w:r>
         <w:rPr>
           <w:rFonts w:ascii="Arial" w:hAnsi="Arial" w:cs="Arial"/>
@@ -5153,23 +4975,7 @@
           <w:rFonts w:ascii="Arial" w:hAnsi="Arial" w:cs="Arial"/>
           <w:sz w:val="24"/>
         </w:rPr>
-        <w:t xml:space="preserve"> important as functionality. Second, we did not want to spend time on a spike about new ways to create dedicated client. Third, it was made </w:t>
-      </w:r>
-      <w:proofErr w:type="gramStart"/>
-      <w:r>
-        <w:rPr>
-          <w:rFonts w:ascii="Arial" w:hAnsi="Arial" w:cs="Arial"/>
-          <w:sz w:val="24"/>
-        </w:rPr>
-        <w:t>pretty clear</w:t>
-      </w:r>
-      <w:proofErr w:type="gramEnd"/>
-      <w:r>
-        <w:rPr>
-          <w:rFonts w:ascii="Arial" w:hAnsi="Arial" w:cs="Arial"/>
-          <w:sz w:val="24"/>
-        </w:rPr>
-        <w:t xml:space="preserve"> that majority of the points which count towards project’s grade come from the backend of the application. Finally, we were already familiar with </w:t>
+        <w:t xml:space="preserve"> important as functionality. Second, we did not want to spend time on a spike about new ways to create dedicated client. Third, it was made pretty clear that majority of the points which count towards project’s grade come from the backend of the application. Finally, we were already familiar with </w:t>
       </w:r>
       <w:r>
         <w:rPr>
@@ -5227,23 +5033,7 @@
           <w:rFonts w:ascii="Arial" w:hAnsi="Arial" w:cs="Arial"/>
           <w:sz w:val="24"/>
         </w:rPr>
-        <w:t xml:space="preserve">Following a popular trend in programming, we decided to implement </w:t>
-      </w:r>
-      <w:proofErr w:type="gramStart"/>
-      <w:r>
-        <w:rPr>
-          <w:rFonts w:ascii="Arial" w:hAnsi="Arial" w:cs="Arial"/>
-          <w:sz w:val="24"/>
-        </w:rPr>
-        <w:t>all of</w:t>
-      </w:r>
-      <w:proofErr w:type="gramEnd"/>
-      <w:r>
-        <w:rPr>
-          <w:rFonts w:ascii="Arial" w:hAnsi="Arial" w:cs="Arial"/>
-          <w:sz w:val="24"/>
-        </w:rPr>
-        <w:t xml:space="preserve"> the features in the dedicated client first, then, after finding errors and exceptions and fixing them, to </w:t>
+        <w:t xml:space="preserve">Following a popular trend in programming, we decided to implement all of the features in the dedicated client first, then, after finding errors and exceptions and fixing them, to </w:t>
       </w:r>
       <w:r>
         <w:rPr>
@@ -5290,21 +5080,12 @@
         </w:rPr>
         <w:t xml:space="preserve">Just as for the dedicated client, we had to choose between several options, as well. Some of our options were: </w:t>
       </w:r>
-      <w:proofErr w:type="spellStart"/>
-      <w:r>
-        <w:rPr>
-          <w:rFonts w:ascii="Arial" w:hAnsi="Arial" w:cs="Arial"/>
-          <w:sz w:val="24"/>
-        </w:rPr>
-        <w:t>mvc</w:t>
-      </w:r>
-      <w:proofErr w:type="spellEnd"/>
-      <w:r>
-        <w:rPr>
-          <w:rFonts w:ascii="Arial" w:hAnsi="Arial" w:cs="Arial"/>
-          <w:sz w:val="24"/>
-        </w:rPr>
-        <w:t>, web forms</w:t>
+      <w:r>
+        <w:rPr>
+          <w:rFonts w:ascii="Arial" w:hAnsi="Arial" w:cs="Arial"/>
+          <w:sz w:val="24"/>
+        </w:rPr>
+        <w:t>mvc, web forms</w:t>
       </w:r>
       <w:r>
         <w:rPr>
@@ -5376,23 +5157,7 @@
           <w:rFonts w:ascii="Arial" w:hAnsi="Arial" w:cs="Arial"/>
           <w:sz w:val="24"/>
         </w:rPr>
-        <w:t xml:space="preserve"> we eliminated Single </w:t>
-      </w:r>
-      <w:proofErr w:type="gramStart"/>
-      <w:r>
-        <w:rPr>
-          <w:rFonts w:ascii="Arial" w:hAnsi="Arial" w:cs="Arial"/>
-          <w:sz w:val="24"/>
-        </w:rPr>
-        <w:t>page</w:t>
-      </w:r>
-      <w:proofErr w:type="gramEnd"/>
-      <w:r>
-        <w:rPr>
-          <w:rFonts w:ascii="Arial" w:hAnsi="Arial" w:cs="Arial"/>
-          <w:sz w:val="24"/>
-        </w:rPr>
-        <w:t xml:space="preserve"> Application and Web pages</w:t>
+        <w:t xml:space="preserve"> we eliminated Single page Application and Web pages</w:t>
       </w:r>
       <w:r>
         <w:rPr>
@@ -5544,69 +5309,124 @@
     </w:p>
     <w:p>
       <w:pPr>
-        <w:pStyle w:val="Heading4"/>
-        <w:rPr>
-          <w:rFonts w:ascii="Arial" w:hAnsi="Arial" w:cs="Arial"/>
-          <w:sz w:val="24"/>
-          <w:szCs w:val="24"/>
-        </w:rPr>
-      </w:pPr>
-      <w:bookmarkStart w:id="43" w:name="_Toc500008938"/>
-      <w:bookmarkStart w:id="44" w:name="_Toc500258455"/>
-      <w:bookmarkStart w:id="45" w:name="_Toc500503584"/>
-      <w:r>
-        <w:rPr>
-          <w:rFonts w:ascii="Arial" w:hAnsi="Arial" w:cs="Arial"/>
-          <w:sz w:val="24"/>
-          <w:szCs w:val="24"/>
-        </w:rPr>
-        <w:t xml:space="preserve">a. </w:t>
-      </w:r>
-      <w:commentRangeStart w:id="46"/>
-      <w:r>
-        <w:rPr>
-          <w:rFonts w:ascii="Arial" w:hAnsi="Arial" w:cs="Arial"/>
-          <w:sz w:val="24"/>
-          <w:szCs w:val="24"/>
-        </w:rPr>
-        <w:t>Choice</w:t>
-      </w:r>
-      <w:commentRangeEnd w:id="46"/>
-      <w:r>
-        <w:rPr>
-          <w:rStyle w:val="CommentReference"/>
-          <w:rFonts w:ascii="Arial" w:eastAsiaTheme="minorHAnsi" w:hAnsi="Arial" w:cs="Arial"/>
-          <w:i w:val="0"/>
-          <w:iCs w:val="0"/>
-          <w:color w:val="auto"/>
-          <w:sz w:val="24"/>
-          <w:szCs w:val="24"/>
-        </w:rPr>
-        <w:commentReference w:id="46"/>
-      </w:r>
+        <w:rPr>
+          <w:rFonts w:ascii="Arial" w:hAnsi="Arial" w:cs="Arial"/>
+          <w:sz w:val="24"/>
+        </w:rPr>
+      </w:pPr>
+      <w:r>
+        <w:rPr>
+          <w:rFonts w:ascii="Arial" w:hAnsi="Arial" w:cs="Arial"/>
+          <w:sz w:val="24"/>
+        </w:rPr>
+        <w:tab/>
+        <w:t xml:space="preserve">The communication between client and service is another important part of our project, and since we chose WCF as our framework, because of the </w:t>
+      </w:r>
+      <w:bookmarkStart w:id="43" w:name="_GoBack"/>
       <w:bookmarkEnd w:id="43"/>
+    </w:p>
+    <w:p>
+      <w:pPr>
+        <w:rPr>
+          <w:rFonts w:ascii="Arial" w:hAnsi="Arial" w:cs="Arial"/>
+          <w:sz w:val="24"/>
+        </w:rPr>
+      </w:pPr>
+      <w:r>
+        <w:rPr>
+          <w:rFonts w:ascii="Arial" w:hAnsi="Arial" w:cs="Arial"/>
+          <w:sz w:val="24"/>
+        </w:rPr>
+        <w:t>Sending data in binary format such as TCP or IPC could have a positive impact on our performance. IPC is the fastest of all bindings but it only allows communication between two services on the same machine. TCP is also faster than the http bindings but it requires both the client and the service to have WCF and to be on the same network. While we might’ve used the Basic binding from the ‘BasicHttpBinding’ class which is set by default, we decided that it is better to utilize the multiple features WS Binding offers especially security as it encrypts the messages.</w:t>
+      </w:r>
+    </w:p>
+    <w:p>
+      <w:pPr>
+        <w:pStyle w:val="Heading3"/>
+        <w:rPr>
+          <w:rFonts w:ascii="Arial" w:hAnsi="Arial" w:cs="Arial"/>
+        </w:rPr>
+      </w:pPr>
+      <w:bookmarkStart w:id="44" w:name="_Toc500008942"/>
+      <w:bookmarkStart w:id="45" w:name="_Toc500258459"/>
+      <w:bookmarkStart w:id="46" w:name="_Toc500503588"/>
+      <w:r>
+        <w:rPr>
+          <w:rFonts w:ascii="Arial" w:hAnsi="Arial" w:cs="Arial"/>
+        </w:rPr>
+        <w:lastRenderedPageBreak/>
+        <w:t>2.3.2. Service-Database</w:t>
+      </w:r>
       <w:bookmarkEnd w:id="44"/>
       <w:bookmarkEnd w:id="45"/>
-    </w:p>
-    <w:p>
-      <w:pPr>
-        <w:pStyle w:val="Heading4"/>
+      <w:bookmarkEnd w:id="46"/>
+    </w:p>
+    <w:p>
+      <w:pPr>
+        <w:ind w:firstLine="720"/>
         <w:rPr>
           <w:rFonts w:ascii="Arial" w:hAnsi="Arial" w:cs="Arial"/>
           <w:sz w:val="24"/>
           <w:szCs w:val="24"/>
         </w:rPr>
       </w:pPr>
-      <w:bookmarkStart w:id="47" w:name="_Toc500008939"/>
-      <w:bookmarkStart w:id="48" w:name="_Toc500258456"/>
-      <w:bookmarkStart w:id="49" w:name="_Toc500503585"/>
       <w:r>
         <w:rPr>
           <w:rFonts w:ascii="Arial" w:hAnsi="Arial" w:cs="Arial"/>
           <w:sz w:val="24"/>
           <w:szCs w:val="24"/>
         </w:rPr>
-        <w:t>b. Pros</w:t>
+        <w:t xml:space="preserve">In order to save data in our database of choice (SQL Server 2014), we needed something to help C# communicate with it, and for that we had taken into consideration two possibilities: ADO.NET and ADO.NET Entity Framework. </w:t>
+      </w:r>
+    </w:p>
+    <w:p>
+      <w:pPr>
+        <w:ind w:firstLine="720"/>
+      </w:pPr>
+      <w:r>
+        <w:rPr>
+          <w:rFonts w:ascii="Arial" w:hAnsi="Arial" w:cs="Arial"/>
+          <w:sz w:val="24"/>
+          <w:szCs w:val="24"/>
+        </w:rPr>
+        <w:t xml:space="preserve">On one hand ADO.NET Entity Framework has better security, data encapsulation and helps reducing the redundant code, all of which were strong reasons to consider using it, however cons such as slightly slower performance and lack of optimization in terms of a </w:t>
+      </w:r>
+      <w:r>
+        <w:rPr>
+          <w:rFonts w:ascii="Arial" w:hAnsi="Arial" w:cs="Arial"/>
+          <w:sz w:val="24"/>
+          <w:szCs w:val="24"/>
+        </w:rPr>
+        <w:t>flexible database model, determined us to go with ADO.NET, which even tough has bigger queries and is slightly harder to use, does not require to know the database model beforehand, making it perfect for an agile method of development.</w:t>
+      </w:r>
+    </w:p>
+    <w:p>
+      <w:pPr>
+        <w:pStyle w:val="Heading2"/>
+        <w:rPr>
+          <w:rFonts w:ascii="Arial" w:hAnsi="Arial" w:cs="Arial"/>
+          <w:sz w:val="28"/>
+          <w:szCs w:val="28"/>
+        </w:rPr>
+      </w:pPr>
+      <w:bookmarkStart w:id="47" w:name="_Toc500258464"/>
+      <w:bookmarkStart w:id="48" w:name="_Toc500503589"/>
+      <w:r>
+        <w:rPr>
+          <w:rFonts w:ascii="Arial" w:hAnsi="Arial" w:cs="Arial"/>
+          <w:sz w:val="28"/>
+          <w:szCs w:val="28"/>
+        </w:rPr>
+        <w:t xml:space="preserve">2.4. </w:t>
+      </w:r>
+      <w:bookmarkStart w:id="49" w:name="_Toc500008947"/>
+      <w:r>
+        <w:rPr>
+          <w:rFonts w:ascii="Arial" w:hAnsi="Arial" w:cs="Arial"/>
+          <w:sz w:val="28"/>
+          <w:szCs w:val="28"/>
+        </w:rPr>
+        <w:t>Security</w:t>
       </w:r>
       <w:bookmarkEnd w:id="47"/>
       <w:bookmarkEnd w:id="48"/>
@@ -5614,245 +5434,69 @@
     </w:p>
     <w:p>
       <w:pPr>
-        <w:pStyle w:val="Heading4"/>
+        <w:pStyle w:val="Heading3"/>
+        <w:rPr>
+          <w:rFonts w:ascii="Arial" w:hAnsi="Arial" w:cs="Arial"/>
+        </w:rPr>
+      </w:pPr>
+      <w:bookmarkStart w:id="50" w:name="_Toc500503590"/>
+      <w:r>
+        <w:rPr>
+          <w:rFonts w:ascii="Arial" w:hAnsi="Arial" w:cs="Arial"/>
+        </w:rPr>
+        <w:t>2.4.1 Password storage</w:t>
+      </w:r>
+      <w:bookmarkEnd w:id="50"/>
+    </w:p>
+    <w:p>
+      <w:pPr>
+        <w:ind w:firstLine="720"/>
         <w:rPr>
           <w:rFonts w:ascii="Arial" w:hAnsi="Arial" w:cs="Arial"/>
           <w:sz w:val="24"/>
           <w:szCs w:val="24"/>
         </w:rPr>
       </w:pPr>
-      <w:bookmarkStart w:id="50" w:name="_Toc500008940"/>
-      <w:bookmarkStart w:id="51" w:name="_Toc500258457"/>
-      <w:bookmarkStart w:id="52" w:name="_Toc500503586"/>
       <w:r>
         <w:rPr>
           <w:rFonts w:ascii="Arial" w:hAnsi="Arial" w:cs="Arial"/>
           <w:sz w:val="24"/>
           <w:szCs w:val="24"/>
         </w:rPr>
-        <w:t>c. Cons</w:t>
-      </w:r>
-      <w:bookmarkEnd w:id="50"/>
+        <w:t xml:space="preserve">This is the first step we took towards security measures in our project. The last thing we want is if someone manages to compromise the database to be able to obtain the passwords of the unsuspecting users. What we did was to add ‘salt’ (a unique random string) to the password and then hash it before storing it in the database. This ensures that even if someone manages to see all the values in the database they will not be able to make much use of it as the password is hashed. And because of the salt two same passwords will still have different hash values making it even harder to crack. </w:t>
+      </w:r>
+      <w:r>
+        <w:rPr>
+          <w:rFonts w:ascii="Arial" w:hAnsi="Arial" w:cs="Arial"/>
+          <w:sz w:val="24"/>
+          <w:szCs w:val="24"/>
+        </w:rPr>
+        <w:t>Of course,</w:t>
+      </w:r>
+      <w:r>
+        <w:rPr>
+          <w:rFonts w:ascii="Arial" w:hAnsi="Arial" w:cs="Arial"/>
+          <w:sz w:val="24"/>
+          <w:szCs w:val="24"/>
+        </w:rPr>
+        <w:t xml:space="preserve"> we have to store the salt in the database because it is added to the password every time before it is hashed and checked against the password hash stored. </w:t>
+      </w:r>
+    </w:p>
+    <w:p>
+      <w:pPr>
+        <w:pStyle w:val="Heading3"/>
+        <w:rPr>
+          <w:rFonts w:ascii="Arial" w:hAnsi="Arial" w:cs="Arial"/>
+        </w:rPr>
+      </w:pPr>
+      <w:bookmarkStart w:id="51" w:name="_Toc500503591"/>
+      <w:r>
+        <w:rPr>
+          <w:rFonts w:ascii="Arial" w:hAnsi="Arial" w:cs="Arial"/>
+        </w:rPr>
+        <w:t>2.4.2 SQL Injection</w:t>
+      </w:r>
       <w:bookmarkEnd w:id="51"/>
-      <w:bookmarkEnd w:id="52"/>
-    </w:p>
-    <w:p>
-      <w:pPr>
-        <w:pStyle w:val="Heading4"/>
-        <w:rPr>
-          <w:rFonts w:ascii="Arial" w:hAnsi="Arial" w:cs="Arial"/>
-          <w:sz w:val="24"/>
-          <w:szCs w:val="24"/>
-        </w:rPr>
-      </w:pPr>
-      <w:bookmarkStart w:id="53" w:name="_Toc500008941"/>
-      <w:bookmarkStart w:id="54" w:name="_Toc500258458"/>
-      <w:bookmarkStart w:id="55" w:name="_Toc500503587"/>
-      <w:r>
-        <w:rPr>
-          <w:rFonts w:ascii="Arial" w:hAnsi="Arial" w:cs="Arial"/>
-          <w:sz w:val="24"/>
-          <w:szCs w:val="24"/>
-        </w:rPr>
-        <w:t>d. Other choices</w:t>
-      </w:r>
-      <w:bookmarkEnd w:id="53"/>
-      <w:bookmarkEnd w:id="54"/>
-      <w:bookmarkEnd w:id="55"/>
-    </w:p>
-    <w:p>
-      <w:pPr>
-        <w:pStyle w:val="Heading3"/>
-        <w:rPr>
-          <w:rFonts w:ascii="Arial" w:hAnsi="Arial" w:cs="Arial"/>
-        </w:rPr>
-      </w:pPr>
-      <w:bookmarkStart w:id="56" w:name="_Toc500008942"/>
-      <w:bookmarkStart w:id="57" w:name="_Toc500258459"/>
-      <w:bookmarkStart w:id="58" w:name="_Toc500503588"/>
-      <w:r>
-        <w:rPr>
-          <w:rFonts w:ascii="Arial" w:hAnsi="Arial" w:cs="Arial"/>
-        </w:rPr>
-        <w:t>2.3.2. Service-Database</w:t>
-      </w:r>
-      <w:bookmarkEnd w:id="56"/>
-      <w:bookmarkEnd w:id="57"/>
-      <w:bookmarkEnd w:id="58"/>
-    </w:p>
-    <w:p>
-      <w:pPr>
-        <w:ind w:firstLine="720"/>
-        <w:rPr>
-          <w:rFonts w:ascii="Arial" w:hAnsi="Arial" w:cs="Arial"/>
-          <w:sz w:val="24"/>
-          <w:szCs w:val="24"/>
-        </w:rPr>
-      </w:pPr>
-      <w:proofErr w:type="gramStart"/>
-      <w:r>
-        <w:rPr>
-          <w:rFonts w:ascii="Arial" w:hAnsi="Arial" w:cs="Arial"/>
-          <w:sz w:val="24"/>
-          <w:szCs w:val="24"/>
-        </w:rPr>
-        <w:t>In order to</w:t>
-      </w:r>
-      <w:proofErr w:type="gramEnd"/>
-      <w:r>
-        <w:rPr>
-          <w:rFonts w:ascii="Arial" w:hAnsi="Arial" w:cs="Arial"/>
-          <w:sz w:val="24"/>
-          <w:szCs w:val="24"/>
-        </w:rPr>
-        <w:t xml:space="preserve"> save data in our database of choice (SQL Server 2014), we needed something to help C# communicate with it, and for that we had taken into consideration two possibilities: ADO.NET and ADO.NET Entity Framework. </w:t>
-      </w:r>
-    </w:p>
-    <w:p>
-      <w:pPr>
-        <w:ind w:firstLine="720"/>
-      </w:pPr>
-      <w:r>
-        <w:rPr>
-          <w:rFonts w:ascii="Arial" w:hAnsi="Arial" w:cs="Arial"/>
-          <w:sz w:val="24"/>
-          <w:szCs w:val="24"/>
-        </w:rPr>
-        <w:t xml:space="preserve">On one hand ADO.NET Entity Framework has better security, data encapsulation and helps reducing the redundant code, all of which were strong reasons to consider </w:t>
-      </w:r>
-      <w:r>
-        <w:rPr>
-          <w:rFonts w:ascii="Arial" w:hAnsi="Arial" w:cs="Arial"/>
-          <w:sz w:val="24"/>
-          <w:szCs w:val="24"/>
-        </w:rPr>
-        <w:lastRenderedPageBreak/>
-        <w:t xml:space="preserve">using it, however cons such as slightly slower performance and lack of optimization in terms of a </w:t>
-      </w:r>
-      <w:r>
-        <w:rPr>
-          <w:rFonts w:ascii="Arial" w:hAnsi="Arial" w:cs="Arial"/>
-          <w:sz w:val="24"/>
-          <w:szCs w:val="24"/>
-        </w:rPr>
-        <w:t>flexible database model, determined us to go with ADO.NET, which even tough has bigger queries and is slightly harder to use, does not require to know the database model beforehand, making it perfect for an agile method of development.</w:t>
-      </w:r>
-    </w:p>
-    <w:p>
-      <w:pPr>
-        <w:pStyle w:val="Heading2"/>
-        <w:rPr>
-          <w:rFonts w:ascii="Arial" w:hAnsi="Arial" w:cs="Arial"/>
-          <w:sz w:val="28"/>
-          <w:szCs w:val="28"/>
-        </w:rPr>
-      </w:pPr>
-      <w:bookmarkStart w:id="59" w:name="_Toc500258464"/>
-      <w:bookmarkStart w:id="60" w:name="_Toc500503589"/>
-      <w:r>
-        <w:rPr>
-          <w:rFonts w:ascii="Arial" w:hAnsi="Arial" w:cs="Arial"/>
-          <w:sz w:val="28"/>
-          <w:szCs w:val="28"/>
-        </w:rPr>
-        <w:t xml:space="preserve">2.4. </w:t>
-      </w:r>
-      <w:bookmarkStart w:id="61" w:name="_Toc500008947"/>
-      <w:r>
-        <w:rPr>
-          <w:rFonts w:ascii="Arial" w:hAnsi="Arial" w:cs="Arial"/>
-          <w:sz w:val="28"/>
-          <w:szCs w:val="28"/>
-        </w:rPr>
-        <w:t>Security</w:t>
-      </w:r>
-      <w:bookmarkEnd w:id="59"/>
-      <w:bookmarkEnd w:id="60"/>
-      <w:bookmarkEnd w:id="61"/>
-    </w:p>
-    <w:p>
-      <w:pPr>
-        <w:pStyle w:val="Heading3"/>
-        <w:rPr>
-          <w:rFonts w:ascii="Arial" w:hAnsi="Arial" w:cs="Arial"/>
-        </w:rPr>
-      </w:pPr>
-      <w:bookmarkStart w:id="62" w:name="_Toc500503590"/>
-      <w:r>
-        <w:rPr>
-          <w:rFonts w:ascii="Arial" w:hAnsi="Arial" w:cs="Arial"/>
-        </w:rPr>
-        <w:t>2.4.1 Password storage</w:t>
-      </w:r>
-      <w:bookmarkEnd w:id="62"/>
-    </w:p>
-    <w:p>
-      <w:pPr>
-        <w:ind w:firstLine="720"/>
-        <w:rPr>
-          <w:rFonts w:ascii="Arial" w:hAnsi="Arial" w:cs="Arial"/>
-          <w:sz w:val="24"/>
-          <w:szCs w:val="24"/>
-        </w:rPr>
-      </w:pPr>
-      <w:r>
-        <w:rPr>
-          <w:rFonts w:ascii="Arial" w:hAnsi="Arial" w:cs="Arial"/>
-          <w:sz w:val="24"/>
-          <w:szCs w:val="24"/>
-        </w:rPr>
-        <w:t xml:space="preserve">This is the first step we took towards security measures in our project. The last thing we want is if someone manages to compromise the database to be able to obtain the passwords of the unsuspecting users. What we did was to add ‘salt’ (a unique random string) to the password and then hash it before storing it in the database. This ensures that even if someone manages to see all the values in the database they will not be able to make much use of it as the password is hashed. And because of the salt two same passwords will still have different hash values making it even harder to crack. </w:t>
-      </w:r>
-      <w:r>
-        <w:rPr>
-          <w:rFonts w:ascii="Arial" w:hAnsi="Arial" w:cs="Arial"/>
-          <w:sz w:val="24"/>
-          <w:szCs w:val="24"/>
-        </w:rPr>
-        <w:t>Of course,</w:t>
-      </w:r>
-      <w:r>
-        <w:rPr>
-          <w:rFonts w:ascii="Arial" w:hAnsi="Arial" w:cs="Arial"/>
-          <w:sz w:val="24"/>
-          <w:szCs w:val="24"/>
-        </w:rPr>
-        <w:t xml:space="preserve"> we </w:t>
-      </w:r>
-      <w:proofErr w:type="gramStart"/>
-      <w:r>
-        <w:rPr>
-          <w:rFonts w:ascii="Arial" w:hAnsi="Arial" w:cs="Arial"/>
-          <w:sz w:val="24"/>
-          <w:szCs w:val="24"/>
-        </w:rPr>
-        <w:t>have to</w:t>
-      </w:r>
-      <w:proofErr w:type="gramEnd"/>
-      <w:r>
-        <w:rPr>
-          <w:rFonts w:ascii="Arial" w:hAnsi="Arial" w:cs="Arial"/>
-          <w:sz w:val="24"/>
-          <w:szCs w:val="24"/>
-        </w:rPr>
-        <w:t xml:space="preserve"> store the salt in the database because it is added to the password every time before it is hashed and checked against the password hash stored. </w:t>
-      </w:r>
-    </w:p>
-    <w:p>
-      <w:pPr>
-        <w:pStyle w:val="Heading3"/>
-        <w:rPr>
-          <w:rFonts w:ascii="Arial" w:hAnsi="Arial" w:cs="Arial"/>
-        </w:rPr>
-      </w:pPr>
-      <w:bookmarkStart w:id="63" w:name="_Toc500503591"/>
-      <w:r>
-        <w:rPr>
-          <w:rFonts w:ascii="Arial" w:hAnsi="Arial" w:cs="Arial"/>
-        </w:rPr>
-        <w:t>2.4.2 SQL Injection</w:t>
-      </w:r>
-      <w:bookmarkEnd w:id="63"/>
       <w:r>
         <w:rPr>
           <w:rFonts w:ascii="Arial" w:hAnsi="Arial" w:cs="Arial"/>
@@ -5905,7 +5549,7 @@
                     <pic:cNvPicPr/>
                   </pic:nvPicPr>
                   <pic:blipFill>
-                    <a:blip r:embed="rId16">
+                    <a:blip r:embed="rId13">
                       <a:extLst>
                         <a:ext uri="{28A0092B-C50C-407E-A947-70E740481C1C}">
                           <a14:useLocalDpi xmlns:a14="http://schemas.microsoft.com/office/drawing/2010/main" val="0"/>
@@ -6096,6 +5740,7 @@
         <w:rPr>
           <w:noProof/>
         </w:rPr>
+        <w:lastRenderedPageBreak/>
         <mc:AlternateContent>
           <mc:Choice Requires="wps">
             <w:drawing>
@@ -6210,7 +5855,7 @@
                     <pic:cNvPicPr/>
                   </pic:nvPicPr>
                   <pic:blipFill>
-                    <a:blip r:embed="rId17">
+                    <a:blip r:embed="rId14">
                       <a:extLst>
                         <a:ext uri="{28A0092B-C50C-407E-A947-70E740481C1C}">
                           <a14:useLocalDpi xmlns:a14="http://schemas.microsoft.com/office/drawing/2010/main" val="0"/>
@@ -6274,34 +5919,7 @@
           <w:sz w:val="24"/>
           <w:szCs w:val="24"/>
         </w:rPr>
-        <w:t xml:space="preserve"> prevents users with bad intentions of executing any code that they </w:t>
-      </w:r>
-      <w:r>
-        <w:rPr>
-          <w:rFonts w:ascii="Arial" w:hAnsi="Arial" w:cs="Arial"/>
-          <w:sz w:val="24"/>
-          <w:szCs w:val="24"/>
-        </w:rPr>
-        <w:lastRenderedPageBreak/>
-        <w:t xml:space="preserve">should not. Not only is this safer, but it also makes the program more robust by returning an integer of how many rows were affected by this statement. In this way we can easily check if the statement was successfully executed. And if that weren’t enough, it makes the code way more readable and easier to write instead of having </w:t>
-      </w:r>
-      <w:proofErr w:type="gramStart"/>
-      <w:r>
-        <w:rPr>
-          <w:rFonts w:ascii="Arial" w:hAnsi="Arial" w:cs="Arial"/>
-          <w:sz w:val="24"/>
-          <w:szCs w:val="24"/>
-        </w:rPr>
-        <w:t>a large number of</w:t>
-      </w:r>
-      <w:proofErr w:type="gramEnd"/>
-      <w:r>
-        <w:rPr>
-          <w:rFonts w:ascii="Arial" w:hAnsi="Arial" w:cs="Arial"/>
-          <w:sz w:val="24"/>
-          <w:szCs w:val="24"/>
-        </w:rPr>
-        <w:t xml:space="preserve"> concatenated strings.</w:t>
+        <w:t xml:space="preserve"> prevents users with bad intentions of executing any code that they should not. Not only is this safer, but it also makes the program more robust by returning an integer of how many rows were affected by this statement. In this way we can easily check if the statement was successfully executed. And if that weren’t enough, it makes the code way more readable and easier to write instead of having a large number of concatenated strings.</w:t>
       </w:r>
     </w:p>
     <w:p>
@@ -6313,9 +5931,9 @@
           <w:szCs w:val="28"/>
         </w:rPr>
       </w:pPr>
-      <w:bookmarkStart w:id="64" w:name="_Toc500008948"/>
-      <w:bookmarkStart w:id="65" w:name="_Toc500258465"/>
-      <w:bookmarkStart w:id="66" w:name="_Toc500503592"/>
+      <w:bookmarkStart w:id="52" w:name="_Toc500008948"/>
+      <w:bookmarkStart w:id="53" w:name="_Toc500258465"/>
+      <w:bookmarkStart w:id="54" w:name="_Toc500503592"/>
       <w:r>
         <w:rPr>
           <w:rFonts w:ascii="Arial" w:hAnsi="Arial" w:cs="Arial"/>
@@ -6324,9 +5942,9 @@
         </w:rPr>
         <w:t>2.5. Concurrency</w:t>
       </w:r>
-      <w:bookmarkEnd w:id="64"/>
-      <w:bookmarkEnd w:id="65"/>
-      <w:bookmarkEnd w:id="66"/>
+      <w:bookmarkEnd w:id="52"/>
+      <w:bookmarkEnd w:id="53"/>
+      <w:bookmarkEnd w:id="54"/>
     </w:p>
     <w:p>
       <w:pPr>
@@ -6629,40 +6247,23 @@
           <w:sz w:val="24"/>
           <w:szCs w:val="28"/>
         </w:rPr>
-        <w:t xml:space="preserve">A similar type of issues appears when users would try to join a chatroom with a group, the only difference being that the complexity of the problem would slightly increase </w:t>
-      </w:r>
-      <w:proofErr w:type="gramStart"/>
-      <w:r>
+        <w:t>A similar type of issues appears when users would try to join a chatroom with a group, the only difference being that the complexity of the problem would slightly increase considering the fact that either all users in the group have to successfully join or none should be able to.</w:t>
+      </w:r>
+    </w:p>
+    <w:p>
+      <w:pPr>
+        <w:ind w:firstLine="360"/>
         <w:rPr>
           <w:rFonts w:ascii="Arial" w:hAnsi="Arial" w:cs="Arial"/>
           <w:sz w:val="24"/>
           <w:szCs w:val="28"/>
         </w:rPr>
-        <w:t>considering the fact that</w:t>
-      </w:r>
-      <w:proofErr w:type="gramEnd"/>
-      <w:r>
-        <w:rPr>
-          <w:rFonts w:ascii="Arial" w:hAnsi="Arial" w:cs="Arial"/>
-          <w:sz w:val="24"/>
-          <w:szCs w:val="28"/>
-        </w:rPr>
-        <w:t xml:space="preserve"> either all users in the group have to successfully join or none should be able to.</w:t>
-      </w:r>
-    </w:p>
-    <w:p>
-      <w:pPr>
-        <w:ind w:firstLine="360"/>
-        <w:rPr>
-          <w:rFonts w:ascii="Arial" w:hAnsi="Arial" w:cs="Arial"/>
-          <w:sz w:val="24"/>
-          <w:szCs w:val="28"/>
-        </w:rPr>
       </w:pPr>
       <w:r>
         <w:rPr>
           <w:noProof/>
         </w:rPr>
+        <w:lastRenderedPageBreak/>
         <mc:AlternateContent>
           <mc:Choice Requires="wps">
             <w:drawing>
@@ -6792,7 +6393,7 @@
                     <pic:cNvPicPr/>
                   </pic:nvPicPr>
                   <pic:blipFill>
-                    <a:blip r:embed="rId18">
+                    <a:blip r:embed="rId15">
                       <a:extLst>
                         <a:ext uri="{28A0092B-C50C-407E-A947-70E740481C1C}">
                           <a14:useLocalDpi xmlns:a14="http://schemas.microsoft.com/office/drawing/2010/main" val="0"/>
@@ -6827,16 +6428,15 @@
           <w:sz w:val="24"/>
           <w:szCs w:val="28"/>
         </w:rPr>
-        <w:t>The way we handle this issue is by using “</w:t>
-      </w:r>
-      <w:proofErr w:type="gramStart"/>
+        <w:t>The way we handle this issue is by using “locks”</w:t>
+      </w:r>
       <w:r>
         <w:rPr>
           <w:rFonts w:ascii="Arial" w:hAnsi="Arial" w:cs="Arial"/>
           <w:sz w:val="24"/>
           <w:szCs w:val="28"/>
         </w:rPr>
-        <w:t>locks”</w:t>
+        <w:t>(Fig.7 shows an example of how we are using locks)</w:t>
       </w:r>
       <w:r>
         <w:rPr>
@@ -6844,41 +6444,15 @@
           <w:sz w:val="24"/>
           <w:szCs w:val="28"/>
         </w:rPr>
-        <w:t>(</w:t>
-      </w:r>
-      <w:proofErr w:type="gramEnd"/>
+        <w:t>: after a user starts joining a chatroom, the service locks that specific chatroom until the action is successfully finished.</w:t>
+      </w:r>
       <w:r>
         <w:rPr>
           <w:rFonts w:ascii="Arial" w:hAnsi="Arial" w:cs="Arial"/>
           <w:sz w:val="24"/>
           <w:szCs w:val="28"/>
         </w:rPr>
-        <w:t>Fig.7 shows an example of how we are using locks)</w:t>
-      </w:r>
-      <w:r>
-        <w:rPr>
-          <w:rFonts w:ascii="Arial" w:hAnsi="Arial" w:cs="Arial"/>
-          <w:sz w:val="24"/>
-          <w:szCs w:val="28"/>
-        </w:rPr>
-        <w:t>: after a user starts joining a chatroom, the service locks that specific chatroom until the action is successfully finished.</w:t>
-      </w:r>
-      <w:r>
-        <w:rPr>
-          <w:rFonts w:ascii="Arial" w:hAnsi="Arial" w:cs="Arial"/>
-          <w:sz w:val="24"/>
-          <w:szCs w:val="28"/>
-        </w:rPr>
-        <w:t xml:space="preserve"> As for joining a chatroom with a group, the same method is used, the only difference being that the method is called for each group member, inside a </w:t>
-      </w:r>
-      <w:r>
-        <w:rPr>
-          <w:rFonts w:ascii="Arial" w:hAnsi="Arial" w:cs="Arial"/>
-          <w:sz w:val="24"/>
-          <w:szCs w:val="28"/>
-        </w:rPr>
-        <w:lastRenderedPageBreak/>
-        <w:t>transaction, and in case one of the users fails to join, the transaction would be rolled back, resulting in no group members being added to the chatroom.</w:t>
+        <w:t xml:space="preserve"> As for joining a chatroom with a group, the same method is used, the only difference being that the method is called for each group member, inside a transaction, and in case one of the users fails to join, the transaction would be rolled back, resulting in no group members being added to the chatroom.</w:t>
       </w:r>
     </w:p>
     <w:p>
@@ -7004,9 +6578,9 @@
           <w:szCs w:val="28"/>
         </w:rPr>
       </w:pPr>
-      <w:bookmarkStart w:id="67" w:name="_Toc500008949"/>
-      <w:bookmarkStart w:id="68" w:name="_Toc500258466"/>
-      <w:bookmarkStart w:id="69" w:name="_Toc500503593"/>
+      <w:bookmarkStart w:id="55" w:name="_Toc500008949"/>
+      <w:bookmarkStart w:id="56" w:name="_Toc500258466"/>
+      <w:bookmarkStart w:id="57" w:name="_Toc500503593"/>
       <w:r>
         <w:rPr>
           <w:rFonts w:ascii="Arial" w:hAnsi="Arial" w:cs="Arial"/>
@@ -7015,9 +6589,9 @@
         </w:rPr>
         <w:t>2.6. Performance</w:t>
       </w:r>
-      <w:bookmarkEnd w:id="67"/>
-      <w:bookmarkEnd w:id="68"/>
-      <w:bookmarkEnd w:id="69"/>
+      <w:bookmarkEnd w:id="55"/>
+      <w:bookmarkEnd w:id="56"/>
+      <w:bookmarkEnd w:id="57"/>
     </w:p>
     <w:p>
       <w:pPr>
@@ -7032,25 +6606,7 @@
           <w:rFonts w:ascii="Arial" w:hAnsi="Arial" w:cs="Arial"/>
           <w:sz w:val="24"/>
         </w:rPr>
-        <w:t>Here we have measured the time it takes for certain methods to be executed completely. The tests were conducted using the “</w:t>
-      </w:r>
-      <w:proofErr w:type="spellStart"/>
-      <w:proofErr w:type="gramStart"/>
-      <w:r>
-        <w:rPr>
-          <w:rFonts w:ascii="Arial" w:hAnsi="Arial" w:cs="Arial"/>
-          <w:sz w:val="24"/>
-        </w:rPr>
-        <w:t>System.Diagnostics.Stopwatch</w:t>
-      </w:r>
-      <w:proofErr w:type="spellEnd"/>
-      <w:proofErr w:type="gramEnd"/>
-      <w:r>
-        <w:rPr>
-          <w:rFonts w:ascii="Arial" w:hAnsi="Arial" w:cs="Arial"/>
-          <w:sz w:val="24"/>
-        </w:rPr>
-        <w:t>” class by starting the timer at the beginning of a button click and printing the result as soon as the action was completed.</w:t>
+        <w:t>Here we have measured the time it takes for certain methods to be executed completely. The tests were conducted using the “System.Diagnostics.Stopwatch” class by starting the timer at the beginning of a button click and printing the result as soon as the action was completed.</w:t>
       </w:r>
     </w:p>
     <w:p>
@@ -7092,6 +6648,7 @@
         <w:rPr>
           <w:noProof/>
         </w:rPr>
+        <w:lastRenderedPageBreak/>
         <w:drawing>
           <wp:inline distT="0" distB="0" distL="0" distR="0" wp14:anchorId="195E97C7" wp14:editId="5CF171B3">
             <wp:extent cx="5448301" cy="3009900"/>
@@ -7100,7 +6657,7 @@
             <wp:cNvGraphicFramePr/>
             <a:graphic xmlns:a="http://schemas.openxmlformats.org/drawingml/2006/main">
               <a:graphicData uri="http://schemas.openxmlformats.org/drawingml/2006/chart">
-                <c:chart xmlns:c="http://schemas.openxmlformats.org/drawingml/2006/chart" xmlns:r="http://schemas.openxmlformats.org/officeDocument/2006/relationships" r:id="rId19"/>
+                <c:chart xmlns:c="http://schemas.openxmlformats.org/drawingml/2006/chart" xmlns:r="http://schemas.openxmlformats.org/officeDocument/2006/relationships" r:id="rId16"/>
               </a:graphicData>
             </a:graphic>
           </wp:inline>
@@ -7163,7 +6720,6 @@
           <w:rFonts w:ascii="Arial" w:hAnsi="Arial" w:cs="Arial"/>
           <w:sz w:val="24"/>
         </w:rPr>
-        <w:lastRenderedPageBreak/>
         <w:t xml:space="preserve"> Compared to the time it took to join a chatroom as a group of 20 users simultaneously which was 454 milliseconds, we can </w:t>
       </w:r>
       <w:r>
@@ -7197,9 +6753,9 @@
           <w:szCs w:val="28"/>
         </w:rPr>
       </w:pPr>
-      <w:bookmarkStart w:id="70" w:name="_Toc500008950"/>
-      <w:bookmarkStart w:id="71" w:name="_Toc500258467"/>
-      <w:bookmarkStart w:id="72" w:name="_Toc500503594"/>
+      <w:bookmarkStart w:id="58" w:name="_Toc500008950"/>
+      <w:bookmarkStart w:id="59" w:name="_Toc500258467"/>
+      <w:bookmarkStart w:id="60" w:name="_Toc500503594"/>
       <w:r>
         <w:rPr>
           <w:rFonts w:ascii="Arial" w:hAnsi="Arial" w:cs="Arial"/>
@@ -7208,7 +6764,7 @@
         </w:rPr>
         <w:t xml:space="preserve">2.7. Interesting bits of </w:t>
       </w:r>
-      <w:commentRangeStart w:id="73"/>
+      <w:commentRangeStart w:id="61"/>
       <w:r>
         <w:rPr>
           <w:rFonts w:ascii="Arial" w:hAnsi="Arial" w:cs="Arial"/>
@@ -7217,17 +6773,17 @@
         </w:rPr>
         <w:t>code</w:t>
       </w:r>
-      <w:bookmarkEnd w:id="70"/>
-      <w:bookmarkEnd w:id="71"/>
-      <w:bookmarkEnd w:id="72"/>
-      <w:commentRangeEnd w:id="73"/>
+      <w:bookmarkEnd w:id="58"/>
+      <w:bookmarkEnd w:id="59"/>
+      <w:bookmarkEnd w:id="60"/>
+      <w:commentRangeEnd w:id="61"/>
       <w:r>
         <w:rPr>
           <w:rStyle w:val="CommentReference"/>
           <w:rFonts w:asciiTheme="minorHAnsi" w:eastAsiaTheme="minorHAnsi" w:hAnsiTheme="minorHAnsi" w:cstheme="minorBidi"/>
           <w:color w:val="auto"/>
         </w:rPr>
-        <w:commentReference w:id="73"/>
+        <w:commentReference w:id="61"/>
       </w:r>
     </w:p>
     <w:p>
@@ -7237,18 +6793,18 @@
           <w:rFonts w:ascii="Arial" w:hAnsi="Arial" w:cs="Arial"/>
         </w:rPr>
       </w:pPr>
-      <w:bookmarkStart w:id="74" w:name="_Toc500008951"/>
-      <w:bookmarkStart w:id="75" w:name="_Toc500258468"/>
-      <w:bookmarkStart w:id="76" w:name="_Toc500503595"/>
+      <w:bookmarkStart w:id="62" w:name="_Toc500008951"/>
+      <w:bookmarkStart w:id="63" w:name="_Toc500258468"/>
+      <w:bookmarkStart w:id="64" w:name="_Toc500503595"/>
       <w:r>
         <w:rPr>
           <w:rFonts w:ascii="Arial" w:hAnsi="Arial" w:cs="Arial"/>
         </w:rPr>
         <w:t>a. Keeping connection from timing out</w:t>
       </w:r>
-      <w:bookmarkEnd w:id="74"/>
-      <w:bookmarkEnd w:id="75"/>
-      <w:bookmarkEnd w:id="76"/>
+      <w:bookmarkEnd w:id="62"/>
+      <w:bookmarkEnd w:id="63"/>
+      <w:bookmarkEnd w:id="64"/>
     </w:p>
     <w:p>
       <w:pPr>
@@ -7257,9 +6813,9 @@
           <w:rFonts w:ascii="Arial" w:hAnsi="Arial" w:cs="Arial"/>
         </w:rPr>
       </w:pPr>
-      <w:bookmarkStart w:id="77" w:name="_Toc500008952"/>
-      <w:bookmarkStart w:id="78" w:name="_Toc500258469"/>
-      <w:bookmarkStart w:id="79" w:name="_Toc500503596"/>
+      <w:bookmarkStart w:id="65" w:name="_Toc500008952"/>
+      <w:bookmarkStart w:id="66" w:name="_Toc500258469"/>
+      <w:bookmarkStart w:id="67" w:name="_Toc500503596"/>
       <w:r>
         <w:rPr>
           <w:rFonts w:ascii="Arial" w:hAnsi="Arial" w:cs="Arial"/>
@@ -7272,9 +6828,9 @@
         </w:rPr>
         <w:t>Callback methods in chat</w:t>
       </w:r>
-      <w:bookmarkEnd w:id="77"/>
-      <w:bookmarkEnd w:id="78"/>
-      <w:bookmarkEnd w:id="79"/>
+      <w:bookmarkEnd w:id="65"/>
+      <w:bookmarkEnd w:id="66"/>
+      <w:bookmarkEnd w:id="67"/>
     </w:p>
     <w:p>
       <w:pPr>
@@ -7283,14 +6839,14 @@
           <w:rFonts w:ascii="Arial" w:hAnsi="Arial" w:cs="Arial"/>
         </w:rPr>
       </w:pPr>
-      <w:bookmarkStart w:id="80" w:name="_Toc500503597"/>
+      <w:bookmarkStart w:id="68" w:name="_Toc500503597"/>
       <w:r>
         <w:rPr>
           <w:rFonts w:ascii="Arial" w:hAnsi="Arial" w:cs="Arial"/>
         </w:rPr>
         <w:t>c. Database Triggers</w:t>
       </w:r>
-      <w:bookmarkEnd w:id="80"/>
+      <w:bookmarkEnd w:id="68"/>
     </w:p>
     <w:p>
       <w:pPr>
@@ -7330,6 +6886,7 @@
         <w:rPr>
           <w:noProof/>
         </w:rPr>
+        <w:lastRenderedPageBreak/>
         <w:drawing>
           <wp:inline distT="0" distB="0" distL="0" distR="0" wp14:anchorId="61058DBA" wp14:editId="2D1B0811">
             <wp:extent cx="5943600" cy="2501265"/>
@@ -7441,29 +6998,7 @@
           <w:szCs w:val="24"/>
           <w:shd w:val="clear" w:color="auto" w:fill="FFFFFF"/>
         </w:rPr>
-        <w:t xml:space="preserve">, before deleting the entry that was commanded to be deleted, the engine would check in </w:t>
-      </w:r>
-      <w:proofErr w:type="gramStart"/>
-      <w:r>
-        <w:rPr>
-          <w:rFonts w:ascii="Arial" w:hAnsi="Arial" w:cs="Arial"/>
-          <w:color w:val="222222"/>
-          <w:sz w:val="24"/>
-          <w:szCs w:val="24"/>
-          <w:shd w:val="clear" w:color="auto" w:fill="FFFFFF"/>
-        </w:rPr>
-        <w:t>all of</w:t>
-      </w:r>
-      <w:proofErr w:type="gramEnd"/>
-      <w:r>
-        <w:rPr>
-          <w:rFonts w:ascii="Arial" w:hAnsi="Arial" w:cs="Arial"/>
-          <w:color w:val="222222"/>
-          <w:sz w:val="24"/>
-          <w:szCs w:val="24"/>
-          <w:shd w:val="clear" w:color="auto" w:fill="FFFFFF"/>
-        </w:rPr>
-        <w:t xml:space="preserve"> the mentioned tables if the entry’s foreign key, is referenced, then proceed to delete that entry, before continuing the check, and finally executing the commanded entry’s deletion.</w:t>
+        <w:t>, before deleting the entry that was commanded to be deleted, the engine would check in all of the mentioned tables if the entry’s foreign key, is referenced, then proceed to delete that entry, before continuing the check, and finally executing the commanded entry’s deletion.</w:t>
       </w:r>
     </w:p>
     <w:p>
@@ -7473,27 +7008,24 @@
           <w:rFonts w:ascii="Arial" w:hAnsi="Arial" w:cs="Arial"/>
         </w:rPr>
       </w:pPr>
-      <w:bookmarkStart w:id="81" w:name="_Toc500008953"/>
-      <w:bookmarkStart w:id="82" w:name="_Toc500258470"/>
-      <w:bookmarkStart w:id="83" w:name="_Toc500503598"/>
-      <w:r>
-        <w:rPr>
-          <w:rFonts w:ascii="Arial" w:hAnsi="Arial" w:cs="Arial"/>
-        </w:rPr>
-        <w:lastRenderedPageBreak/>
+      <w:bookmarkStart w:id="69" w:name="_Toc500008953"/>
+      <w:bookmarkStart w:id="70" w:name="_Toc500258470"/>
+      <w:bookmarkStart w:id="71" w:name="_Toc500503598"/>
+      <w:r>
+        <w:rPr>
+          <w:rFonts w:ascii="Arial" w:hAnsi="Arial" w:cs="Arial"/>
+        </w:rPr>
         <w:t xml:space="preserve">3. </w:t>
       </w:r>
-      <w:bookmarkEnd w:id="81"/>
+      <w:bookmarkEnd w:id="69"/>
       <w:r>
         <w:rPr>
           <w:rFonts w:ascii="Arial" w:hAnsi="Arial" w:cs="Arial"/>
         </w:rPr>
         <w:t>Conclusion</w:t>
       </w:r>
-      <w:bookmarkStart w:id="84" w:name="_GoBack"/>
-      <w:bookmarkEnd w:id="82"/>
-      <w:bookmarkEnd w:id="83"/>
-      <w:bookmarkEnd w:id="84"/>
+      <w:bookmarkEnd w:id="70"/>
+      <w:bookmarkEnd w:id="71"/>
     </w:p>
     <w:p>
       <w:pPr>
@@ -7503,10 +7035,10 @@
           <w:sz w:val="28"/>
         </w:rPr>
       </w:pPr>
-      <w:bookmarkStart w:id="85" w:name="_Toc500257953"/>
-      <w:bookmarkStart w:id="86" w:name="_Toc500258471"/>
-      <w:bookmarkStart w:id="87" w:name="_Toc500503599"/>
-      <w:bookmarkStart w:id="88" w:name="_Toc500008955"/>
+      <w:bookmarkStart w:id="72" w:name="_Toc500257953"/>
+      <w:bookmarkStart w:id="73" w:name="_Toc500258471"/>
+      <w:bookmarkStart w:id="74" w:name="_Toc500503599"/>
+      <w:bookmarkStart w:id="75" w:name="_Toc500008955"/>
       <w:r>
         <w:rPr>
           <w:rFonts w:ascii="Arial" w:hAnsi="Arial" w:cs="Arial"/>
@@ -7514,9 +7046,9 @@
         </w:rPr>
         <w:t>3.1. Denouement</w:t>
       </w:r>
-      <w:bookmarkEnd w:id="85"/>
-      <w:bookmarkEnd w:id="86"/>
-      <w:bookmarkEnd w:id="87"/>
+      <w:bookmarkEnd w:id="72"/>
+      <w:bookmarkEnd w:id="73"/>
+      <w:bookmarkEnd w:id="74"/>
     </w:p>
     <w:p>
       <w:pPr>
@@ -7554,21 +7086,7 @@
         <w:rPr>
           <w:rFonts w:ascii="Arial" w:hAnsi="Arial" w:cs="Arial"/>
         </w:rPr>
-        <w:t xml:space="preserve">As an ending note, we would like to thank all the readers, who invested their time in reading this paper </w:t>
-      </w:r>
-      <w:proofErr w:type="gramStart"/>
-      <w:r>
-        <w:rPr>
-          <w:rFonts w:ascii="Arial" w:hAnsi="Arial" w:cs="Arial"/>
-        </w:rPr>
-        <w:t>and also</w:t>
-      </w:r>
-      <w:proofErr w:type="gramEnd"/>
-      <w:r>
-        <w:rPr>
-          <w:rFonts w:ascii="Arial" w:hAnsi="Arial" w:cs="Arial"/>
-        </w:rPr>
-        <w:t xml:space="preserve"> to the guiding teachers that helped and guided us through the entire process.</w:t>
+        <w:t>As an ending note, we would like to thank all the readers, who invested their time in reading this paper and also to the guiding teachers that helped and guided us through the entire process.</w:t>
       </w:r>
     </w:p>
     <w:p>
@@ -7579,8 +7097,8 @@
           <w:sz w:val="28"/>
         </w:rPr>
       </w:pPr>
-      <w:bookmarkStart w:id="89" w:name="_Toc500258472"/>
-      <w:bookmarkStart w:id="90" w:name="_Toc500503600"/>
+      <w:bookmarkStart w:id="76" w:name="_Toc500258472"/>
+      <w:bookmarkStart w:id="77" w:name="_Toc500503600"/>
       <w:r>
         <w:rPr>
           <w:rFonts w:ascii="Arial" w:hAnsi="Arial" w:cs="Arial"/>
@@ -7588,9 +7106,9 @@
         </w:rPr>
         <w:t>3.2. References</w:t>
       </w:r>
-      <w:bookmarkEnd w:id="88"/>
-      <w:bookmarkEnd w:id="89"/>
-      <w:bookmarkEnd w:id="90"/>
+      <w:bookmarkEnd w:id="75"/>
+      <w:bookmarkEnd w:id="76"/>
+      <w:bookmarkEnd w:id="77"/>
     </w:p>
     <w:p>
       <w:pPr>
@@ -7735,6 +7253,7 @@
           <w:rFonts w:ascii="Arial" w:hAnsi="Arial" w:cs="Arial"/>
           <w:sz w:val="24"/>
         </w:rPr>
+        <w:lastRenderedPageBreak/>
         <w:t>****Inspired by Microsoft public documentation</w:t>
       </w:r>
       <w:r>
@@ -7783,23 +7302,7 @@
 
 <file path=word/comments.xml><?xml version="1.0" encoding="utf-8"?>
 <w:comments xmlns:wpc="http://schemas.microsoft.com/office/word/2010/wordprocessingCanvas" xmlns:cx="http://schemas.microsoft.com/office/drawing/2014/chartex" xmlns:cx1="http://schemas.microsoft.com/office/drawing/2015/9/8/chartex" xmlns:cx2="http://schemas.microsoft.com/office/drawing/2015/10/21/chartex" xmlns:cx3="http://schemas.microsoft.com/office/drawing/2016/5/9/chartex" xmlns:cx4="http://schemas.microsoft.com/office/drawing/2016/5/10/chartex" xmlns:cx5="http://schemas.microsoft.com/office/drawing/2016/5/11/chartex" xmlns:cx6="http://schemas.microsoft.com/office/drawing/2016/5/12/chartex" xmlns:cx7="http://schemas.microsoft.com/office/drawing/2016/5/13/chartex" xmlns:cx8="http://schemas.microsoft.com/office/drawing/2016/5/14/chartex" xmlns:mc="http://schemas.openxmlformats.org/markup-compatibility/2006" xmlns:aink="http://schemas.microsoft.com/office/drawing/2016/ink" xmlns:am3d="http://schemas.microsoft.com/office/drawing/2017/model3d" xmlns:o="urn:schemas-microsoft-com:office:office" xmlns:r="http://schemas.openxmlformats.org/officeDocument/2006/relationships" xmlns:m="http://schemas.openxmlformats.org/officeDocument/2006/math" xmlns:v="urn:schemas-microsoft-com:vml" xmlns:wp14="http://schemas.microsoft.com/office/word/2010/wordprocessingDrawing" xmlns:wp="http://schemas.openxmlformats.org/drawingml/2006/wordprocessingDrawing" xmlns:w10="urn:schemas-microsoft-com:office:word" xmlns:w="http://schemas.openxmlformats.org/wordprocessingml/2006/main" xmlns:w14="http://schemas.microsoft.com/office/word/2010/wordml" xmlns:w15="http://schemas.microsoft.com/office/word/2012/wordml" xmlns:w16cid="http://schemas.microsoft.com/office/word/2016/wordml/cid" xmlns:w16se="http://schemas.microsoft.com/office/word/2015/wordml/symex" xmlns:wpg="http://schemas.microsoft.com/office/word/2010/wordprocessingGroup" xmlns:wpi="http://schemas.microsoft.com/office/word/2010/wordprocessingInk" xmlns:wne="http://schemas.microsoft.com/office/word/2006/wordml" xmlns:wps="http://schemas.microsoft.com/office/word/2010/wordprocessingShape" mc:Ignorable="w14 w15 w16se w16cid wp14">
-  <w:comment w:id="46" w:author="EU" w:date="2017-12-02T19:59:00Z" w:initials="E">
-    <w:p>
-      <w:pPr>
-        <w:pStyle w:val="CommentText"/>
-      </w:pPr>
-      <w:r>
-        <w:rPr>
-          <w:rStyle w:val="CommentReference"/>
-        </w:rPr>
-        <w:annotationRef/>
-      </w:r>
-      <w:r>
-        <w:t>Mention data formats, protocols of communication</w:t>
-      </w:r>
-    </w:p>
-  </w:comment>
-  <w:comment w:id="73" w:author="EU" w:date="2017-12-08T20:08:00Z" w:initials="E">
+  <w:comment w:id="61" w:author="EU" w:date="2017-12-08T20:08:00Z" w:initials="E">
     <w:p>
       <w:pPr>
         <w:pStyle w:val="CommentText"/>
@@ -7820,14 +7323,12 @@
 
 <file path=word/commentsExtended.xml><?xml version="1.0" encoding="utf-8"?>
 <w15:commentsEx xmlns:wpc="http://schemas.microsoft.com/office/word/2010/wordprocessingCanvas" xmlns:cx="http://schemas.microsoft.com/office/drawing/2014/chartex" xmlns:cx1="http://schemas.microsoft.com/office/drawing/2015/9/8/chartex" xmlns:cx2="http://schemas.microsoft.com/office/drawing/2015/10/21/chartex" xmlns:cx3="http://schemas.microsoft.com/office/drawing/2016/5/9/chartex" xmlns:cx4="http://schemas.microsoft.com/office/drawing/2016/5/10/chartex" xmlns:cx5="http://schemas.microsoft.com/office/drawing/2016/5/11/chartex" xmlns:cx6="http://schemas.microsoft.com/office/drawing/2016/5/12/chartex" xmlns:cx7="http://schemas.microsoft.com/office/drawing/2016/5/13/chartex" xmlns:cx8="http://schemas.microsoft.com/office/drawing/2016/5/14/chartex" xmlns:mc="http://schemas.openxmlformats.org/markup-compatibility/2006" xmlns:aink="http://schemas.microsoft.com/office/drawing/2016/ink" xmlns:am3d="http://schemas.microsoft.com/office/drawing/2017/model3d" xmlns:o="urn:schemas-microsoft-com:office:office" xmlns:r="http://schemas.openxmlformats.org/officeDocument/2006/relationships" xmlns:m="http://schemas.openxmlformats.org/officeDocument/2006/math" xmlns:v="urn:schemas-microsoft-com:vml" xmlns:wp14="http://schemas.microsoft.com/office/word/2010/wordprocessingDrawing" xmlns:wp="http://schemas.openxmlformats.org/drawingml/2006/wordprocessingDrawing" xmlns:w10="urn:schemas-microsoft-com:office:word" xmlns:w="http://schemas.openxmlformats.org/wordprocessingml/2006/main" xmlns:w14="http://schemas.microsoft.com/office/word/2010/wordml" xmlns:w15="http://schemas.microsoft.com/office/word/2012/wordml" xmlns:w16cid="http://schemas.microsoft.com/office/word/2016/wordml/cid" xmlns:w16se="http://schemas.microsoft.com/office/word/2015/wordml/symex" xmlns:wpg="http://schemas.microsoft.com/office/word/2010/wordprocessingGroup" xmlns:wpi="http://schemas.microsoft.com/office/word/2010/wordprocessingInk" xmlns:wne="http://schemas.microsoft.com/office/word/2006/wordml" xmlns:wps="http://schemas.microsoft.com/office/word/2010/wordprocessingShape" mc:Ignorable="w14 w15 w16se w16cid wp14">
-  <w15:commentEx w15:paraId="521A6C1B" w15:done="0"/>
   <w15:commentEx w15:paraId="14CBD73B" w15:done="0"/>
 </w15:commentsEx>
 </file>
 
 <file path=word/commentsIds.xml><?xml version="1.0" encoding="utf-8"?>
 <w16cid:commentsIds xmlns:wpc="http://schemas.microsoft.com/office/word/2010/wordprocessingCanvas" xmlns:cx="http://schemas.microsoft.com/office/drawing/2014/chartex" xmlns:cx1="http://schemas.microsoft.com/office/drawing/2015/9/8/chartex" xmlns:cx2="http://schemas.microsoft.com/office/drawing/2015/10/21/chartex" xmlns:cx3="http://schemas.microsoft.com/office/drawing/2016/5/9/chartex" xmlns:cx4="http://schemas.microsoft.com/office/drawing/2016/5/10/chartex" xmlns:cx5="http://schemas.microsoft.com/office/drawing/2016/5/11/chartex" xmlns:cx6="http://schemas.microsoft.com/office/drawing/2016/5/12/chartex" xmlns:cx7="http://schemas.microsoft.com/office/drawing/2016/5/13/chartex" xmlns:cx8="http://schemas.microsoft.com/office/drawing/2016/5/14/chartex" xmlns:mc="http://schemas.openxmlformats.org/markup-compatibility/2006" xmlns:aink="http://schemas.microsoft.com/office/drawing/2016/ink" xmlns:am3d="http://schemas.microsoft.com/office/drawing/2017/model3d" xmlns:o="urn:schemas-microsoft-com:office:office" xmlns:r="http://schemas.openxmlformats.org/officeDocument/2006/relationships" xmlns:m="http://schemas.openxmlformats.org/officeDocument/2006/math" xmlns:v="urn:schemas-microsoft-com:vml" xmlns:wp14="http://schemas.microsoft.com/office/word/2010/wordprocessingDrawing" xmlns:wp="http://schemas.openxmlformats.org/drawingml/2006/wordprocessingDrawing" xmlns:w10="urn:schemas-microsoft-com:office:word" xmlns:w="http://schemas.openxmlformats.org/wordprocessingml/2006/main" xmlns:w14="http://schemas.microsoft.com/office/word/2010/wordml" xmlns:w15="http://schemas.microsoft.com/office/word/2012/wordml" xmlns:w16cid="http://schemas.microsoft.com/office/word/2016/wordml/cid" xmlns:w16se="http://schemas.microsoft.com/office/word/2015/wordml/symex" xmlns:wpg="http://schemas.microsoft.com/office/word/2010/wordprocessingGroup" xmlns:wpi="http://schemas.microsoft.com/office/word/2010/wordprocessingInk" xmlns:wne="http://schemas.microsoft.com/office/word/2006/wordml" xmlns:wps="http://schemas.microsoft.com/office/word/2010/wordprocessingShape" mc:Ignorable="w14 w15 w16se w16cid wp14">
-  <w16cid:commentId w16cid:paraId="521A6C1B" w16cid:durableId="1DCD84A1"/>
   <w16cid:commentId w16cid:paraId="14CBD73B" w16cid:durableId="1DD56FDB"/>
 </w16cid:commentsIds>
 </file>
@@ -10987,7 +10488,7 @@
 </file>
 
 <file path=customXml/itemProps1.xml><?xml version="1.0" encoding="utf-8"?>
-<ds:datastoreItem xmlns:ds="http://schemas.openxmlformats.org/officeDocument/2006/customXml" ds:itemID="{1B39C2D7-72E7-4251-A58D-2C1E509B12BC}">
+<ds:datastoreItem xmlns:ds="http://schemas.openxmlformats.org/officeDocument/2006/customXml" ds:itemID="{16B48A11-CD17-438D-B2B7-17AD06ED7CAB}">
   <ds:schemaRefs>
     <ds:schemaRef ds:uri="http://schemas.openxmlformats.org/officeDocument/2006/bibliography"/>
   </ds:schemaRefs>

</xml_diff>

<commit_message>
report updates, only need "interesting bits of code", "man in middle attacks and DDOS protection", for the technology report
</commit_message>
<xml_diff>
--- a/project/Report/tech-progr/ProgrammingTechnology-ReportPlan.docx
+++ b/project/Report/tech-progr/ProgrammingTechnology-ReportPlan.docx
@@ -5320,46 +5320,205 @@
           <w:sz w:val="24"/>
         </w:rPr>
         <w:tab/>
-        <w:t xml:space="preserve">The communication between client and service is another important part of our project, and since we chose WCF as our framework, because of the </w:t>
-      </w:r>
-      <w:bookmarkStart w:id="43" w:name="_GoBack"/>
+        <w:t xml:space="preserve">The communication between client and service is another important part of our project, and since we chose WCF as our framework, because of </w:t>
+      </w:r>
+      <w:r>
+        <w:rPr>
+          <w:rFonts w:ascii="Arial" w:hAnsi="Arial" w:cs="Arial"/>
+          <w:sz w:val="24"/>
+        </w:rPr>
+        <w:t>its ability to communicate using different bindings, we decided to take full advantage of it and use different types of bindings, for different things, depending on which binding fits best.</w:t>
+      </w:r>
+    </w:p>
+    <w:p>
+      <w:pPr>
+        <w:rPr>
+          <w:rFonts w:ascii="Arial" w:hAnsi="Arial" w:cs="Arial"/>
+          <w:sz w:val="24"/>
+          <w:szCs w:val="24"/>
+        </w:rPr>
+      </w:pPr>
+      <w:r>
+        <w:rPr>
+          <w:rFonts w:ascii="Arial" w:hAnsi="Arial" w:cs="Arial"/>
+          <w:sz w:val="24"/>
+        </w:rPr>
+        <w:tab/>
+      </w:r>
+      <w:r>
+        <w:rPr>
+          <w:rFonts w:ascii="Arial" w:hAnsi="Arial" w:cs="Arial"/>
+          <w:sz w:val="24"/>
+          <w:szCs w:val="24"/>
+        </w:rPr>
+        <w:t xml:space="preserve">We had a look at </w:t>
+      </w:r>
+      <w:r>
+        <w:rPr>
+          <w:rFonts w:ascii="Arial" w:hAnsi="Arial" w:cs="Arial"/>
+          <w:sz w:val="24"/>
+          <w:szCs w:val="24"/>
+        </w:rPr>
+        <w:t>all</w:t>
+      </w:r>
+      <w:r>
+        <w:rPr>
+          <w:rFonts w:ascii="Arial" w:hAnsi="Arial" w:cs="Arial"/>
+          <w:sz w:val="24"/>
+          <w:szCs w:val="24"/>
+        </w:rPr>
+        <w:t xml:space="preserve"> the bindings WCF supports and after a “walk and talk” meeting, we reduced their number to five, and ended up using two, in the end. The two bindings we chose are: “</w:t>
+      </w:r>
+      <w:r>
+        <w:rPr>
+          <w:rFonts w:ascii="Arial" w:hAnsi="Arial" w:cs="Arial"/>
+          <w:sz w:val="24"/>
+          <w:szCs w:val="24"/>
+        </w:rPr>
+        <w:t>WsHttpBinding</w:t>
+      </w:r>
+      <w:r>
+        <w:rPr>
+          <w:rFonts w:ascii="Arial" w:hAnsi="Arial" w:cs="Arial"/>
+          <w:sz w:val="24"/>
+          <w:szCs w:val="24"/>
+        </w:rPr>
+        <w:t>”, which we are using for actions invoked only by the client, and “</w:t>
+      </w:r>
+      <w:r>
+        <w:rPr>
+          <w:rFonts w:ascii="Arial" w:hAnsi="Arial" w:cs="Arial"/>
+          <w:sz w:val="24"/>
+          <w:szCs w:val="24"/>
+        </w:rPr>
+        <w:t>WsDualHttpBinding</w:t>
+      </w:r>
+      <w:r>
+        <w:rPr>
+          <w:rFonts w:ascii="Arial" w:hAnsi="Arial" w:cs="Arial"/>
+          <w:sz w:val="24"/>
+          <w:szCs w:val="24"/>
+        </w:rPr>
+        <w:t>”</w:t>
+      </w:r>
+      <w:r>
+        <w:rPr>
+          <w:rFonts w:ascii="Arial" w:hAnsi="Arial" w:cs="Arial"/>
+          <w:sz w:val="24"/>
+          <w:szCs w:val="24"/>
+        </w:rPr>
+        <w:t xml:space="preserve"> (with a custom made configuration)</w:t>
+      </w:r>
+      <w:r>
+        <w:rPr>
+          <w:rFonts w:ascii="Arial" w:hAnsi="Arial" w:cs="Arial"/>
+          <w:sz w:val="24"/>
+          <w:szCs w:val="24"/>
+        </w:rPr>
+        <w:t>, which allows both end points to send requests to each other independently with a duplex contract.</w:t>
+      </w:r>
+      <w:r>
+        <w:rPr>
+          <w:rFonts w:ascii="Arial" w:hAnsi="Arial" w:cs="Arial"/>
+          <w:sz w:val="24"/>
+          <w:szCs w:val="24"/>
+        </w:rPr>
+        <w:t xml:space="preserve"> Although http bindings</w:t>
+      </w:r>
+      <w:r>
+        <w:rPr>
+          <w:rFonts w:ascii="Arial" w:hAnsi="Arial" w:cs="Arial"/>
+          <w:sz w:val="24"/>
+          <w:szCs w:val="24"/>
+        </w:rPr>
+        <w:t xml:space="preserve"> have reduced performance, compared to other types of bindings </w:t>
+      </w:r>
+      <w:r>
+        <w:rPr>
+          <w:rFonts w:ascii="Arial" w:hAnsi="Arial" w:cs="Arial"/>
+          <w:sz w:val="24"/>
+          <w:szCs w:val="24"/>
+        </w:rPr>
+        <w:lastRenderedPageBreak/>
+        <w:t>such as IPC or TCP, mainly because of their data format of choice, which is XML, compared to binary; it offer far greater compatibility with other types of devices, and its message level security, help improve the quality of our service.</w:t>
+      </w:r>
+    </w:p>
+    <w:p>
+      <w:pPr>
+        <w:rPr>
+          <w:rFonts w:ascii="Arial" w:hAnsi="Arial" w:cs="Arial"/>
+          <w:sz w:val="24"/>
+        </w:rPr>
+      </w:pPr>
+      <w:r>
+        <w:rPr>
+          <w:rFonts w:ascii="Arial" w:hAnsi="Arial" w:cs="Arial"/>
+          <w:sz w:val="24"/>
+          <w:szCs w:val="24"/>
+        </w:rPr>
+        <w:tab/>
+        <w:t>Some other</w:t>
+      </w:r>
+      <w:r>
+        <w:rPr>
+          <w:rFonts w:ascii="Arial" w:hAnsi="Arial" w:cs="Arial"/>
+          <w:sz w:val="24"/>
+          <w:szCs w:val="24"/>
+        </w:rPr>
+        <w:t xml:space="preserve"> types</w:t>
+      </w:r>
+      <w:r>
+        <w:rPr>
+          <w:rFonts w:ascii="Arial" w:hAnsi="Arial" w:cs="Arial"/>
+          <w:sz w:val="24"/>
+          <w:szCs w:val="24"/>
+        </w:rPr>
+        <w:t xml:space="preserve"> bindings we</w:t>
+      </w:r>
+      <w:r>
+        <w:rPr>
+          <w:rFonts w:ascii="Arial" w:hAnsi="Arial" w:cs="Arial"/>
+          <w:sz w:val="24"/>
+          <w:szCs w:val="24"/>
+        </w:rPr>
+        <w:t xml:space="preserve"> have</w:t>
+      </w:r>
+      <w:r>
+        <w:rPr>
+          <w:rFonts w:ascii="Arial" w:hAnsi="Arial" w:cs="Arial"/>
+          <w:sz w:val="24"/>
+          <w:szCs w:val="24"/>
+        </w:rPr>
+        <w:t xml:space="preserve"> considered for </w:t>
+      </w:r>
+      <w:r>
+        <w:rPr>
+          <w:rFonts w:ascii="Arial" w:hAnsi="Arial" w:cs="Arial"/>
+          <w:sz w:val="24"/>
+          <w:szCs w:val="24"/>
+        </w:rPr>
+        <w:t>our project were IPC, which got dismissed because it is used only when both service and client are on the same machine, which contradicts one of our main goals of this project; and TCP, which did not get accepted because they are mainly used for intranet communication, as opposed to http, which is used for communications over the internet.</w:t>
+      </w:r>
+    </w:p>
+    <w:p>
+      <w:pPr>
+        <w:pStyle w:val="Heading3"/>
+        <w:rPr>
+          <w:rFonts w:ascii="Arial" w:hAnsi="Arial" w:cs="Arial"/>
+        </w:rPr>
+      </w:pPr>
+      <w:bookmarkStart w:id="43" w:name="_Toc500008942"/>
+      <w:bookmarkStart w:id="44" w:name="_Toc500258459"/>
+      <w:bookmarkStart w:id="45" w:name="_Toc500503588"/>
+      <w:r>
+        <w:rPr>
+          <w:rFonts w:ascii="Arial" w:hAnsi="Arial" w:cs="Arial"/>
+        </w:rPr>
+        <w:t>2.3.2. Service-Database</w:t>
+      </w:r>
       <w:bookmarkEnd w:id="43"/>
-    </w:p>
-    <w:p>
-      <w:pPr>
-        <w:rPr>
-          <w:rFonts w:ascii="Arial" w:hAnsi="Arial" w:cs="Arial"/>
-          <w:sz w:val="24"/>
-        </w:rPr>
-      </w:pPr>
-      <w:r>
-        <w:rPr>
-          <w:rFonts w:ascii="Arial" w:hAnsi="Arial" w:cs="Arial"/>
-          <w:sz w:val="24"/>
-        </w:rPr>
-        <w:t>Sending data in binary format such as TCP or IPC could have a positive impact on our performance. IPC is the fastest of all bindings but it only allows communication between two services on the same machine. TCP is also faster than the http bindings but it requires both the client and the service to have WCF and to be on the same network. While we might’ve used the Basic binding from the ‘BasicHttpBinding’ class which is set by default, we decided that it is better to utilize the multiple features WS Binding offers especially security as it encrypts the messages.</w:t>
-      </w:r>
-    </w:p>
-    <w:p>
-      <w:pPr>
-        <w:pStyle w:val="Heading3"/>
-        <w:rPr>
-          <w:rFonts w:ascii="Arial" w:hAnsi="Arial" w:cs="Arial"/>
-        </w:rPr>
-      </w:pPr>
-      <w:bookmarkStart w:id="44" w:name="_Toc500008942"/>
-      <w:bookmarkStart w:id="45" w:name="_Toc500258459"/>
-      <w:bookmarkStart w:id="46" w:name="_Toc500503588"/>
-      <w:r>
-        <w:rPr>
-          <w:rFonts w:ascii="Arial" w:hAnsi="Arial" w:cs="Arial"/>
-        </w:rPr>
-        <w:lastRenderedPageBreak/>
-        <w:t>2.3.2. Service-Database</w:t>
-      </w:r>
       <w:bookmarkEnd w:id="44"/>
       <w:bookmarkEnd w:id="45"/>
-      <w:bookmarkEnd w:id="46"/>
     </w:p>
     <w:p>
       <w:pPr>
@@ -5409,8 +5568,8 @@
           <w:szCs w:val="28"/>
         </w:rPr>
       </w:pPr>
-      <w:bookmarkStart w:id="47" w:name="_Toc500258464"/>
-      <w:bookmarkStart w:id="48" w:name="_Toc500503589"/>
+      <w:bookmarkStart w:id="46" w:name="_Toc500258464"/>
+      <w:bookmarkStart w:id="47" w:name="_Toc500503589"/>
       <w:r>
         <w:rPr>
           <w:rFonts w:ascii="Arial" w:hAnsi="Arial" w:cs="Arial"/>
@@ -5419,7 +5578,7 @@
         </w:rPr>
         <w:t xml:space="preserve">2.4. </w:t>
       </w:r>
-      <w:bookmarkStart w:id="49" w:name="_Toc500008947"/>
+      <w:bookmarkStart w:id="48" w:name="_Toc500008947"/>
       <w:r>
         <w:rPr>
           <w:rFonts w:ascii="Arial" w:hAnsi="Arial" w:cs="Arial"/>
@@ -5428,75 +5587,76 @@
         </w:rPr>
         <w:t>Security</w:t>
       </w:r>
+      <w:bookmarkEnd w:id="46"/>
       <w:bookmarkEnd w:id="47"/>
       <w:bookmarkEnd w:id="48"/>
+    </w:p>
+    <w:p>
+      <w:pPr>
+        <w:pStyle w:val="Heading3"/>
+        <w:rPr>
+          <w:rFonts w:ascii="Arial" w:hAnsi="Arial" w:cs="Arial"/>
+        </w:rPr>
+      </w:pPr>
+      <w:bookmarkStart w:id="49" w:name="_Toc500503590"/>
+      <w:r>
+        <w:rPr>
+          <w:rFonts w:ascii="Arial" w:hAnsi="Arial" w:cs="Arial"/>
+        </w:rPr>
+        <w:t>2.4.1 Password storage</w:t>
+      </w:r>
       <w:bookmarkEnd w:id="49"/>
     </w:p>
     <w:p>
       <w:pPr>
+        <w:ind w:firstLine="720"/>
+        <w:rPr>
+          <w:rFonts w:ascii="Arial" w:hAnsi="Arial" w:cs="Arial"/>
+          <w:sz w:val="24"/>
+          <w:szCs w:val="24"/>
+        </w:rPr>
+      </w:pPr>
+      <w:r>
+        <w:rPr>
+          <w:rFonts w:ascii="Arial" w:hAnsi="Arial" w:cs="Arial"/>
+          <w:sz w:val="24"/>
+          <w:szCs w:val="24"/>
+        </w:rPr>
+        <w:t xml:space="preserve">This is the first step we took towards security measures in our project. The last thing we want is if someone manages to compromise the database to be able to obtain the passwords of the unsuspecting users. What we did was to add ‘salt’ (a unique random string) to the password and then hash it before storing it in the database. This ensures that even if someone manages to see all the values in the database they will not be able to make much use of it as the password is hashed. And because of the salt two same passwords will still have different hash values making it even harder to crack. </w:t>
+      </w:r>
+      <w:r>
+        <w:rPr>
+          <w:rFonts w:ascii="Arial" w:hAnsi="Arial" w:cs="Arial"/>
+          <w:sz w:val="24"/>
+          <w:szCs w:val="24"/>
+        </w:rPr>
+        <w:t>Of course,</w:t>
+      </w:r>
+      <w:r>
+        <w:rPr>
+          <w:rFonts w:ascii="Arial" w:hAnsi="Arial" w:cs="Arial"/>
+          <w:sz w:val="24"/>
+          <w:szCs w:val="24"/>
+        </w:rPr>
+        <w:t xml:space="preserve"> we have to store the salt in the database because it is added to the password every time before it is hashed and checked against the password hash stored. </w:t>
+      </w:r>
+    </w:p>
+    <w:p>
+      <w:pPr>
         <w:pStyle w:val="Heading3"/>
         <w:rPr>
           <w:rFonts w:ascii="Arial" w:hAnsi="Arial" w:cs="Arial"/>
         </w:rPr>
       </w:pPr>
-      <w:bookmarkStart w:id="50" w:name="_Toc500503590"/>
-      <w:r>
-        <w:rPr>
-          <w:rFonts w:ascii="Arial" w:hAnsi="Arial" w:cs="Arial"/>
-        </w:rPr>
-        <w:t>2.4.1 Password storage</w:t>
+      <w:bookmarkStart w:id="50" w:name="_Toc500503591"/>
+      <w:r>
+        <w:rPr>
+          <w:rFonts w:ascii="Arial" w:hAnsi="Arial" w:cs="Arial"/>
+        </w:rPr>
+        <w:lastRenderedPageBreak/>
+        <w:t>2.4.2 SQL Injection</w:t>
       </w:r>
       <w:bookmarkEnd w:id="50"/>
-    </w:p>
-    <w:p>
-      <w:pPr>
-        <w:ind w:firstLine="720"/>
-        <w:rPr>
-          <w:rFonts w:ascii="Arial" w:hAnsi="Arial" w:cs="Arial"/>
-          <w:sz w:val="24"/>
-          <w:szCs w:val="24"/>
-        </w:rPr>
-      </w:pPr>
-      <w:r>
-        <w:rPr>
-          <w:rFonts w:ascii="Arial" w:hAnsi="Arial" w:cs="Arial"/>
-          <w:sz w:val="24"/>
-          <w:szCs w:val="24"/>
-        </w:rPr>
-        <w:t xml:space="preserve">This is the first step we took towards security measures in our project. The last thing we want is if someone manages to compromise the database to be able to obtain the passwords of the unsuspecting users. What we did was to add ‘salt’ (a unique random string) to the password and then hash it before storing it in the database. This ensures that even if someone manages to see all the values in the database they will not be able to make much use of it as the password is hashed. And because of the salt two same passwords will still have different hash values making it even harder to crack. </w:t>
-      </w:r>
-      <w:r>
-        <w:rPr>
-          <w:rFonts w:ascii="Arial" w:hAnsi="Arial" w:cs="Arial"/>
-          <w:sz w:val="24"/>
-          <w:szCs w:val="24"/>
-        </w:rPr>
-        <w:t>Of course,</w:t>
-      </w:r>
-      <w:r>
-        <w:rPr>
-          <w:rFonts w:ascii="Arial" w:hAnsi="Arial" w:cs="Arial"/>
-          <w:sz w:val="24"/>
-          <w:szCs w:val="24"/>
-        </w:rPr>
-        <w:t xml:space="preserve"> we have to store the salt in the database because it is added to the password every time before it is hashed and checked against the password hash stored. </w:t>
-      </w:r>
-    </w:p>
-    <w:p>
-      <w:pPr>
-        <w:pStyle w:val="Heading3"/>
-        <w:rPr>
-          <w:rFonts w:ascii="Arial" w:hAnsi="Arial" w:cs="Arial"/>
-        </w:rPr>
-      </w:pPr>
-      <w:bookmarkStart w:id="51" w:name="_Toc500503591"/>
-      <w:r>
-        <w:rPr>
-          <w:rFonts w:ascii="Arial" w:hAnsi="Arial" w:cs="Arial"/>
-        </w:rPr>
-        <w:t>2.4.2 SQL Injection</w:t>
-      </w:r>
-      <w:bookmarkEnd w:id="51"/>
       <w:r>
         <w:rPr>
           <w:rFonts w:ascii="Arial" w:hAnsi="Arial" w:cs="Arial"/>
@@ -5740,7 +5900,6 @@
         <w:rPr>
           <w:noProof/>
         </w:rPr>
-        <w:lastRenderedPageBreak/>
         <mc:AlternateContent>
           <mc:Choice Requires="wps">
             <w:drawing>
@@ -5931,9 +6090,9 @@
           <w:szCs w:val="28"/>
         </w:rPr>
       </w:pPr>
-      <w:bookmarkStart w:id="52" w:name="_Toc500008948"/>
-      <w:bookmarkStart w:id="53" w:name="_Toc500258465"/>
-      <w:bookmarkStart w:id="54" w:name="_Toc500503592"/>
+      <w:bookmarkStart w:id="51" w:name="_Toc500008948"/>
+      <w:bookmarkStart w:id="52" w:name="_Toc500258465"/>
+      <w:bookmarkStart w:id="53" w:name="_Toc500503592"/>
       <w:r>
         <w:rPr>
           <w:rFonts w:ascii="Arial" w:hAnsi="Arial" w:cs="Arial"/>
@@ -5942,9 +6101,9 @@
         </w:rPr>
         <w:t>2.5. Concurrency</w:t>
       </w:r>
+      <w:bookmarkEnd w:id="51"/>
       <w:bookmarkEnd w:id="52"/>
       <w:bookmarkEnd w:id="53"/>
-      <w:bookmarkEnd w:id="54"/>
     </w:p>
     <w:p>
       <w:pPr>
@@ -6087,6 +6246,7 @@
           <w:sz w:val="24"/>
           <w:szCs w:val="28"/>
         </w:rPr>
+        <w:lastRenderedPageBreak/>
         <w:t>The c</w:t>
       </w:r>
       <w:r>
@@ -6263,7 +6423,6 @@
         <w:rPr>
           <w:noProof/>
         </w:rPr>
-        <w:lastRenderedPageBreak/>
         <mc:AlternateContent>
           <mc:Choice Requires="wps">
             <w:drawing>
@@ -6578,9 +6737,9 @@
           <w:szCs w:val="28"/>
         </w:rPr>
       </w:pPr>
-      <w:bookmarkStart w:id="55" w:name="_Toc500008949"/>
-      <w:bookmarkStart w:id="56" w:name="_Toc500258466"/>
-      <w:bookmarkStart w:id="57" w:name="_Toc500503593"/>
+      <w:bookmarkStart w:id="54" w:name="_Toc500008949"/>
+      <w:bookmarkStart w:id="55" w:name="_Toc500258466"/>
+      <w:bookmarkStart w:id="56" w:name="_Toc500503593"/>
       <w:r>
         <w:rPr>
           <w:rFonts w:ascii="Arial" w:hAnsi="Arial" w:cs="Arial"/>
@@ -6589,9 +6748,9 @@
         </w:rPr>
         <w:t>2.6. Performance</w:t>
       </w:r>
+      <w:bookmarkEnd w:id="54"/>
       <w:bookmarkEnd w:id="55"/>
       <w:bookmarkEnd w:id="56"/>
-      <w:bookmarkEnd w:id="57"/>
     </w:p>
     <w:p>
       <w:pPr>
@@ -6741,8 +6900,333 @@
           <w:rFonts w:ascii="Arial" w:hAnsi="Arial" w:cs="Arial"/>
           <w:sz w:val="24"/>
         </w:rPr>
-        <w:t>, and safely assume that the service will be able to handle at least 50 concurrent clients.</w:t>
-      </w:r>
+        <w:t>, and</w:t>
+      </w:r>
+      <w:r>
+        <w:rPr>
+          <w:rFonts w:ascii="Arial" w:hAnsi="Arial" w:cs="Arial"/>
+          <w:sz w:val="24"/>
+        </w:rPr>
+        <w:t xml:space="preserve"> can </w:t>
+      </w:r>
+      <w:r>
+        <w:rPr>
+          <w:rFonts w:ascii="Arial" w:hAnsi="Arial" w:cs="Arial"/>
+          <w:sz w:val="24"/>
+        </w:rPr>
+        <w:t>safely assume that the service will be able to handle at least 50 concurrent clients.</w:t>
+      </w:r>
+    </w:p>
+    <w:p>
+      <w:pPr>
+        <w:ind w:firstLine="720"/>
+        <w:rPr>
+          <w:rFonts w:ascii="Arial" w:hAnsi="Arial" w:cs="Arial"/>
+          <w:sz w:val="24"/>
+        </w:rPr>
+      </w:pPr>
+      <w:r>
+        <w:rPr>
+          <w:noProof/>
+          <w:lang w:val="bg-BG" w:eastAsia="bg-BG"/>
+        </w:rPr>
+        <w:drawing>
+          <wp:anchor distT="0" distB="0" distL="114300" distR="114300" simplePos="0" relativeHeight="251679744" behindDoc="0" locked="0" layoutInCell="1" allowOverlap="1" wp14:anchorId="174A03DF" wp14:editId="4D42B8E6">
+            <wp:simplePos x="0" y="0"/>
+            <wp:positionH relativeFrom="column">
+              <wp:posOffset>-38100</wp:posOffset>
+            </wp:positionH>
+            <wp:positionV relativeFrom="paragraph">
+              <wp:posOffset>405765</wp:posOffset>
+            </wp:positionV>
+            <wp:extent cx="3905250" cy="2190750"/>
+            <wp:effectExtent l="0" t="0" r="0" b="0"/>
+            <wp:wrapThrough wrapText="bothSides">
+              <wp:wrapPolygon edited="0">
+                <wp:start x="0" y="0"/>
+                <wp:lineTo x="0" y="21412"/>
+                <wp:lineTo x="21495" y="21412"/>
+                <wp:lineTo x="21495" y="0"/>
+                <wp:lineTo x="0" y="0"/>
+              </wp:wrapPolygon>
+            </wp:wrapThrough>
+            <wp:docPr id="7" name="Chart 7"/>
+            <wp:cNvGraphicFramePr/>
+            <a:graphic xmlns:a="http://schemas.openxmlformats.org/drawingml/2006/main">
+              <a:graphicData uri="http://schemas.openxmlformats.org/drawingml/2006/chart">
+                <c:chart xmlns:c="http://schemas.openxmlformats.org/drawingml/2006/chart" xmlns:r="http://schemas.openxmlformats.org/officeDocument/2006/relationships" r:id="rId17"/>
+              </a:graphicData>
+            </a:graphic>
+            <wp14:sizeRelV relativeFrom="margin">
+              <wp14:pctHeight>0</wp14:pctHeight>
+            </wp14:sizeRelV>
+          </wp:anchor>
+        </w:drawing>
+      </w:r>
+      <w:r>
+        <w:rPr>
+          <w:rFonts w:ascii="Arial" w:hAnsi="Arial" w:cs="Arial"/>
+          <w:sz w:val="24"/>
+        </w:rPr>
+        <w:t>In the next chart</w:t>
+      </w:r>
+      <w:r>
+        <w:rPr>
+          <w:rFonts w:ascii="Arial" w:hAnsi="Arial" w:cs="Arial"/>
+          <w:sz w:val="24"/>
+        </w:rPr>
+        <w:t xml:space="preserve"> (Fig.9)</w:t>
+      </w:r>
+      <w:r>
+        <w:rPr>
+          <w:rFonts w:ascii="Arial" w:hAnsi="Arial" w:cs="Arial"/>
+          <w:sz w:val="24"/>
+        </w:rPr>
+        <w:t xml:space="preserve"> you can see concurrent requests to join a chat. This was done by creating groups with various sizes and joining a chat as a group (which sends concurrent requests to join depending on the group size).</w:t>
+      </w:r>
+      <w:r>
+        <w:rPr>
+          <w:rFonts w:ascii="Arial" w:hAnsi="Arial" w:cs="Arial"/>
+          <w:sz w:val="24"/>
+        </w:rPr>
+        <w:t xml:space="preserve"> </w:t>
+      </w:r>
+    </w:p>
+    <w:p>
+      <w:pPr>
+        <w:ind w:firstLine="720"/>
+        <w:rPr>
+          <w:rFonts w:ascii="Arial" w:hAnsi="Arial" w:cs="Arial"/>
+          <w:sz w:val="24"/>
+        </w:rPr>
+      </w:pPr>
+      <w:r>
+        <w:rPr>
+          <w:noProof/>
+        </w:rPr>
+        <mc:AlternateContent>
+          <mc:Choice Requires="wps">
+            <w:drawing>
+              <wp:anchor distT="0" distB="0" distL="114300" distR="114300" simplePos="0" relativeHeight="251681792" behindDoc="0" locked="0" layoutInCell="1" allowOverlap="1" wp14:anchorId="61BE4913" wp14:editId="61E08A36">
+                <wp:simplePos x="0" y="0"/>
+                <wp:positionH relativeFrom="column">
+                  <wp:posOffset>-38100</wp:posOffset>
+                </wp:positionH>
+                <wp:positionV relativeFrom="paragraph">
+                  <wp:posOffset>1278890</wp:posOffset>
+                </wp:positionV>
+                <wp:extent cx="609600" cy="635"/>
+                <wp:effectExtent l="0" t="0" r="0" b="0"/>
+                <wp:wrapThrough wrapText="bothSides">
+                  <wp:wrapPolygon edited="0">
+                    <wp:start x="0" y="0"/>
+                    <wp:lineTo x="0" y="20057"/>
+                    <wp:lineTo x="20925" y="20057"/>
+                    <wp:lineTo x="20925" y="0"/>
+                    <wp:lineTo x="0" y="0"/>
+                  </wp:wrapPolygon>
+                </wp:wrapThrough>
+                <wp:docPr id="11" name="Text Box 11"/>
+                <wp:cNvGraphicFramePr/>
+                <a:graphic xmlns:a="http://schemas.openxmlformats.org/drawingml/2006/main">
+                  <a:graphicData uri="http://schemas.microsoft.com/office/word/2010/wordprocessingShape">
+                    <wps:wsp>
+                      <wps:cNvSpPr txBox="1"/>
+                      <wps:spPr>
+                        <a:xfrm>
+                          <a:off x="0" y="0"/>
+                          <a:ext cx="609600" cy="635"/>
+                        </a:xfrm>
+                        <a:prstGeom prst="rect">
+                          <a:avLst/>
+                        </a:prstGeom>
+                        <a:solidFill>
+                          <a:prstClr val="white"/>
+                        </a:solidFill>
+                        <a:ln>
+                          <a:noFill/>
+                        </a:ln>
+                      </wps:spPr>
+                      <wps:txbx>
+                        <w:txbxContent>
+                          <w:p>
+                            <w:pPr>
+                              <w:pStyle w:val="Caption"/>
+                              <w:rPr>
+                                <w:noProof/>
+                                <w:lang w:val="bg-BG" w:eastAsia="bg-BG"/>
+                              </w:rPr>
+                            </w:pPr>
+                            <w:r>
+                              <w:t>Фигура 9</w:t>
+                            </w:r>
+                          </w:p>
+                        </w:txbxContent>
+                      </wps:txbx>
+                      <wps:bodyPr rot="0" spcFirstLastPara="0" vertOverflow="overflow" horzOverflow="overflow" vert="horz" wrap="square" lIns="0" tIns="0" rIns="0" bIns="0" numCol="1" spcCol="0" rtlCol="0" fromWordArt="0" anchor="t" anchorCtr="0" forceAA="0" compatLnSpc="1">
+                        <a:prstTxWarp prst="textNoShape">
+                          <a:avLst/>
+                        </a:prstTxWarp>
+                        <a:spAutoFit/>
+                      </wps:bodyPr>
+                    </wps:wsp>
+                  </a:graphicData>
+                </a:graphic>
+                <wp14:sizeRelH relativeFrom="margin">
+                  <wp14:pctWidth>0</wp14:pctWidth>
+                </wp14:sizeRelH>
+              </wp:anchor>
+            </w:drawing>
+          </mc:Choice>
+          <mc:Fallback>
+            <w:pict>
+              <v:shape w14:anchorId="61BE4913" id="Text Box 11" o:spid="_x0000_s1032" type="#_x0000_t202" style="position:absolute;left:0;text-align:left;margin-left:-3pt;margin-top:100.7pt;width:48pt;height:.05pt;z-index:251681792;visibility:visible;mso-wrap-style:square;mso-width-percent:0;mso-wrap-distance-left:9pt;mso-wrap-distance-top:0;mso-wrap-distance-right:9pt;mso-wrap-distance-bottom:0;mso-position-horizontal:absolute;mso-position-horizontal-relative:text;mso-position-vertical:absolute;mso-position-vertical-relative:text;mso-width-percent:0;mso-width-relative:margin;v-text-anchor:top" o:gfxdata="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" stroked="f">
+                <v:textbox style="mso-fit-shape-to-text:t" inset="0,0,0,0">
+                  <w:txbxContent>
+                    <w:p>
+                      <w:pPr>
+                        <w:pStyle w:val="Caption"/>
+                        <w:rPr>
+                          <w:noProof/>
+                          <w:lang w:val="bg-BG" w:eastAsia="bg-BG"/>
+                        </w:rPr>
+                      </w:pPr>
+                      <w:r>
+                        <w:t>Фигура 9</w:t>
+                      </w:r>
+                    </w:p>
+                  </w:txbxContent>
+                </v:textbox>
+                <w10:wrap type="through"/>
+              </v:shape>
+            </w:pict>
+          </mc:Fallback>
+        </mc:AlternateContent>
+      </w:r>
+      <w:r>
+        <w:rPr>
+          <w:rFonts w:ascii="Arial" w:hAnsi="Arial" w:cs="Arial"/>
+          <w:sz w:val="24"/>
+        </w:rPr>
+        <w:t xml:space="preserve">It is obvious that the decrease in performance is steady and predictable. For every additional 5 concurrent requests the latency increases by approximately 100 milliseconds. Based on this evidence we can </w:t>
+      </w:r>
+      <w:r>
+        <w:rPr>
+          <w:rFonts w:ascii="Arial" w:hAnsi="Arial" w:cs="Arial"/>
+          <w:sz w:val="24"/>
+        </w:rPr>
+        <w:lastRenderedPageBreak/>
+        <w:t xml:space="preserve">assume that at about 100 concurrent requests a delay of more than 2 seconds will </w:t>
+      </w:r>
+      <w:r>
+        <w:rPr>
+          <w:rFonts w:ascii="Arial" w:hAnsi="Arial" w:cs="Arial"/>
+          <w:sz w:val="24"/>
+        </w:rPr>
+        <w:t>occur,</w:t>
+      </w:r>
+      <w:r>
+        <w:rPr>
+          <w:rFonts w:ascii="Arial" w:hAnsi="Arial" w:cs="Arial"/>
+          <w:sz w:val="24"/>
+        </w:rPr>
+        <w:t xml:space="preserve"> and this might be annoying for some users. Also judging from the tests, we can speculate that at around 200 concurrent join requests the system will be on the verge of being unusable as the </w:t>
+      </w:r>
+      <w:r>
+        <w:rPr>
+          <w:rFonts w:ascii="Arial" w:hAnsi="Arial" w:cs="Arial"/>
+          <w:sz w:val="24"/>
+        </w:rPr>
+        <w:t>delay</w:t>
+      </w:r>
+      <w:r>
+        <w:rPr>
+          <w:rFonts w:ascii="Arial" w:hAnsi="Arial" w:cs="Arial"/>
+          <w:sz w:val="24"/>
+        </w:rPr>
+        <w:t xml:space="preserve"> will be around 5 seconds which will cause a time-out.</w:t>
+      </w:r>
+      <w:r>
+        <w:rPr>
+          <w:rFonts w:ascii="Arial" w:hAnsi="Arial" w:cs="Arial"/>
+          <w:sz w:val="24"/>
+        </w:rPr>
+        <w:t xml:space="preserve"> But</w:t>
+      </w:r>
+      <w:r>
+        <w:rPr>
+          <w:rFonts w:ascii="Arial" w:hAnsi="Arial" w:cs="Arial"/>
+          <w:sz w:val="24"/>
+        </w:rPr>
+        <w:t>,</w:t>
+      </w:r>
+      <w:r>
+        <w:rPr>
+          <w:rFonts w:ascii="Arial" w:hAnsi="Arial" w:cs="Arial"/>
+          <w:sz w:val="24"/>
+        </w:rPr>
+        <w:t xml:space="preserve"> in order to save this </w:t>
+      </w:r>
+      <w:r>
+        <w:rPr>
+          <w:rFonts w:ascii="Arial" w:hAnsi="Arial" w:cs="Arial"/>
+          <w:sz w:val="24"/>
+        </w:rPr>
+        <w:t>problem,</w:t>
+      </w:r>
+      <w:r>
+        <w:rPr>
+          <w:rFonts w:ascii="Arial" w:hAnsi="Arial" w:cs="Arial"/>
+          <w:sz w:val="24"/>
+        </w:rPr>
+        <w:t xml:space="preserve"> we have set a “decent” limit in chatroom to </w:t>
+      </w:r>
+      <w:bookmarkStart w:id="57" w:name="_GoBack"/>
+      <w:bookmarkEnd w:id="57"/>
+      <w:r>
+        <w:rPr>
+          <w:rFonts w:ascii="Arial" w:hAnsi="Arial" w:cs="Arial"/>
+          <w:sz w:val="24"/>
+        </w:rPr>
+        <w:t xml:space="preserve">25 </w:t>
+      </w:r>
+      <w:r>
+        <w:rPr>
+          <w:rFonts w:ascii="Arial" w:hAnsi="Arial" w:cs="Arial"/>
+          <w:sz w:val="24"/>
+        </w:rPr>
+        <w:t>places</w:t>
+      </w:r>
+      <w:r>
+        <w:rPr>
+          <w:rFonts w:ascii="Arial" w:hAnsi="Arial" w:cs="Arial"/>
+          <w:sz w:val="24"/>
+        </w:rPr>
+        <w:t xml:space="preserve">, where we expect a delay of approximately </w:t>
+      </w:r>
+      <w:r>
+        <w:rPr>
+          <w:rFonts w:ascii="Arial" w:hAnsi="Arial" w:cs="Arial"/>
+          <w:sz w:val="24"/>
+        </w:rPr>
+        <w:t>55</w:t>
+      </w:r>
+      <w:r>
+        <w:rPr>
+          <w:rFonts w:ascii="Arial" w:hAnsi="Arial" w:cs="Arial"/>
+          <w:sz w:val="24"/>
+        </w:rPr>
+        <w:t>0 milliseconds, in worst case scenario.</w:t>
+      </w:r>
+    </w:p>
+    <w:p>
+      <w:pPr>
+        <w:ind w:firstLine="720"/>
+        <w:rPr>
+          <w:rFonts w:ascii="Arial" w:hAnsi="Arial" w:cs="Arial"/>
+          <w:sz w:val="24"/>
+        </w:rPr>
+      </w:pPr>
     </w:p>
     <w:p>
       <w:pPr>
@@ -6762,29 +7246,11 @@
           <w:sz w:val="28"/>
           <w:szCs w:val="28"/>
         </w:rPr>
-        <w:t xml:space="preserve">2.7. Interesting bits of </w:t>
-      </w:r>
-      <w:commentRangeStart w:id="61"/>
-      <w:r>
-        <w:rPr>
-          <w:rFonts w:ascii="Arial" w:hAnsi="Arial" w:cs="Arial"/>
-          <w:sz w:val="28"/>
-          <w:szCs w:val="28"/>
-        </w:rPr>
-        <w:t>code</w:t>
+        <w:t>2.7. Interesting bits of code</w:t>
       </w:r>
       <w:bookmarkEnd w:id="58"/>
       <w:bookmarkEnd w:id="59"/>
       <w:bookmarkEnd w:id="60"/>
-      <w:commentRangeEnd w:id="61"/>
-      <w:r>
-        <w:rPr>
-          <w:rStyle w:val="CommentReference"/>
-          <w:rFonts w:asciiTheme="minorHAnsi" w:eastAsiaTheme="minorHAnsi" w:hAnsiTheme="minorHAnsi" w:cstheme="minorBidi"/>
-          <w:color w:val="auto"/>
-        </w:rPr>
-        <w:commentReference w:id="61"/>
-      </w:r>
     </w:p>
     <w:p>
       <w:pPr>
@@ -6793,63 +7259,63 @@
           <w:rFonts w:ascii="Arial" w:hAnsi="Arial" w:cs="Arial"/>
         </w:rPr>
       </w:pPr>
-      <w:bookmarkStart w:id="62" w:name="_Toc500008951"/>
-      <w:bookmarkStart w:id="63" w:name="_Toc500258468"/>
-      <w:bookmarkStart w:id="64" w:name="_Toc500503595"/>
+      <w:bookmarkStart w:id="61" w:name="_Toc500008951"/>
+      <w:bookmarkStart w:id="62" w:name="_Toc500258468"/>
+      <w:bookmarkStart w:id="63" w:name="_Toc500503595"/>
       <w:r>
         <w:rPr>
           <w:rFonts w:ascii="Arial" w:hAnsi="Arial" w:cs="Arial"/>
         </w:rPr>
         <w:t>a. Keeping connection from timing out</w:t>
       </w:r>
+      <w:bookmarkEnd w:id="61"/>
       <w:bookmarkEnd w:id="62"/>
       <w:bookmarkEnd w:id="63"/>
+    </w:p>
+    <w:p>
+      <w:pPr>
+        <w:pStyle w:val="Heading3"/>
+        <w:rPr>
+          <w:rFonts w:ascii="Arial" w:hAnsi="Arial" w:cs="Arial"/>
+        </w:rPr>
+      </w:pPr>
+      <w:bookmarkStart w:id="64" w:name="_Toc500008952"/>
+      <w:bookmarkStart w:id="65" w:name="_Toc500258469"/>
+      <w:bookmarkStart w:id="66" w:name="_Toc500503596"/>
+      <w:r>
+        <w:rPr>
+          <w:rFonts w:ascii="Arial" w:hAnsi="Arial" w:cs="Arial"/>
+        </w:rPr>
+        <w:t xml:space="preserve">b. </w:t>
+      </w:r>
+      <w:r>
+        <w:rPr>
+          <w:rFonts w:ascii="Arial" w:hAnsi="Arial" w:cs="Arial"/>
+        </w:rPr>
+        <w:t>Callback methods in chat</w:t>
+      </w:r>
       <w:bookmarkEnd w:id="64"/>
-    </w:p>
-    <w:p>
-      <w:pPr>
-        <w:pStyle w:val="Heading3"/>
-        <w:rPr>
-          <w:rFonts w:ascii="Arial" w:hAnsi="Arial" w:cs="Arial"/>
-        </w:rPr>
-      </w:pPr>
-      <w:bookmarkStart w:id="65" w:name="_Toc500008952"/>
-      <w:bookmarkStart w:id="66" w:name="_Toc500258469"/>
-      <w:bookmarkStart w:id="67" w:name="_Toc500503596"/>
-      <w:r>
-        <w:rPr>
-          <w:rFonts w:ascii="Arial" w:hAnsi="Arial" w:cs="Arial"/>
-        </w:rPr>
-        <w:t xml:space="preserve">b. </w:t>
-      </w:r>
-      <w:r>
-        <w:rPr>
-          <w:rFonts w:ascii="Arial" w:hAnsi="Arial" w:cs="Arial"/>
-        </w:rPr>
-        <w:t>Callback methods in chat</w:t>
-      </w:r>
       <w:bookmarkEnd w:id="65"/>
       <w:bookmarkEnd w:id="66"/>
+    </w:p>
+    <w:p>
+      <w:pPr>
+        <w:pStyle w:val="Heading3"/>
+        <w:rPr>
+          <w:rFonts w:ascii="Arial" w:hAnsi="Arial" w:cs="Arial"/>
+        </w:rPr>
+      </w:pPr>
+      <w:bookmarkStart w:id="67" w:name="_Toc500503597"/>
+      <w:r>
+        <w:rPr>
+          <w:rFonts w:ascii="Arial" w:hAnsi="Arial" w:cs="Arial"/>
+        </w:rPr>
+        <w:t>c. Database Triggers</w:t>
+      </w:r>
       <w:bookmarkEnd w:id="67"/>
     </w:p>
     <w:p>
       <w:pPr>
-        <w:pStyle w:val="Heading3"/>
-        <w:rPr>
-          <w:rFonts w:ascii="Arial" w:hAnsi="Arial" w:cs="Arial"/>
-        </w:rPr>
-      </w:pPr>
-      <w:bookmarkStart w:id="68" w:name="_Toc500503597"/>
-      <w:r>
-        <w:rPr>
-          <w:rFonts w:ascii="Arial" w:hAnsi="Arial" w:cs="Arial"/>
-        </w:rPr>
-        <w:t>c. Database Triggers</w:t>
-      </w:r>
-      <w:bookmarkEnd w:id="68"/>
-    </w:p>
-    <w:p>
-      <w:pPr>
         <w:rPr>
           <w:rFonts w:ascii="Arial" w:hAnsi="Arial" w:cs="Arial"/>
           <w:sz w:val="24"/>
@@ -6886,7 +7352,6 @@
         <w:rPr>
           <w:noProof/>
         </w:rPr>
-        <w:lastRenderedPageBreak/>
         <w:drawing>
           <wp:inline distT="0" distB="0" distL="0" distR="0" wp14:anchorId="61058DBA" wp14:editId="2D1B0811">
             <wp:extent cx="5943600" cy="2501265"/>
@@ -6903,7 +7368,7 @@
                     <pic:cNvPicPr/>
                   </pic:nvPicPr>
                   <pic:blipFill>
-                    <a:blip r:embed="rId20"/>
+                    <a:blip r:embed="rId18"/>
                     <a:stretch>
                       <a:fillRect/>
                     </a:stretch>
@@ -7008,107 +7473,108 @@
           <w:rFonts w:ascii="Arial" w:hAnsi="Arial" w:cs="Arial"/>
         </w:rPr>
       </w:pPr>
-      <w:bookmarkStart w:id="69" w:name="_Toc500008953"/>
-      <w:bookmarkStart w:id="70" w:name="_Toc500258470"/>
-      <w:bookmarkStart w:id="71" w:name="_Toc500503598"/>
-      <w:r>
-        <w:rPr>
-          <w:rFonts w:ascii="Arial" w:hAnsi="Arial" w:cs="Arial"/>
-        </w:rPr>
+      <w:bookmarkStart w:id="68" w:name="_Toc500008953"/>
+      <w:bookmarkStart w:id="69" w:name="_Toc500258470"/>
+      <w:bookmarkStart w:id="70" w:name="_Toc500503598"/>
+      <w:r>
+        <w:rPr>
+          <w:rFonts w:ascii="Arial" w:hAnsi="Arial" w:cs="Arial"/>
+        </w:rPr>
+        <w:lastRenderedPageBreak/>
         <w:t xml:space="preserve">3. </w:t>
       </w:r>
+      <w:bookmarkEnd w:id="68"/>
+      <w:r>
+        <w:rPr>
+          <w:rFonts w:ascii="Arial" w:hAnsi="Arial" w:cs="Arial"/>
+        </w:rPr>
+        <w:t>Conclusion</w:t>
+      </w:r>
       <w:bookmarkEnd w:id="69"/>
-      <w:r>
-        <w:rPr>
-          <w:rFonts w:ascii="Arial" w:hAnsi="Arial" w:cs="Arial"/>
-        </w:rPr>
-        <w:t>Conclusion</w:t>
-      </w:r>
       <w:bookmarkEnd w:id="70"/>
+    </w:p>
+    <w:p>
+      <w:pPr>
+        <w:pStyle w:val="Heading2"/>
+        <w:rPr>
+          <w:rFonts w:ascii="Arial" w:hAnsi="Arial" w:cs="Arial"/>
+          <w:sz w:val="28"/>
+        </w:rPr>
+      </w:pPr>
+      <w:bookmarkStart w:id="71" w:name="_Toc500257953"/>
+      <w:bookmarkStart w:id="72" w:name="_Toc500258471"/>
+      <w:bookmarkStart w:id="73" w:name="_Toc500503599"/>
+      <w:bookmarkStart w:id="74" w:name="_Toc500008955"/>
+      <w:r>
+        <w:rPr>
+          <w:rFonts w:ascii="Arial" w:hAnsi="Arial" w:cs="Arial"/>
+          <w:sz w:val="28"/>
+        </w:rPr>
+        <w:t>3.1. Denouement</w:t>
+      </w:r>
       <w:bookmarkEnd w:id="71"/>
-    </w:p>
-    <w:p>
-      <w:pPr>
-        <w:pStyle w:val="Heading2"/>
-        <w:rPr>
-          <w:rFonts w:ascii="Arial" w:hAnsi="Arial" w:cs="Arial"/>
-          <w:sz w:val="28"/>
-        </w:rPr>
-      </w:pPr>
-      <w:bookmarkStart w:id="72" w:name="_Toc500257953"/>
-      <w:bookmarkStart w:id="73" w:name="_Toc500258471"/>
-      <w:bookmarkStart w:id="74" w:name="_Toc500503599"/>
-      <w:bookmarkStart w:id="75" w:name="_Toc500008955"/>
-      <w:r>
-        <w:rPr>
-          <w:rFonts w:ascii="Arial" w:hAnsi="Arial" w:cs="Arial"/>
-          <w:sz w:val="28"/>
-        </w:rPr>
-        <w:t>3.1. Denouement</w:t>
-      </w:r>
       <w:bookmarkEnd w:id="72"/>
       <w:bookmarkEnd w:id="73"/>
+    </w:p>
+    <w:p>
+      <w:pPr>
+        <w:ind w:firstLine="720"/>
+        <w:rPr>
+          <w:rFonts w:ascii="Arial" w:hAnsi="Arial" w:cs="Arial"/>
+        </w:rPr>
+      </w:pPr>
+      <w:r>
+        <w:rPr>
+          <w:rFonts w:ascii="Arial" w:hAnsi="Arial" w:cs="Arial"/>
+        </w:rPr>
+        <w:t>In conclusion, during this semester we have managed to achieve not only knowledge about different frameworks of developing software</w:t>
+      </w:r>
+      <w:r>
+        <w:rPr>
+          <w:rFonts w:ascii="Arial" w:hAnsi="Arial" w:cs="Arial"/>
+        </w:rPr>
+        <w:t xml:space="preserve">, </w:t>
+      </w:r>
+      <w:r>
+        <w:rPr>
+          <w:rFonts w:ascii="Arial" w:hAnsi="Arial" w:cs="Arial"/>
+        </w:rPr>
+        <w:t>a new programming language but also a new development concept, that being programming a distributed service.</w:t>
+      </w:r>
+    </w:p>
+    <w:p>
+      <w:pPr>
+        <w:rPr>
+          <w:rFonts w:ascii="Arial" w:hAnsi="Arial" w:cs="Arial"/>
+        </w:rPr>
+      </w:pPr>
+      <w:r>
+        <w:rPr>
+          <w:rFonts w:ascii="Arial" w:hAnsi="Arial" w:cs="Arial"/>
+        </w:rPr>
+        <w:t>As an ending note, we would like to thank all the readers, who invested their time in reading this paper and also to the guiding teachers that helped and guided us through the entire process.</w:t>
+      </w:r>
+    </w:p>
+    <w:p>
+      <w:pPr>
+        <w:pStyle w:val="Heading2"/>
+        <w:rPr>
+          <w:rFonts w:ascii="Arial" w:hAnsi="Arial" w:cs="Arial"/>
+          <w:sz w:val="28"/>
+        </w:rPr>
+      </w:pPr>
+      <w:bookmarkStart w:id="75" w:name="_Toc500258472"/>
+      <w:bookmarkStart w:id="76" w:name="_Toc500503600"/>
+      <w:r>
+        <w:rPr>
+          <w:rFonts w:ascii="Arial" w:hAnsi="Arial" w:cs="Arial"/>
+          <w:sz w:val="28"/>
+        </w:rPr>
+        <w:t>3.2. References</w:t>
+      </w:r>
       <w:bookmarkEnd w:id="74"/>
-    </w:p>
-    <w:p>
-      <w:pPr>
-        <w:ind w:firstLine="720"/>
-        <w:rPr>
-          <w:rFonts w:ascii="Arial" w:hAnsi="Arial" w:cs="Arial"/>
-        </w:rPr>
-      </w:pPr>
-      <w:r>
-        <w:rPr>
-          <w:rFonts w:ascii="Arial" w:hAnsi="Arial" w:cs="Arial"/>
-        </w:rPr>
-        <w:t>In conclusion, during this semester we have managed to achieve not only knowledge about different frameworks of developing software</w:t>
-      </w:r>
-      <w:r>
-        <w:rPr>
-          <w:rFonts w:ascii="Arial" w:hAnsi="Arial" w:cs="Arial"/>
-        </w:rPr>
-        <w:t xml:space="preserve">, </w:t>
-      </w:r>
-      <w:r>
-        <w:rPr>
-          <w:rFonts w:ascii="Arial" w:hAnsi="Arial" w:cs="Arial"/>
-        </w:rPr>
-        <w:t>a new programming language but also a new development concept, that being programming a distributed service.</w:t>
-      </w:r>
-    </w:p>
-    <w:p>
-      <w:pPr>
-        <w:rPr>
-          <w:rFonts w:ascii="Arial" w:hAnsi="Arial" w:cs="Arial"/>
-        </w:rPr>
-      </w:pPr>
-      <w:r>
-        <w:rPr>
-          <w:rFonts w:ascii="Arial" w:hAnsi="Arial" w:cs="Arial"/>
-        </w:rPr>
-        <w:t>As an ending note, we would like to thank all the readers, who invested their time in reading this paper and also to the guiding teachers that helped and guided us through the entire process.</w:t>
-      </w:r>
-    </w:p>
-    <w:p>
-      <w:pPr>
-        <w:pStyle w:val="Heading2"/>
-        <w:rPr>
-          <w:rFonts w:ascii="Arial" w:hAnsi="Arial" w:cs="Arial"/>
-          <w:sz w:val="28"/>
-        </w:rPr>
-      </w:pPr>
-      <w:bookmarkStart w:id="76" w:name="_Toc500258472"/>
-      <w:bookmarkStart w:id="77" w:name="_Toc500503600"/>
-      <w:r>
-        <w:rPr>
-          <w:rFonts w:ascii="Arial" w:hAnsi="Arial" w:cs="Arial"/>
-          <w:sz w:val="28"/>
-        </w:rPr>
-        <w:t>3.2. References</w:t>
-      </w:r>
       <w:bookmarkEnd w:id="75"/>
       <w:bookmarkEnd w:id="76"/>
-      <w:bookmarkEnd w:id="77"/>
     </w:p>
     <w:p>
       <w:pPr>
@@ -7206,7 +7672,7 @@
           <w:sz w:val="24"/>
         </w:rPr>
       </w:pPr>
-      <w:hyperlink r:id="rId21" w:history="1">
+      <w:hyperlink r:id="rId19" w:history="1">
         <w:r>
           <w:rPr>
             <w:rStyle w:val="Hyperlink"/>
@@ -7253,7 +7719,6 @@
           <w:rFonts w:ascii="Arial" w:hAnsi="Arial" w:cs="Arial"/>
           <w:sz w:val="24"/>
         </w:rPr>
-        <w:lastRenderedPageBreak/>
         <w:t>****Inspired by Microsoft public documentation</w:t>
       </w:r>
       <w:r>
@@ -7270,7 +7735,7 @@
         </w:rPr>
         <w:t xml:space="preserve">, available at the following link: </w:t>
       </w:r>
-      <w:hyperlink r:id="rId22" w:history="1">
+      <w:hyperlink r:id="rId20" w:history="1">
         <w:r>
           <w:rPr>
             <w:rStyle w:val="Hyperlink"/>
@@ -7280,7 +7745,7 @@
       </w:hyperlink>
     </w:p>
     <w:p>
-      <w:hyperlink r:id="rId23" w:history="1">
+      <w:hyperlink r:id="rId21" w:history="1">
         <w:r>
           <w:rPr>
             <w:rStyle w:val="Hyperlink"/>
@@ -7290,7 +7755,8 @@
       </w:hyperlink>
     </w:p>
     <w:sectPr>
-      <w:headerReference w:type="default" r:id="rId24"/>
+      <w:headerReference w:type="default" r:id="rId22"/>
+      <w:footerReference w:type="default" r:id="rId23"/>
       <w:pgSz w:w="12240" w:h="15840"/>
       <w:pgMar w:top="1440" w:right="1440" w:bottom="1440" w:left="1440" w:header="720" w:footer="720" w:gutter="0"/>
       <w:cols w:space="720"/>
@@ -7300,39 +7766,6 @@
 </w:document>
 </file>
 
-<file path=word/comments.xml><?xml version="1.0" encoding="utf-8"?>
-<w:comments xmlns:wpc="http://schemas.microsoft.com/office/word/2010/wordprocessingCanvas" xmlns:cx="http://schemas.microsoft.com/office/drawing/2014/chartex" xmlns:cx1="http://schemas.microsoft.com/office/drawing/2015/9/8/chartex" xmlns:cx2="http://schemas.microsoft.com/office/drawing/2015/10/21/chartex" xmlns:cx3="http://schemas.microsoft.com/office/drawing/2016/5/9/chartex" xmlns:cx4="http://schemas.microsoft.com/office/drawing/2016/5/10/chartex" xmlns:cx5="http://schemas.microsoft.com/office/drawing/2016/5/11/chartex" xmlns:cx6="http://schemas.microsoft.com/office/drawing/2016/5/12/chartex" xmlns:cx7="http://schemas.microsoft.com/office/drawing/2016/5/13/chartex" xmlns:cx8="http://schemas.microsoft.com/office/drawing/2016/5/14/chartex" xmlns:mc="http://schemas.openxmlformats.org/markup-compatibility/2006" xmlns:aink="http://schemas.microsoft.com/office/drawing/2016/ink" xmlns:am3d="http://schemas.microsoft.com/office/drawing/2017/model3d" xmlns:o="urn:schemas-microsoft-com:office:office" xmlns:r="http://schemas.openxmlformats.org/officeDocument/2006/relationships" xmlns:m="http://schemas.openxmlformats.org/officeDocument/2006/math" xmlns:v="urn:schemas-microsoft-com:vml" xmlns:wp14="http://schemas.microsoft.com/office/word/2010/wordprocessingDrawing" xmlns:wp="http://schemas.openxmlformats.org/drawingml/2006/wordprocessingDrawing" xmlns:w10="urn:schemas-microsoft-com:office:word" xmlns:w="http://schemas.openxmlformats.org/wordprocessingml/2006/main" xmlns:w14="http://schemas.microsoft.com/office/word/2010/wordml" xmlns:w15="http://schemas.microsoft.com/office/word/2012/wordml" xmlns:w16cid="http://schemas.microsoft.com/office/word/2016/wordml/cid" xmlns:w16se="http://schemas.microsoft.com/office/word/2015/wordml/symex" xmlns:wpg="http://schemas.microsoft.com/office/word/2010/wordprocessingGroup" xmlns:wpi="http://schemas.microsoft.com/office/word/2010/wordprocessingInk" xmlns:wne="http://schemas.microsoft.com/office/word/2006/wordml" xmlns:wps="http://schemas.microsoft.com/office/word/2010/wordprocessingShape" mc:Ignorable="w14 w15 w16se w16cid wp14">
-  <w:comment w:id="61" w:author="EU" w:date="2017-12-08T20:08:00Z" w:initials="E">
-    <w:p>
-      <w:pPr>
-        <w:pStyle w:val="CommentText"/>
-      </w:pPr>
-      <w:r>
-        <w:rPr>
-          <w:rStyle w:val="CommentReference"/>
-        </w:rPr>
-        <w:annotationRef/>
-      </w:r>
-      <w:r>
-        <w:t>Work in progress</w:t>
-      </w:r>
-    </w:p>
-  </w:comment>
-</w:comments>
-</file>
-
-<file path=word/commentsExtended.xml><?xml version="1.0" encoding="utf-8"?>
-<w15:commentsEx xmlns:wpc="http://schemas.microsoft.com/office/word/2010/wordprocessingCanvas" xmlns:cx="http://schemas.microsoft.com/office/drawing/2014/chartex" xmlns:cx1="http://schemas.microsoft.com/office/drawing/2015/9/8/chartex" xmlns:cx2="http://schemas.microsoft.com/office/drawing/2015/10/21/chartex" xmlns:cx3="http://schemas.microsoft.com/office/drawing/2016/5/9/chartex" xmlns:cx4="http://schemas.microsoft.com/office/drawing/2016/5/10/chartex" xmlns:cx5="http://schemas.microsoft.com/office/drawing/2016/5/11/chartex" xmlns:cx6="http://schemas.microsoft.com/office/drawing/2016/5/12/chartex" xmlns:cx7="http://schemas.microsoft.com/office/drawing/2016/5/13/chartex" xmlns:cx8="http://schemas.microsoft.com/office/drawing/2016/5/14/chartex" xmlns:mc="http://schemas.openxmlformats.org/markup-compatibility/2006" xmlns:aink="http://schemas.microsoft.com/office/drawing/2016/ink" xmlns:am3d="http://schemas.microsoft.com/office/drawing/2017/model3d" xmlns:o="urn:schemas-microsoft-com:office:office" xmlns:r="http://schemas.openxmlformats.org/officeDocument/2006/relationships" xmlns:m="http://schemas.openxmlformats.org/officeDocument/2006/math" xmlns:v="urn:schemas-microsoft-com:vml" xmlns:wp14="http://schemas.microsoft.com/office/word/2010/wordprocessingDrawing" xmlns:wp="http://schemas.openxmlformats.org/drawingml/2006/wordprocessingDrawing" xmlns:w10="urn:schemas-microsoft-com:office:word" xmlns:w="http://schemas.openxmlformats.org/wordprocessingml/2006/main" xmlns:w14="http://schemas.microsoft.com/office/word/2010/wordml" xmlns:w15="http://schemas.microsoft.com/office/word/2012/wordml" xmlns:w16cid="http://schemas.microsoft.com/office/word/2016/wordml/cid" xmlns:w16se="http://schemas.microsoft.com/office/word/2015/wordml/symex" xmlns:wpg="http://schemas.microsoft.com/office/word/2010/wordprocessingGroup" xmlns:wpi="http://schemas.microsoft.com/office/word/2010/wordprocessingInk" xmlns:wne="http://schemas.microsoft.com/office/word/2006/wordml" xmlns:wps="http://schemas.microsoft.com/office/word/2010/wordprocessingShape" mc:Ignorable="w14 w15 w16se w16cid wp14">
-  <w15:commentEx w15:paraId="14CBD73B" w15:done="0"/>
-</w15:commentsEx>
-</file>
-
-<file path=word/commentsIds.xml><?xml version="1.0" encoding="utf-8"?>
-<w16cid:commentsIds xmlns:wpc="http://schemas.microsoft.com/office/word/2010/wordprocessingCanvas" xmlns:cx="http://schemas.microsoft.com/office/drawing/2014/chartex" xmlns:cx1="http://schemas.microsoft.com/office/drawing/2015/9/8/chartex" xmlns:cx2="http://schemas.microsoft.com/office/drawing/2015/10/21/chartex" xmlns:cx3="http://schemas.microsoft.com/office/drawing/2016/5/9/chartex" xmlns:cx4="http://schemas.microsoft.com/office/drawing/2016/5/10/chartex" xmlns:cx5="http://schemas.microsoft.com/office/drawing/2016/5/11/chartex" xmlns:cx6="http://schemas.microsoft.com/office/drawing/2016/5/12/chartex" xmlns:cx7="http://schemas.microsoft.com/office/drawing/2016/5/13/chartex" xmlns:cx8="http://schemas.microsoft.com/office/drawing/2016/5/14/chartex" xmlns:mc="http://schemas.openxmlformats.org/markup-compatibility/2006" xmlns:aink="http://schemas.microsoft.com/office/drawing/2016/ink" xmlns:am3d="http://schemas.microsoft.com/office/drawing/2017/model3d" xmlns:o="urn:schemas-microsoft-com:office:office" xmlns:r="http://schemas.openxmlformats.org/officeDocument/2006/relationships" xmlns:m="http://schemas.openxmlformats.org/officeDocument/2006/math" xmlns:v="urn:schemas-microsoft-com:vml" xmlns:wp14="http://schemas.microsoft.com/office/word/2010/wordprocessingDrawing" xmlns:wp="http://schemas.openxmlformats.org/drawingml/2006/wordprocessingDrawing" xmlns:w10="urn:schemas-microsoft-com:office:word" xmlns:w="http://schemas.openxmlformats.org/wordprocessingml/2006/main" xmlns:w14="http://schemas.microsoft.com/office/word/2010/wordml" xmlns:w15="http://schemas.microsoft.com/office/word/2012/wordml" xmlns:w16cid="http://schemas.microsoft.com/office/word/2016/wordml/cid" xmlns:w16se="http://schemas.microsoft.com/office/word/2015/wordml/symex" xmlns:wpg="http://schemas.microsoft.com/office/word/2010/wordprocessingGroup" xmlns:wpi="http://schemas.microsoft.com/office/word/2010/wordprocessingInk" xmlns:wne="http://schemas.microsoft.com/office/word/2006/wordml" xmlns:wps="http://schemas.microsoft.com/office/word/2010/wordprocessingShape" mc:Ignorable="w14 w15 w16se w16cid wp14">
-  <w16cid:commentId w16cid:paraId="14CBD73B" w16cid:durableId="1DD56FDB"/>
-</w16cid:commentsIds>
-</file>
-
 <file path=word/endnotes.xml><?xml version="1.0" encoding="utf-8"?>
 <w:endnotes xmlns:wpc="http://schemas.microsoft.com/office/word/2010/wordprocessingCanvas" xmlns:cx="http://schemas.microsoft.com/office/drawing/2014/chartex" xmlns:cx1="http://schemas.microsoft.com/office/drawing/2015/9/8/chartex" xmlns:cx2="http://schemas.microsoft.com/office/drawing/2015/10/21/chartex" xmlns:cx3="http://schemas.microsoft.com/office/drawing/2016/5/9/chartex" xmlns:cx4="http://schemas.microsoft.com/office/drawing/2016/5/10/chartex" xmlns:cx5="http://schemas.microsoft.com/office/drawing/2016/5/11/chartex" xmlns:cx6="http://schemas.microsoft.com/office/drawing/2016/5/12/chartex" xmlns:cx7="http://schemas.microsoft.com/office/drawing/2016/5/13/chartex" xmlns:cx8="http://schemas.microsoft.com/office/drawing/2016/5/14/chartex" xmlns:mc="http://schemas.openxmlformats.org/markup-compatibility/2006" xmlns:aink="http://schemas.microsoft.com/office/drawing/2016/ink" xmlns:am3d="http://schemas.microsoft.com/office/drawing/2017/model3d" xmlns:o="urn:schemas-microsoft-com:office:office" xmlns:r="http://schemas.openxmlformats.org/officeDocument/2006/relationships" xmlns:m="http://schemas.openxmlformats.org/officeDocument/2006/math" xmlns:v="urn:schemas-microsoft-com:vml" xmlns:wp14="http://schemas.microsoft.com/office/word/2010/wordprocessingDrawing" xmlns:wp="http://schemas.openxmlformats.org/drawingml/2006/wordprocessingDrawing" xmlns:w10="urn:schemas-microsoft-com:office:word" xmlns:w="http://schemas.openxmlformats.org/wordprocessingml/2006/main" xmlns:w14="http://schemas.microsoft.com/office/word/2010/wordml" xmlns:w15="http://schemas.microsoft.com/office/word/2012/wordml" xmlns:w16cid="http://schemas.microsoft.com/office/word/2016/wordml/cid" xmlns:w16se="http://schemas.microsoft.com/office/word/2015/wordml/symex" xmlns:wpg="http://schemas.microsoft.com/office/word/2010/wordprocessingGroup" xmlns:wpi="http://schemas.microsoft.com/office/word/2010/wordprocessingInk" xmlns:wne="http://schemas.microsoft.com/office/word/2006/wordml" xmlns:wps="http://schemas.microsoft.com/office/word/2010/wordprocessingShape" mc:Ignorable="w14 w15 w16se w16cid wp14">
   <w:endnote w:type="separator" w:id="-1">
@@ -7356,6 +7789,258 @@
     </w:p>
   </w:endnote>
 </w:endnotes>
+</file>
+
+<file path=word/footer1.xml><?xml version="1.0" encoding="utf-8"?>
+<w:ftr xmlns:wpc="http://schemas.microsoft.com/office/word/2010/wordprocessingCanvas" xmlns:cx="http://schemas.microsoft.com/office/drawing/2014/chartex" xmlns:cx1="http://schemas.microsoft.com/office/drawing/2015/9/8/chartex" xmlns:cx2="http://schemas.microsoft.com/office/drawing/2015/10/21/chartex" xmlns:cx3="http://schemas.microsoft.com/office/drawing/2016/5/9/chartex" xmlns:cx4="http://schemas.microsoft.com/office/drawing/2016/5/10/chartex" xmlns:cx5="http://schemas.microsoft.com/office/drawing/2016/5/11/chartex" xmlns:cx6="http://schemas.microsoft.com/office/drawing/2016/5/12/chartex" xmlns:cx7="http://schemas.microsoft.com/office/drawing/2016/5/13/chartex" xmlns:cx8="http://schemas.microsoft.com/office/drawing/2016/5/14/chartex" xmlns:mc="http://schemas.openxmlformats.org/markup-compatibility/2006" xmlns:aink="http://schemas.microsoft.com/office/drawing/2016/ink" xmlns:am3d="http://schemas.microsoft.com/office/drawing/2017/model3d" xmlns:o="urn:schemas-microsoft-com:office:office" xmlns:r="http://schemas.openxmlformats.org/officeDocument/2006/relationships" xmlns:m="http://schemas.openxmlformats.org/officeDocument/2006/math" xmlns:v="urn:schemas-microsoft-com:vml" xmlns:wp14="http://schemas.microsoft.com/office/word/2010/wordprocessingDrawing" xmlns:wp="http://schemas.openxmlformats.org/drawingml/2006/wordprocessingDrawing" xmlns:w10="urn:schemas-microsoft-com:office:word" xmlns:w="http://schemas.openxmlformats.org/wordprocessingml/2006/main" xmlns:w14="http://schemas.microsoft.com/office/word/2010/wordml" xmlns:w15="http://schemas.microsoft.com/office/word/2012/wordml" xmlns:w16cid="http://schemas.microsoft.com/office/word/2016/wordml/cid" xmlns:w16se="http://schemas.microsoft.com/office/word/2015/wordml/symex" xmlns:wpg="http://schemas.microsoft.com/office/word/2010/wordprocessingGroup" xmlns:wpi="http://schemas.microsoft.com/office/word/2010/wordprocessingInk" xmlns:wne="http://schemas.microsoft.com/office/word/2006/wordml" xmlns:wps="http://schemas.microsoft.com/office/word/2010/wordprocessingShape" mc:Ignorable="w14 w15 w16se w16cid wp14">
+  <w:sdt>
+    <w:sdtPr>
+      <w:id w:val="861798510"/>
+      <w:docPartObj>
+        <w:docPartGallery w:val="Page Numbers (Bottom of Page)"/>
+        <w:docPartUnique/>
+      </w:docPartObj>
+    </w:sdtPr>
+    <w:sdtContent>
+      <w:p>
+        <w:pPr>
+          <w:pStyle w:val="Footer"/>
+        </w:pPr>
+        <w:r>
+          <w:rPr>
+            <w:noProof/>
+          </w:rPr>
+          <mc:AlternateContent>
+            <mc:Choice Requires="wps">
+              <w:drawing>
+                <wp:anchor distT="0" distB="0" distL="114300" distR="114300" simplePos="0" relativeHeight="251664384" behindDoc="0" locked="0" layoutInCell="1" allowOverlap="1" wp14:anchorId="56B6C367" wp14:editId="0BFB1B0A">
+                  <wp:simplePos x="0" y="0"/>
+                  <wp:positionH relativeFrom="margin">
+                    <wp:align>center</wp:align>
+                  </wp:positionH>
+                  <wp:positionV relativeFrom="bottomMargin">
+                    <wp:align>center</wp:align>
+                  </wp:positionV>
+                  <wp:extent cx="551815" cy="238760"/>
+                  <wp:effectExtent l="19050" t="19050" r="19685" b="18415"/>
+                  <wp:wrapNone/>
+                  <wp:docPr id="22" name="Double Bracket 22"/>
+                  <wp:cNvGraphicFramePr>
+                    <a:graphicFrameLocks xmlns:a="http://schemas.openxmlformats.org/drawingml/2006/main"/>
+                  </wp:cNvGraphicFramePr>
+                  <a:graphic xmlns:a="http://schemas.openxmlformats.org/drawingml/2006/main">
+                    <a:graphicData uri="http://schemas.microsoft.com/office/word/2010/wordprocessingShape">
+                      <wps:wsp>
+                        <wps:cNvSpPr>
+                          <a:spLocks noChangeArrowheads="1"/>
+                        </wps:cNvSpPr>
+                        <wps:spPr bwMode="auto">
+                          <a:xfrm>
+                            <a:off x="0" y="0"/>
+                            <a:ext cx="551815" cy="238760"/>
+                          </a:xfrm>
+                          <a:prstGeom prst="bracketPair">
+                            <a:avLst>
+                              <a:gd name="adj" fmla="val 16667"/>
+                            </a:avLst>
+                          </a:prstGeom>
+                          <a:solidFill>
+                            <a:srgbClr val="FFFFFF"/>
+                          </a:solidFill>
+                          <a:ln w="28575">
+                            <a:solidFill>
+                              <a:srgbClr val="808080"/>
+                            </a:solidFill>
+                            <a:round/>
+                            <a:headEnd/>
+                            <a:tailEnd/>
+                          </a:ln>
+                        </wps:spPr>
+                        <wps:txbx>
+                          <w:txbxContent>
+                            <w:p>
+                              <w:pPr>
+                                <w:jc w:val="center"/>
+                              </w:pPr>
+                              <w:r>
+                                <w:fldChar w:fldCharType="begin"/>
+                              </w:r>
+                              <w:r>
+                                <w:instrText xml:space="preserve"> PAGE    \* MERGEFORMAT </w:instrText>
+                              </w:r>
+                              <w:r>
+                                <w:fldChar w:fldCharType="separate"/>
+                              </w:r>
+                              <w:r>
+                                <w:rPr>
+                                  <w:noProof/>
+                                </w:rPr>
+                                <w:t>13</w:t>
+                              </w:r>
+                              <w:r>
+                                <w:rPr>
+                                  <w:noProof/>
+                                </w:rPr>
+                                <w:fldChar w:fldCharType="end"/>
+                              </w:r>
+                            </w:p>
+                          </w:txbxContent>
+                        </wps:txbx>
+                        <wps:bodyPr rot="0" vert="horz" wrap="square" lIns="91440" tIns="0" rIns="91440" bIns="0" anchor="t" anchorCtr="0" upright="1">
+                          <a:noAutofit/>
+                        </wps:bodyPr>
+                      </wps:wsp>
+                    </a:graphicData>
+                  </a:graphic>
+                  <wp14:sizeRelH relativeFrom="margin">
+                    <wp14:pctWidth>10000</wp14:pctWidth>
+                  </wp14:sizeRelH>
+                  <wp14:sizeRelV relativeFrom="bottomMargin">
+                    <wp14:pctHeight>0</wp14:pctHeight>
+                  </wp14:sizeRelV>
+                </wp:anchor>
+              </w:drawing>
+            </mc:Choice>
+            <mc:Fallback>
+              <w:pict>
+                <v:shapetype w14:anchorId="56B6C367" id="_x0000_t185" coordsize="21600,21600" o:spt="185" adj="3600" path="m@0,nfqx0@0l0@2qy@0,21600em@1,nfqx21600@0l21600@2qy@1,21600em@0,nsqx0@0l0@2qy@0,21600l@1,21600qx21600@2l21600@0qy@1,xe" filled="f">
+                  <v:formulas>
+                    <v:f eqn="val #0"/>
+                    <v:f eqn="sum width 0 #0"/>
+                    <v:f eqn="sum height 0 #0"/>
+                    <v:f eqn="prod @0 2929 10000"/>
+                    <v:f eqn="sum width 0 @3"/>
+                    <v:f eqn="sum height 0 @3"/>
+                    <v:f eqn="val width"/>
+                    <v:f eqn="val height"/>
+                    <v:f eqn="prod width 1 2"/>
+                    <v:f eqn="prod height 1 2"/>
+                  </v:formulas>
+                  <v:path o:extrusionok="f" gradientshapeok="t" limo="10800,10800" o:connecttype="custom" o:connectlocs="@8,0;0,@9;@8,@7;@6,@9" textboxrect="@3,@3,@4,@5"/>
+                  <v:handles>
+                    <v:h position="#0,topLeft" switch="" xrange="0,10800"/>
+                  </v:handles>
+                </v:shapetype>
+                <v:shape id="Double Bracket 22" o:spid="_x0000_s1034" type="#_x0000_t185" style="position:absolute;margin-left:0;margin-top:0;width:43.45pt;height:18.8pt;z-index:251664384;visibility:visible;mso-wrap-style:square;mso-width-percent:100;mso-height-percent:0;mso-wrap-distance-left:9pt;mso-wrap-distance-top:0;mso-wrap-distance-right:9pt;mso-wrap-distance-bottom:0;mso-position-horizontal:center;mso-position-horizontal-relative:margin;mso-position-vertical:center;mso-position-vertical-relative:bottom-margin-area;mso-width-percent:100;mso-height-percent:0;mso-width-relative:margin;mso-height-relative:bottom-margin-area;v-text-anchor:top" o:gfxdata="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" filled="t" strokecolor="gray" strokeweight="2.25pt">
+                  <v:textbox inset=",0,,0">
+                    <w:txbxContent>
+                      <w:p>
+                        <w:pPr>
+                          <w:jc w:val="center"/>
+                        </w:pPr>
+                        <w:r>
+                          <w:fldChar w:fldCharType="begin"/>
+                        </w:r>
+                        <w:r>
+                          <w:instrText xml:space="preserve"> PAGE    \* MERGEFORMAT </w:instrText>
+                        </w:r>
+                        <w:r>
+                          <w:fldChar w:fldCharType="separate"/>
+                        </w:r>
+                        <w:r>
+                          <w:rPr>
+                            <w:noProof/>
+                          </w:rPr>
+                          <w:t>13</w:t>
+                        </w:r>
+                        <w:r>
+                          <w:rPr>
+                            <w:noProof/>
+                          </w:rPr>
+                          <w:fldChar w:fldCharType="end"/>
+                        </w:r>
+                      </w:p>
+                    </w:txbxContent>
+                  </v:textbox>
+                  <w10:wrap anchorx="margin" anchory="margin"/>
+                </v:shape>
+              </w:pict>
+            </mc:Fallback>
+          </mc:AlternateContent>
+        </w:r>
+        <w:r>
+          <w:rPr>
+            <w:noProof/>
+          </w:rPr>
+          <mc:AlternateContent>
+            <mc:Choice Requires="wps">
+              <w:drawing>
+                <wp:anchor distT="0" distB="0" distL="114300" distR="114300" simplePos="0" relativeHeight="251663360" behindDoc="0" locked="0" layoutInCell="1" allowOverlap="1" wp14:anchorId="3C733A55" wp14:editId="12A54223">
+                  <wp:simplePos x="0" y="0"/>
+                  <wp:positionH relativeFrom="margin">
+                    <wp:align>center</wp:align>
+                  </wp:positionH>
+                  <wp:positionV relativeFrom="bottomMargin">
+                    <wp:align>center</wp:align>
+                  </wp:positionV>
+                  <wp:extent cx="5518150" cy="0"/>
+                  <wp:effectExtent l="9525" t="9525" r="6350" b="9525"/>
+                  <wp:wrapNone/>
+                  <wp:docPr id="21" name="Straight Arrow Connector 21"/>
+                  <wp:cNvGraphicFramePr>
+                    <a:graphicFrameLocks xmlns:a="http://schemas.openxmlformats.org/drawingml/2006/main"/>
+                  </wp:cNvGraphicFramePr>
+                  <a:graphic xmlns:a="http://schemas.openxmlformats.org/drawingml/2006/main">
+                    <a:graphicData uri="http://schemas.microsoft.com/office/word/2010/wordprocessingShape">
+                      <wps:wsp>
+                        <wps:cNvCnPr>
+                          <a:cxnSpLocks noChangeShapeType="1"/>
+                        </wps:cNvCnPr>
+                        <wps:spPr bwMode="auto">
+                          <a:xfrm>
+                            <a:off x="0" y="0"/>
+                            <a:ext cx="5518150" cy="0"/>
+                          </a:xfrm>
+                          <a:prstGeom prst="straightConnector1">
+                            <a:avLst/>
+                          </a:prstGeom>
+                          <a:noFill/>
+                          <a:ln w="12700">
+                            <a:solidFill>
+                              <a:srgbClr val="808080"/>
+                            </a:solidFill>
+                            <a:round/>
+                            <a:headEnd/>
+                            <a:tailEnd/>
+                          </a:ln>
+                          <a:extLst>
+                            <a:ext uri="{909E8E84-426E-40DD-AFC4-6F175D3DCCD1}">
+                              <a14:hiddenFill xmlns:a14="http://schemas.microsoft.com/office/drawing/2010/main">
+                                <a:noFill/>
+                              </a14:hiddenFill>
+                            </a:ext>
+                          </a:extLst>
+                        </wps:spPr>
+                        <wps:bodyPr/>
+                      </wps:wsp>
+                    </a:graphicData>
+                  </a:graphic>
+                  <wp14:sizeRelH relativeFrom="page">
+                    <wp14:pctWidth>0</wp14:pctWidth>
+                  </wp14:sizeRelH>
+                  <wp14:sizeRelV relativeFrom="bottomMargin">
+                    <wp14:pctHeight>0</wp14:pctHeight>
+                  </wp14:sizeRelV>
+                </wp:anchor>
+              </w:drawing>
+            </mc:Choice>
+            <mc:Fallback>
+              <w:pict>
+                <v:shapetype w14:anchorId="06756431" id="_x0000_t32" coordsize="21600,21600" o:spt="32" o:oned="t" path="m,l21600,21600e" filled="f">
+                  <v:path arrowok="t" fillok="f" o:connecttype="none"/>
+                  <o:lock v:ext="edit" shapetype="t"/>
+                </v:shapetype>
+                <v:shape id="Straight Arrow Connector 21" o:spid="_x0000_s1026" type="#_x0000_t32" style="position:absolute;margin-left:0;margin-top:0;width:434.5pt;height:0;z-index:251663360;visibility:visible;mso-wrap-style:square;mso-width-percent:0;mso-height-percent:0;mso-wrap-distance-left:9pt;mso-wrap-distance-top:0;mso-wrap-distance-right:9pt;mso-wrap-distance-bottom:0;mso-position-horizontal:center;mso-position-horizontal-relative:margin;mso-position-vertical:center;mso-position-vertical-relative:bottom-margin-area;mso-width-percent:0;mso-height-percent:0;mso-width-relative:page;mso-height-relative:bottom-margin-area" o:gfxdata="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" strokecolor="gray" strokeweight="1pt">
+                  <w10:wrap anchorx="margin" anchory="margin"/>
+                </v:shape>
+              </w:pict>
+            </mc:Fallback>
+          </mc:AlternateContent>
+        </w:r>
+      </w:p>
+    </w:sdtContent>
+  </w:sdt>
+</w:ftr>
 </file>
 
 <file path=word/footnotes.xml><?xml version="1.0" encoding="utf-8"?>
@@ -7525,7 +8210,7 @@
               <v:stroke joinstyle="miter"/>
               <v:path gradientshapeok="t" o:connecttype="rect"/>
             </v:shapetype>
-            <v:shape id="Text Box 2" o:spid="_x0000_s1032" type="#_x0000_t202" style="position:absolute;margin-left:-71.25pt;margin-top:-12.65pt;width:200.25pt;height:71.25pt;z-index:-251656192;visibility:visible;mso-wrap-style:square;mso-width-percent:0;mso-height-percent:0;mso-wrap-distance-left:9pt;mso-wrap-distance-top:3.6pt;mso-wrap-distance-right:9pt;mso-wrap-distance-bottom:3.6pt;mso-position-horizontal:absolute;mso-position-horizontal-relative:text;mso-position-vertical:absolute;mso-position-vertical-relative:text;mso-width-percent:0;mso-height-percent:0;mso-width-relative:margin;mso-height-relative:margin;v-text-anchor:top" o:gfxdata="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" fillcolor="white [3201]" strokecolor="white [3212]" strokeweight="1pt">
+            <v:shape id="Text Box 2" o:spid="_x0000_s1033" type="#_x0000_t202" style="position:absolute;margin-left:-71.25pt;margin-top:-12.65pt;width:200.25pt;height:71.25pt;z-index:-251656192;visibility:visible;mso-wrap-style:square;mso-width-percent:0;mso-height-percent:0;mso-wrap-distance-left:9pt;mso-wrap-distance-top:3.6pt;mso-wrap-distance-right:9pt;mso-wrap-distance-bottom:3.6pt;mso-position-horizontal:absolute;mso-position-horizontal-relative:text;mso-position-vertical:absolute;mso-position-vertical-relative:text;mso-width-percent:0;mso-height-percent:0;mso-width-relative:margin;mso-height-relative:margin;v-text-anchor:top" o:gfxdata="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" fillcolor="white [3201]" strokecolor="white [3212]" strokeweight="1pt">
               <v:textbox>
                 <w:txbxContent>
                   <w:p>
@@ -9087,14 +9772,6 @@
     <w:abstractNumId w:val="4"/>
   </w:num>
 </w:numbering>
-</file>
-
-<file path=word/people.xml><?xml version="1.0" encoding="utf-8"?>
-<w15:people xmlns:wpc="http://schemas.microsoft.com/office/word/2010/wordprocessingCanvas" xmlns:cx="http://schemas.microsoft.com/office/drawing/2014/chartex" xmlns:cx1="http://schemas.microsoft.com/office/drawing/2015/9/8/chartex" xmlns:cx2="http://schemas.microsoft.com/office/drawing/2015/10/21/chartex" xmlns:cx3="http://schemas.microsoft.com/office/drawing/2016/5/9/chartex" xmlns:cx4="http://schemas.microsoft.com/office/drawing/2016/5/10/chartex" xmlns:cx5="http://schemas.microsoft.com/office/drawing/2016/5/11/chartex" xmlns:cx6="http://schemas.microsoft.com/office/drawing/2016/5/12/chartex" xmlns:cx7="http://schemas.microsoft.com/office/drawing/2016/5/13/chartex" xmlns:cx8="http://schemas.microsoft.com/office/drawing/2016/5/14/chartex" xmlns:mc="http://schemas.openxmlformats.org/markup-compatibility/2006" xmlns:aink="http://schemas.microsoft.com/office/drawing/2016/ink" xmlns:am3d="http://schemas.microsoft.com/office/drawing/2017/model3d" xmlns:o="urn:schemas-microsoft-com:office:office" xmlns:r="http://schemas.openxmlformats.org/officeDocument/2006/relationships" xmlns:m="http://schemas.openxmlformats.org/officeDocument/2006/math" xmlns:v="urn:schemas-microsoft-com:vml" xmlns:wp14="http://schemas.microsoft.com/office/word/2010/wordprocessingDrawing" xmlns:wp="http://schemas.openxmlformats.org/drawingml/2006/wordprocessingDrawing" xmlns:w10="urn:schemas-microsoft-com:office:word" xmlns:w="http://schemas.openxmlformats.org/wordprocessingml/2006/main" xmlns:w14="http://schemas.microsoft.com/office/word/2010/wordml" xmlns:w15="http://schemas.microsoft.com/office/word/2012/wordml" xmlns:w16cid="http://schemas.microsoft.com/office/word/2016/wordml/cid" xmlns:w16se="http://schemas.microsoft.com/office/word/2015/wordml/symex" xmlns:wpg="http://schemas.microsoft.com/office/word/2010/wordprocessingGroup" xmlns:wpi="http://schemas.microsoft.com/office/word/2010/wordprocessingInk" xmlns:wne="http://schemas.microsoft.com/office/word/2006/wordml" xmlns:wps="http://schemas.microsoft.com/office/word/2010/wordprocessingShape" mc:Ignorable="w14 w15 w16se w16cid wp14">
-  <w15:person w15:author="EU">
-    <w15:presenceInfo w15:providerId="None" w15:userId="EU"/>
-  </w15:person>
-</w15:people>
 </file>
 
 <file path=word/styles.xml><?xml version="1.0" encoding="utf-8"?>
@@ -10188,6 +10865,1092 @@
 </c:chartSpace>
 </file>
 
+<file path=word/charts/chart2.xml><?xml version="1.0" encoding="utf-8"?>
+<c:chartSpace xmlns:c="http://schemas.openxmlformats.org/drawingml/2006/chart" xmlns:a="http://schemas.openxmlformats.org/drawingml/2006/main" xmlns:r="http://schemas.openxmlformats.org/officeDocument/2006/relationships" xmlns:c16r2="http://schemas.microsoft.com/office/drawing/2015/06/chart">
+  <c:date1904 val="0"/>
+  <c:lang val="en-US"/>
+  <c:roundedCorners val="0"/>
+  <mc:AlternateContent xmlns:mc="http://schemas.openxmlformats.org/markup-compatibility/2006">
+    <mc:Choice xmlns:c14="http://schemas.microsoft.com/office/drawing/2007/8/2/chart" Requires="c14">
+      <c14:style val="102"/>
+    </mc:Choice>
+    <mc:Fallback>
+      <c:style val="2"/>
+    </mc:Fallback>
+  </mc:AlternateContent>
+  <c:chart>
+    <c:title>
+      <c:tx>
+        <c:rich>
+          <a:bodyPr rot="0" spcFirstLastPara="1" vertOverflow="ellipsis" vert="horz" wrap="square" anchor="ctr" anchorCtr="1"/>
+          <a:lstStyle/>
+          <a:p>
+            <a:pPr>
+              <a:defRPr sz="1400" b="1" i="0" u="none" strike="noStrike" kern="1200" cap="none" baseline="0">
+                <a:solidFill>
+                  <a:schemeClr val="lt1">
+                    <a:lumMod val="85000"/>
+                  </a:schemeClr>
+                </a:solidFill>
+                <a:latin typeface="+mn-lt"/>
+                <a:ea typeface="+mn-ea"/>
+                <a:cs typeface="+mn-cs"/>
+              </a:defRPr>
+            </a:pPr>
+            <a:r>
+              <a:rPr lang="en-US"/>
+              <a:t>Join chat concurrently</a:t>
+            </a:r>
+          </a:p>
+        </c:rich>
+      </c:tx>
+      <c:overlay val="0"/>
+      <c:spPr>
+        <a:noFill/>
+        <a:ln>
+          <a:noFill/>
+        </a:ln>
+        <a:effectLst/>
+      </c:spPr>
+      <c:txPr>
+        <a:bodyPr rot="0" spcFirstLastPara="1" vertOverflow="ellipsis" vert="horz" wrap="square" anchor="ctr" anchorCtr="1"/>
+        <a:lstStyle/>
+        <a:p>
+          <a:pPr>
+            <a:defRPr sz="1400" b="1" i="0" u="none" strike="noStrike" kern="1200" cap="none" baseline="0">
+              <a:solidFill>
+                <a:schemeClr val="lt1">
+                  <a:lumMod val="85000"/>
+                </a:schemeClr>
+              </a:solidFill>
+              <a:latin typeface="+mn-lt"/>
+              <a:ea typeface="+mn-ea"/>
+              <a:cs typeface="+mn-cs"/>
+            </a:defRPr>
+          </a:pPr>
+          <a:endParaRPr lang="en-US"/>
+        </a:p>
+      </c:txPr>
+    </c:title>
+    <c:autoTitleDeleted val="0"/>
+    <c:plotArea>
+      <c:layout/>
+      <c:lineChart>
+        <c:grouping val="standard"/>
+        <c:varyColors val="0"/>
+        <c:ser>
+          <c:idx val="0"/>
+          <c:order val="0"/>
+          <c:spPr>
+            <a:ln w="22225" cap="rnd">
+              <a:solidFill>
+                <a:schemeClr val="accent1"/>
+              </a:solidFill>
+            </a:ln>
+            <a:effectLst>
+              <a:glow rad="139700">
+                <a:schemeClr val="accent1">
+                  <a:satMod val="175000"/>
+                  <a:alpha val="14000"/>
+                </a:schemeClr>
+              </a:glow>
+            </a:effectLst>
+          </c:spPr>
+          <c:marker>
+            <c:symbol val="none"/>
+          </c:marker>
+          <c:cat>
+            <c:numRef>
+              <c:f>Sheet1!$G$4:$G$14</c:f>
+              <c:numCache>
+                <c:formatCode>General</c:formatCode>
+                <c:ptCount val="11"/>
+                <c:pt idx="0">
+                  <c:v>1</c:v>
+                </c:pt>
+                <c:pt idx="1">
+                  <c:v>5</c:v>
+                </c:pt>
+                <c:pt idx="2">
+                  <c:v>10</c:v>
+                </c:pt>
+                <c:pt idx="3">
+                  <c:v>15</c:v>
+                </c:pt>
+                <c:pt idx="4">
+                  <c:v>20</c:v>
+                </c:pt>
+                <c:pt idx="5">
+                  <c:v>25</c:v>
+                </c:pt>
+                <c:pt idx="6">
+                  <c:v>30</c:v>
+                </c:pt>
+                <c:pt idx="7">
+                  <c:v>35</c:v>
+                </c:pt>
+                <c:pt idx="8">
+                  <c:v>40</c:v>
+                </c:pt>
+                <c:pt idx="9">
+                  <c:v>45</c:v>
+                </c:pt>
+                <c:pt idx="10">
+                  <c:v>50</c:v>
+                </c:pt>
+              </c:numCache>
+            </c:numRef>
+          </c:cat>
+          <c:val>
+            <c:numRef>
+              <c:f>Sheet1!$H$4:$H$14</c:f>
+              <c:numCache>
+                <c:formatCode>General</c:formatCode>
+                <c:ptCount val="11"/>
+                <c:pt idx="0">
+                  <c:v>162</c:v>
+                </c:pt>
+                <c:pt idx="1">
+                  <c:v>263</c:v>
+                </c:pt>
+                <c:pt idx="2">
+                  <c:v>356</c:v>
+                </c:pt>
+                <c:pt idx="3">
+                  <c:v>471</c:v>
+                </c:pt>
+                <c:pt idx="4">
+                  <c:v>569</c:v>
+                </c:pt>
+                <c:pt idx="5">
+                  <c:v>670</c:v>
+                </c:pt>
+                <c:pt idx="6">
+                  <c:v>789</c:v>
+                </c:pt>
+                <c:pt idx="7">
+                  <c:v>878</c:v>
+                </c:pt>
+                <c:pt idx="8">
+                  <c:v>992</c:v>
+                </c:pt>
+                <c:pt idx="9">
+                  <c:v>1099</c:v>
+                </c:pt>
+                <c:pt idx="10">
+                  <c:v>1207</c:v>
+                </c:pt>
+              </c:numCache>
+            </c:numRef>
+          </c:val>
+          <c:smooth val="0"/>
+          <c:extLst>
+            <c:ext xmlns:c16="http://schemas.microsoft.com/office/drawing/2014/chart" uri="{C3380CC4-5D6E-409C-BE32-E72D297353CC}">
+              <c16:uniqueId val="{00000000-1CFB-41D2-BB88-3C5DFBB900E5}"/>
+            </c:ext>
+          </c:extLst>
+        </c:ser>
+        <c:dLbls>
+          <c:showLegendKey val="0"/>
+          <c:showVal val="0"/>
+          <c:showCatName val="0"/>
+          <c:showSerName val="0"/>
+          <c:showPercent val="0"/>
+          <c:showBubbleSize val="0"/>
+        </c:dLbls>
+        <c:hiLowLines>
+          <c:spPr>
+            <a:ln w="9525">
+              <a:solidFill>
+                <a:schemeClr val="lt1">
+                  <a:lumMod val="50000"/>
+                </a:schemeClr>
+              </a:solidFill>
+              <a:round/>
+            </a:ln>
+            <a:effectLst/>
+          </c:spPr>
+        </c:hiLowLines>
+        <c:smooth val="0"/>
+        <c:axId val="328299256"/>
+        <c:axId val="328303520"/>
+      </c:lineChart>
+      <c:catAx>
+        <c:axId val="328299256"/>
+        <c:scaling>
+          <c:orientation val="minMax"/>
+        </c:scaling>
+        <c:delete val="0"/>
+        <c:axPos val="b"/>
+        <c:majorGridlines>
+          <c:spPr>
+            <a:ln w="9525" cap="flat" cmpd="sng" algn="ctr">
+              <a:gradFill>
+                <a:gsLst>
+                  <a:gs pos="100000">
+                    <a:schemeClr val="dk1">
+                      <a:lumMod val="75000"/>
+                      <a:lumOff val="25000"/>
+                    </a:schemeClr>
+                  </a:gs>
+                  <a:gs pos="0">
+                    <a:schemeClr val="dk1">
+                      <a:lumMod val="65000"/>
+                      <a:lumOff val="35000"/>
+                    </a:schemeClr>
+                  </a:gs>
+                </a:gsLst>
+                <a:lin ang="5400000" scaled="0"/>
+              </a:gradFill>
+              <a:round/>
+            </a:ln>
+            <a:effectLst/>
+          </c:spPr>
+        </c:majorGridlines>
+        <c:title>
+          <c:tx>
+            <c:rich>
+              <a:bodyPr rot="0" spcFirstLastPara="1" vertOverflow="ellipsis" vert="horz" wrap="square" anchor="ctr" anchorCtr="1"/>
+              <a:lstStyle/>
+              <a:p>
+                <a:pPr>
+                  <a:defRPr sz="900" b="1" i="0" u="none" strike="noStrike" kern="1200" baseline="0">
+                    <a:solidFill>
+                      <a:schemeClr val="lt1">
+                        <a:lumMod val="75000"/>
+                      </a:schemeClr>
+                    </a:solidFill>
+                    <a:latin typeface="+mn-lt"/>
+                    <a:ea typeface="+mn-ea"/>
+                    <a:cs typeface="+mn-cs"/>
+                  </a:defRPr>
+                </a:pPr>
+                <a:r>
+                  <a:rPr lang="en-US"/>
+                  <a:t>Concurrent requests</a:t>
+                </a:r>
+              </a:p>
+            </c:rich>
+          </c:tx>
+          <c:overlay val="0"/>
+          <c:spPr>
+            <a:noFill/>
+            <a:ln>
+              <a:noFill/>
+            </a:ln>
+            <a:effectLst/>
+          </c:spPr>
+          <c:txPr>
+            <a:bodyPr rot="0" spcFirstLastPara="1" vertOverflow="ellipsis" vert="horz" wrap="square" anchor="ctr" anchorCtr="1"/>
+            <a:lstStyle/>
+            <a:p>
+              <a:pPr>
+                <a:defRPr sz="900" b="1" i="0" u="none" strike="noStrike" kern="1200" baseline="0">
+                  <a:solidFill>
+                    <a:schemeClr val="lt1">
+                      <a:lumMod val="75000"/>
+                    </a:schemeClr>
+                  </a:solidFill>
+                  <a:latin typeface="+mn-lt"/>
+                  <a:ea typeface="+mn-ea"/>
+                  <a:cs typeface="+mn-cs"/>
+                </a:defRPr>
+              </a:pPr>
+              <a:endParaRPr lang="en-US"/>
+            </a:p>
+          </c:txPr>
+        </c:title>
+        <c:numFmt formatCode="General" sourceLinked="1"/>
+        <c:majorTickMark val="none"/>
+        <c:minorTickMark val="none"/>
+        <c:tickLblPos val="nextTo"/>
+        <c:spPr>
+          <a:noFill/>
+          <a:ln>
+            <a:noFill/>
+          </a:ln>
+          <a:effectLst/>
+        </c:spPr>
+        <c:txPr>
+          <a:bodyPr rot="-60000000" spcFirstLastPara="1" vertOverflow="ellipsis" vert="horz" wrap="square" anchor="ctr" anchorCtr="1"/>
+          <a:lstStyle/>
+          <a:p>
+            <a:pPr>
+              <a:defRPr sz="900" b="0" i="0" u="none" strike="noStrike" kern="1200" baseline="0">
+                <a:solidFill>
+                  <a:schemeClr val="lt1">
+                    <a:lumMod val="75000"/>
+                  </a:schemeClr>
+                </a:solidFill>
+                <a:latin typeface="+mn-lt"/>
+                <a:ea typeface="+mn-ea"/>
+                <a:cs typeface="+mn-cs"/>
+              </a:defRPr>
+            </a:pPr>
+            <a:endParaRPr lang="en-US"/>
+          </a:p>
+        </c:txPr>
+        <c:crossAx val="328303520"/>
+        <c:crosses val="autoZero"/>
+        <c:auto val="1"/>
+        <c:lblAlgn val="ctr"/>
+        <c:lblOffset val="100"/>
+        <c:noMultiLvlLbl val="0"/>
+      </c:catAx>
+      <c:valAx>
+        <c:axId val="328303520"/>
+        <c:scaling>
+          <c:orientation val="minMax"/>
+        </c:scaling>
+        <c:delete val="0"/>
+        <c:axPos val="l"/>
+        <c:majorGridlines>
+          <c:spPr>
+            <a:ln w="9525" cap="flat" cmpd="sng" algn="ctr">
+              <a:gradFill>
+                <a:gsLst>
+                  <a:gs pos="100000">
+                    <a:schemeClr val="dk1">
+                      <a:lumMod val="75000"/>
+                      <a:lumOff val="25000"/>
+                    </a:schemeClr>
+                  </a:gs>
+                  <a:gs pos="0">
+                    <a:schemeClr val="dk1">
+                      <a:lumMod val="65000"/>
+                      <a:lumOff val="35000"/>
+                    </a:schemeClr>
+                  </a:gs>
+                </a:gsLst>
+                <a:lin ang="5400000" scaled="0"/>
+              </a:gradFill>
+              <a:round/>
+            </a:ln>
+            <a:effectLst/>
+          </c:spPr>
+        </c:majorGridlines>
+        <c:title>
+          <c:tx>
+            <c:rich>
+              <a:bodyPr rot="-5400000" spcFirstLastPara="1" vertOverflow="ellipsis" vert="horz" wrap="square" anchor="ctr" anchorCtr="1"/>
+              <a:lstStyle/>
+              <a:p>
+                <a:pPr>
+                  <a:defRPr sz="900" b="1" i="0" u="none" strike="noStrike" kern="1200" baseline="0">
+                    <a:solidFill>
+                      <a:schemeClr val="lt1">
+                        <a:lumMod val="75000"/>
+                      </a:schemeClr>
+                    </a:solidFill>
+                    <a:latin typeface="+mn-lt"/>
+                    <a:ea typeface="+mn-ea"/>
+                    <a:cs typeface="+mn-cs"/>
+                  </a:defRPr>
+                </a:pPr>
+                <a:r>
+                  <a:rPr lang="en-US"/>
+                  <a:t>Latency milliseconds</a:t>
+                </a:r>
+              </a:p>
+            </c:rich>
+          </c:tx>
+          <c:overlay val="0"/>
+          <c:spPr>
+            <a:noFill/>
+            <a:ln>
+              <a:noFill/>
+            </a:ln>
+            <a:effectLst/>
+          </c:spPr>
+          <c:txPr>
+            <a:bodyPr rot="-5400000" spcFirstLastPara="1" vertOverflow="ellipsis" vert="horz" wrap="square" anchor="ctr" anchorCtr="1"/>
+            <a:lstStyle/>
+            <a:p>
+              <a:pPr>
+                <a:defRPr sz="900" b="1" i="0" u="none" strike="noStrike" kern="1200" baseline="0">
+                  <a:solidFill>
+                    <a:schemeClr val="lt1">
+                      <a:lumMod val="75000"/>
+                    </a:schemeClr>
+                  </a:solidFill>
+                  <a:latin typeface="+mn-lt"/>
+                  <a:ea typeface="+mn-ea"/>
+                  <a:cs typeface="+mn-cs"/>
+                </a:defRPr>
+              </a:pPr>
+              <a:endParaRPr lang="en-US"/>
+            </a:p>
+          </c:txPr>
+        </c:title>
+        <c:numFmt formatCode="General" sourceLinked="1"/>
+        <c:majorTickMark val="none"/>
+        <c:minorTickMark val="none"/>
+        <c:tickLblPos val="nextTo"/>
+        <c:spPr>
+          <a:noFill/>
+          <a:ln>
+            <a:noFill/>
+          </a:ln>
+          <a:effectLst/>
+        </c:spPr>
+        <c:txPr>
+          <a:bodyPr rot="-60000000" spcFirstLastPara="1" vertOverflow="ellipsis" vert="horz" wrap="square" anchor="ctr" anchorCtr="1"/>
+          <a:lstStyle/>
+          <a:p>
+            <a:pPr>
+              <a:defRPr sz="900" b="0" i="0" u="none" strike="noStrike" kern="1200" baseline="0">
+                <a:solidFill>
+                  <a:schemeClr val="lt1">
+                    <a:lumMod val="75000"/>
+                  </a:schemeClr>
+                </a:solidFill>
+                <a:latin typeface="+mn-lt"/>
+                <a:ea typeface="+mn-ea"/>
+                <a:cs typeface="+mn-cs"/>
+              </a:defRPr>
+            </a:pPr>
+            <a:endParaRPr lang="en-US"/>
+          </a:p>
+        </c:txPr>
+        <c:crossAx val="328299256"/>
+        <c:crosses val="autoZero"/>
+        <c:crossBetween val="between"/>
+      </c:valAx>
+      <c:spPr>
+        <a:noFill/>
+        <a:ln>
+          <a:noFill/>
+        </a:ln>
+        <a:effectLst/>
+      </c:spPr>
+    </c:plotArea>
+    <c:plotVisOnly val="1"/>
+    <c:dispBlanksAs val="gap"/>
+    <c:showDLblsOverMax val="0"/>
+  </c:chart>
+  <c:spPr>
+    <a:solidFill>
+      <a:schemeClr val="dk1">
+        <a:lumMod val="75000"/>
+        <a:lumOff val="25000"/>
+      </a:schemeClr>
+    </a:solidFill>
+    <a:ln w="9525" cap="flat" cmpd="sng" algn="ctr">
+      <a:solidFill>
+        <a:schemeClr val="dk1">
+          <a:lumMod val="15000"/>
+          <a:lumOff val="85000"/>
+        </a:schemeClr>
+      </a:solidFill>
+      <a:round/>
+    </a:ln>
+    <a:effectLst/>
+  </c:spPr>
+  <c:txPr>
+    <a:bodyPr/>
+    <a:lstStyle/>
+    <a:p>
+      <a:pPr>
+        <a:defRPr/>
+      </a:pPr>
+      <a:endParaRPr lang="en-US"/>
+    </a:p>
+  </c:txPr>
+  <c:externalData r:id="rId3">
+    <c:autoUpdate val="0"/>
+  </c:externalData>
+</c:chartSpace>
+</file>
+
+<file path=word/charts/colors1.xml><?xml version="1.0" encoding="utf-8"?>
+<cs:colorStyle xmlns:cs="http://schemas.microsoft.com/office/drawing/2012/chartStyle" xmlns:a="http://schemas.openxmlformats.org/drawingml/2006/main" meth="cycle" id="10">
+  <a:schemeClr val="accent1"/>
+  <a:schemeClr val="accent2"/>
+  <a:schemeClr val="accent3"/>
+  <a:schemeClr val="accent4"/>
+  <a:schemeClr val="accent5"/>
+  <a:schemeClr val="accent6"/>
+  <cs:variation/>
+  <cs:variation>
+    <a:lumMod val="60000"/>
+  </cs:variation>
+  <cs:variation>
+    <a:lumMod val="80000"/>
+    <a:lumOff val="20000"/>
+  </cs:variation>
+  <cs:variation>
+    <a:lumMod val="80000"/>
+  </cs:variation>
+  <cs:variation>
+    <a:lumMod val="60000"/>
+    <a:lumOff val="40000"/>
+  </cs:variation>
+  <cs:variation>
+    <a:lumMod val="50000"/>
+  </cs:variation>
+  <cs:variation>
+    <a:lumMod val="70000"/>
+    <a:lumOff val="30000"/>
+  </cs:variation>
+  <cs:variation>
+    <a:lumMod val="70000"/>
+  </cs:variation>
+  <cs:variation>
+    <a:lumMod val="50000"/>
+    <a:lumOff val="50000"/>
+  </cs:variation>
+</cs:colorStyle>
+</file>
+
+<file path=word/charts/style1.xml><?xml version="1.0" encoding="utf-8"?>
+<cs:chartStyle xmlns:cs="http://schemas.microsoft.com/office/drawing/2012/chartStyle" xmlns:a="http://schemas.openxmlformats.org/drawingml/2006/main" id="236">
+  <cs:axisTitle>
+    <cs:lnRef idx="0"/>
+    <cs:fillRef idx="0"/>
+    <cs:effectRef idx="0"/>
+    <cs:fontRef idx="minor">
+      <a:schemeClr val="lt1">
+        <a:lumMod val="75000"/>
+      </a:schemeClr>
+    </cs:fontRef>
+    <cs:defRPr sz="900" b="1" kern="1200"/>
+  </cs:axisTitle>
+  <cs:categoryAxis>
+    <cs:lnRef idx="0"/>
+    <cs:fillRef idx="0"/>
+    <cs:effectRef idx="0"/>
+    <cs:fontRef idx="minor">
+      <a:schemeClr val="lt1">
+        <a:lumMod val="75000"/>
+      </a:schemeClr>
+    </cs:fontRef>
+    <cs:defRPr sz="900" kern="1200"/>
+  </cs:categoryAxis>
+  <cs:chartArea>
+    <cs:lnRef idx="0"/>
+    <cs:fillRef idx="0"/>
+    <cs:effectRef idx="0"/>
+    <cs:fontRef idx="minor">
+      <a:schemeClr val="dk1"/>
+    </cs:fontRef>
+    <cs:spPr>
+      <a:solidFill>
+        <a:schemeClr val="dk1">
+          <a:lumMod val="75000"/>
+          <a:lumOff val="25000"/>
+        </a:schemeClr>
+      </a:solidFill>
+      <a:ln w="9525" cap="flat" cmpd="sng" algn="ctr">
+        <a:solidFill>
+          <a:schemeClr val="dk1">
+            <a:lumMod val="15000"/>
+            <a:lumOff val="85000"/>
+          </a:schemeClr>
+        </a:solidFill>
+        <a:round/>
+      </a:ln>
+    </cs:spPr>
+    <cs:defRPr sz="900" kern="1200"/>
+  </cs:chartArea>
+  <cs:dataLabel>
+    <cs:lnRef idx="0"/>
+    <cs:fillRef idx="0"/>
+    <cs:effectRef idx="0"/>
+    <cs:fontRef idx="minor">
+      <a:schemeClr val="lt1">
+        <a:lumMod val="75000"/>
+      </a:schemeClr>
+    </cs:fontRef>
+    <cs:defRPr sz="900" kern="1200"/>
+  </cs:dataLabel>
+  <cs:dataLabelCallout>
+    <cs:lnRef idx="0"/>
+    <cs:fillRef idx="0"/>
+    <cs:effectRef idx="0"/>
+    <cs:fontRef idx="minor">
+      <a:schemeClr val="lt1">
+        <a:lumMod val="15000"/>
+        <a:lumOff val="85000"/>
+      </a:schemeClr>
+    </cs:fontRef>
+    <cs:spPr>
+      <a:solidFill>
+        <a:schemeClr val="dk1">
+          <a:lumMod val="65000"/>
+          <a:lumOff val="35000"/>
+        </a:schemeClr>
+      </a:solidFill>
+    </cs:spPr>
+    <cs:defRPr sz="900" kern="1200"/>
+    <cs:bodyPr rot="0" spcFirstLastPara="1" vertOverflow="clip" horzOverflow="clip" vert="horz" wrap="square" lIns="36576" tIns="18288" rIns="36576" bIns="18288" anchor="ctr" anchorCtr="1">
+      <a:spAutoFit/>
+    </cs:bodyPr>
+  </cs:dataLabelCallout>
+  <cs:dataPoint>
+    <cs:lnRef idx="0">
+      <cs:styleClr val="auto"/>
+    </cs:lnRef>
+    <cs:fillRef idx="0"/>
+    <cs:effectRef idx="0">
+      <cs:styleClr val="auto"/>
+    </cs:effectRef>
+    <cs:fontRef idx="minor">
+      <a:schemeClr val="dk1"/>
+    </cs:fontRef>
+    <cs:spPr>
+      <a:ln w="9525" cap="flat" cmpd="sng" algn="ctr">
+        <a:solidFill>
+          <a:schemeClr val="phClr"/>
+        </a:solidFill>
+        <a:miter lim="800000"/>
+      </a:ln>
+      <a:effectLst>
+        <a:glow rad="63500">
+          <a:schemeClr val="phClr">
+            <a:satMod val="175000"/>
+            <a:alpha val="25000"/>
+          </a:schemeClr>
+        </a:glow>
+      </a:effectLst>
+    </cs:spPr>
+  </cs:dataPoint>
+  <cs:dataPoint3D>
+    <cs:lnRef idx="0">
+      <cs:styleClr val="auto"/>
+    </cs:lnRef>
+    <cs:fillRef idx="0">
+      <cs:styleClr val="auto"/>
+    </cs:fillRef>
+    <cs:effectRef idx="0">
+      <cs:styleClr val="auto"/>
+    </cs:effectRef>
+    <cs:fontRef idx="minor">
+      <a:schemeClr val="dk1"/>
+    </cs:fontRef>
+    <cs:spPr>
+      <a:ln w="9525" cap="flat" cmpd="sng" algn="ctr">
+        <a:solidFill>
+          <a:schemeClr val="phClr"/>
+        </a:solidFill>
+        <a:miter lim="800000"/>
+      </a:ln>
+      <a:effectLst>
+        <a:glow rad="63500">
+          <a:schemeClr val="phClr">
+            <a:satMod val="175000"/>
+            <a:alpha val="25000"/>
+          </a:schemeClr>
+        </a:glow>
+      </a:effectLst>
+    </cs:spPr>
+  </cs:dataPoint3D>
+  <cs:dataPointLine>
+    <cs:lnRef idx="0">
+      <cs:styleClr val="auto"/>
+    </cs:lnRef>
+    <cs:fillRef idx="0">
+      <cs:styleClr val="auto"/>
+    </cs:fillRef>
+    <cs:effectRef idx="0">
+      <cs:styleClr val="auto"/>
+    </cs:effectRef>
+    <cs:fontRef idx="minor">
+      <a:schemeClr val="dk1"/>
+    </cs:fontRef>
+    <cs:spPr>
+      <a:ln w="22225" cap="rnd">
+        <a:solidFill>
+          <a:schemeClr val="phClr"/>
+        </a:solidFill>
+      </a:ln>
+      <a:effectLst>
+        <a:glow rad="139700">
+          <a:schemeClr val="phClr">
+            <a:satMod val="175000"/>
+            <a:alpha val="14000"/>
+          </a:schemeClr>
+        </a:glow>
+      </a:effectLst>
+    </cs:spPr>
+  </cs:dataPointLine>
+  <cs:dataPointMarker>
+    <cs:lnRef idx="0">
+      <cs:styleClr val="auto"/>
+    </cs:lnRef>
+    <cs:fillRef idx="0">
+      <cs:styleClr val="auto"/>
+    </cs:fillRef>
+    <cs:effectRef idx="0">
+      <cs:styleClr val="auto"/>
+    </cs:effectRef>
+    <cs:fontRef idx="minor">
+      <a:schemeClr val="dk1"/>
+    </cs:fontRef>
+    <cs:spPr>
+      <a:solidFill>
+        <a:schemeClr val="phClr">
+          <a:lumMod val="60000"/>
+          <a:lumOff val="40000"/>
+        </a:schemeClr>
+      </a:solidFill>
+      <a:effectLst>
+        <a:glow rad="63500">
+          <a:schemeClr val="phClr">
+            <a:satMod val="175000"/>
+            <a:alpha val="25000"/>
+          </a:schemeClr>
+        </a:glow>
+      </a:effectLst>
+    </cs:spPr>
+  </cs:dataPointMarker>
+  <cs:dataPointMarkerLayout symbol="circle" size="4"/>
+  <cs:dataPointWireframe>
+    <cs:lnRef idx="0">
+      <cs:styleClr val="auto"/>
+    </cs:lnRef>
+    <cs:fillRef idx="0"/>
+    <cs:effectRef idx="0"/>
+    <cs:fontRef idx="minor">
+      <a:schemeClr val="dk1"/>
+    </cs:fontRef>
+    <cs:spPr>
+      <a:ln w="9525" cap="rnd">
+        <a:solidFill>
+          <a:schemeClr val="phClr"/>
+        </a:solidFill>
+        <a:round/>
+      </a:ln>
+    </cs:spPr>
+  </cs:dataPointWireframe>
+  <cs:dataTable>
+    <cs:lnRef idx="0"/>
+    <cs:fillRef idx="0"/>
+    <cs:effectRef idx="0"/>
+    <cs:fontRef idx="minor">
+      <a:schemeClr val="lt1">
+        <a:lumMod val="75000"/>
+      </a:schemeClr>
+    </cs:fontRef>
+    <cs:spPr>
+      <a:ln w="9525">
+        <a:solidFill>
+          <a:schemeClr val="dk1">
+            <a:lumMod val="50000"/>
+            <a:lumOff val="50000"/>
+          </a:schemeClr>
+        </a:solidFill>
+      </a:ln>
+    </cs:spPr>
+    <cs:defRPr sz="900" kern="1200"/>
+  </cs:dataTable>
+  <cs:downBar>
+    <cs:lnRef idx="0"/>
+    <cs:fillRef idx="0"/>
+    <cs:effectRef idx="0"/>
+    <cs:fontRef idx="minor">
+      <a:schemeClr val="lt1"/>
+    </cs:fontRef>
+    <cs:spPr>
+      <a:solidFill>
+        <a:schemeClr val="dk1">
+          <a:lumMod val="50000"/>
+          <a:lumOff val="50000"/>
+        </a:schemeClr>
+      </a:solidFill>
+      <a:ln w="9525">
+        <a:solidFill>
+          <a:schemeClr val="dk1">
+            <a:lumMod val="75000"/>
+          </a:schemeClr>
+        </a:solidFill>
+        <a:round/>
+      </a:ln>
+    </cs:spPr>
+  </cs:downBar>
+  <cs:dropLine>
+    <cs:lnRef idx="0"/>
+    <cs:fillRef idx="0"/>
+    <cs:effectRef idx="0"/>
+    <cs:fontRef idx="minor">
+      <a:schemeClr val="dk1"/>
+    </cs:fontRef>
+    <cs:spPr>
+      <a:ln w="9525">
+        <a:solidFill>
+          <a:schemeClr val="lt1">
+            <a:lumMod val="50000"/>
+          </a:schemeClr>
+        </a:solidFill>
+        <a:round/>
+      </a:ln>
+    </cs:spPr>
+  </cs:dropLine>
+  <cs:errorBar>
+    <cs:lnRef idx="0"/>
+    <cs:fillRef idx="0"/>
+    <cs:effectRef idx="0"/>
+    <cs:fontRef idx="minor">
+      <a:schemeClr val="dk1"/>
+    </cs:fontRef>
+    <cs:spPr>
+      <a:ln w="9525">
+        <a:solidFill>
+          <a:schemeClr val="lt1">
+            <a:lumMod val="50000"/>
+          </a:schemeClr>
+        </a:solidFill>
+        <a:round/>
+      </a:ln>
+    </cs:spPr>
+  </cs:errorBar>
+  <cs:floor>
+    <cs:lnRef idx="0"/>
+    <cs:fillRef idx="0"/>
+    <cs:effectRef idx="0"/>
+    <cs:fontRef idx="minor">
+      <a:schemeClr val="dk1"/>
+    </cs:fontRef>
+  </cs:floor>
+  <cs:gridlineMajor>
+    <cs:lnRef idx="0"/>
+    <cs:fillRef idx="0"/>
+    <cs:effectRef idx="0"/>
+    <cs:fontRef idx="minor">
+      <a:schemeClr val="dk1"/>
+    </cs:fontRef>
+    <cs:spPr>
+      <a:ln w="9525" cap="flat" cmpd="sng" algn="ctr">
+        <a:gradFill>
+          <a:gsLst>
+            <a:gs pos="100000">
+              <a:schemeClr val="dk1">
+                <a:lumMod val="75000"/>
+                <a:lumOff val="25000"/>
+              </a:schemeClr>
+            </a:gs>
+            <a:gs pos="0">
+              <a:schemeClr val="dk1">
+                <a:lumMod val="65000"/>
+                <a:lumOff val="35000"/>
+              </a:schemeClr>
+            </a:gs>
+          </a:gsLst>
+          <a:lin ang="5400000" scaled="0"/>
+        </a:gradFill>
+        <a:round/>
+      </a:ln>
+    </cs:spPr>
+  </cs:gridlineMajor>
+  <cs:gridlineMinor>
+    <cs:lnRef idx="0"/>
+    <cs:fillRef idx="0"/>
+    <cs:effectRef idx="0"/>
+    <cs:fontRef idx="minor">
+      <a:schemeClr val="dk1"/>
+    </cs:fontRef>
+    <cs:spPr>
+      <a:ln w="9525" cap="flat" cmpd="sng" algn="ctr">
+        <a:gradFill>
+          <a:gsLst>
+            <a:gs pos="100000">
+              <a:schemeClr val="dk1">
+                <a:lumMod val="75000"/>
+                <a:lumOff val="25000"/>
+                <a:alpha val="25000"/>
+              </a:schemeClr>
+            </a:gs>
+            <a:gs pos="0">
+              <a:schemeClr val="dk1">
+                <a:lumMod val="65000"/>
+                <a:lumOff val="35000"/>
+                <a:alpha val="25000"/>
+              </a:schemeClr>
+            </a:gs>
+          </a:gsLst>
+          <a:lin ang="5400000" scaled="0"/>
+        </a:gradFill>
+        <a:round/>
+      </a:ln>
+    </cs:spPr>
+  </cs:gridlineMinor>
+  <cs:hiLoLine>
+    <cs:lnRef idx="0"/>
+    <cs:fillRef idx="0"/>
+    <cs:effectRef idx="0"/>
+    <cs:fontRef idx="minor">
+      <a:schemeClr val="dk1"/>
+    </cs:fontRef>
+    <cs:spPr>
+      <a:ln w="9525">
+        <a:solidFill>
+          <a:schemeClr val="lt1">
+            <a:lumMod val="50000"/>
+          </a:schemeClr>
+        </a:solidFill>
+        <a:round/>
+      </a:ln>
+    </cs:spPr>
+  </cs:hiLoLine>
+  <cs:leaderLine>
+    <cs:lnRef idx="0"/>
+    <cs:fillRef idx="0"/>
+    <cs:effectRef idx="0"/>
+    <cs:fontRef idx="minor">
+      <a:schemeClr val="dk1"/>
+    </cs:fontRef>
+    <cs:spPr>
+      <a:ln w="9525">
+        <a:solidFill>
+          <a:schemeClr val="lt1">
+            <a:lumMod val="50000"/>
+          </a:schemeClr>
+        </a:solidFill>
+        <a:round/>
+      </a:ln>
+    </cs:spPr>
+  </cs:leaderLine>
+  <cs:legend>
+    <cs:lnRef idx="0"/>
+    <cs:fillRef idx="0"/>
+    <cs:effectRef idx="0"/>
+    <cs:fontRef idx="minor">
+      <a:schemeClr val="lt1">
+        <a:lumMod val="75000"/>
+      </a:schemeClr>
+    </cs:fontRef>
+    <cs:defRPr sz="900" kern="1200"/>
+  </cs:legend>
+  <cs:plotArea>
+    <cs:lnRef idx="0"/>
+    <cs:fillRef idx="0"/>
+    <cs:effectRef idx="0"/>
+    <cs:fontRef idx="minor">
+      <a:schemeClr val="dk1"/>
+    </cs:fontRef>
+  </cs:plotArea>
+  <cs:plotArea3D>
+    <cs:lnRef idx="0"/>
+    <cs:fillRef idx="0"/>
+    <cs:effectRef idx="0"/>
+    <cs:fontRef idx="minor">
+      <a:schemeClr val="dk1"/>
+    </cs:fontRef>
+  </cs:plotArea3D>
+  <cs:seriesAxis>
+    <cs:lnRef idx="0"/>
+    <cs:fillRef idx="0"/>
+    <cs:effectRef idx="0"/>
+    <cs:fontRef idx="minor">
+      <a:schemeClr val="lt1">
+        <a:lumMod val="75000"/>
+      </a:schemeClr>
+    </cs:fontRef>
+    <cs:defRPr sz="900" kern="1200"/>
+  </cs:seriesAxis>
+  <cs:seriesLine>
+    <cs:lnRef idx="0"/>
+    <cs:fillRef idx="0"/>
+    <cs:effectRef idx="0"/>
+    <cs:fontRef idx="minor">
+      <a:schemeClr val="dk1"/>
+    </cs:fontRef>
+    <cs:spPr>
+      <a:ln w="9525">
+        <a:solidFill>
+          <a:schemeClr val="lt1">
+            <a:lumMod val="50000"/>
+          </a:schemeClr>
+        </a:solidFill>
+        <a:round/>
+      </a:ln>
+    </cs:spPr>
+  </cs:seriesLine>
+  <cs:title>
+    <cs:lnRef idx="0"/>
+    <cs:fillRef idx="0"/>
+    <cs:effectRef idx="0"/>
+    <cs:fontRef idx="minor">
+      <a:schemeClr val="lt1">
+        <a:lumMod val="85000"/>
+      </a:schemeClr>
+    </cs:fontRef>
+    <cs:defRPr sz="1400" b="1" kern="1200" cap="none" baseline="0"/>
+  </cs:title>
+  <cs:trendline>
+    <cs:lnRef idx="0">
+      <cs:styleClr val="auto"/>
+    </cs:lnRef>
+    <cs:fillRef idx="0"/>
+    <cs:effectRef idx="0"/>
+    <cs:fontRef idx="minor">
+      <a:schemeClr val="lt1"/>
+    </cs:fontRef>
+    <cs:spPr>
+      <a:ln w="25400" cap="rnd">
+        <a:solidFill>
+          <a:schemeClr val="phClr">
+            <a:alpha val="50000"/>
+          </a:schemeClr>
+        </a:solidFill>
+      </a:ln>
+    </cs:spPr>
+  </cs:trendline>
+  <cs:trendlineLabel>
+    <cs:lnRef idx="0"/>
+    <cs:fillRef idx="0"/>
+    <cs:effectRef idx="0"/>
+    <cs:fontRef idx="minor">
+      <a:schemeClr val="lt1">
+        <a:lumMod val="75000"/>
+      </a:schemeClr>
+    </cs:fontRef>
+    <cs:defRPr sz="900" kern="1200"/>
+  </cs:trendlineLabel>
+  <cs:upBar>
+    <cs:lnRef idx="0"/>
+    <cs:fillRef idx="0"/>
+    <cs:effectRef idx="0"/>
+    <cs:fontRef idx="minor">
+      <a:schemeClr val="dk1"/>
+    </cs:fontRef>
+    <cs:spPr>
+      <a:solidFill>
+        <a:schemeClr val="lt1">
+          <a:lumMod val="85000"/>
+        </a:schemeClr>
+      </a:solidFill>
+      <a:ln w="9525">
+        <a:solidFill>
+          <a:schemeClr val="dk1">
+            <a:lumMod val="50000"/>
+          </a:schemeClr>
+        </a:solidFill>
+        <a:round/>
+      </a:ln>
+    </cs:spPr>
+  </cs:upBar>
+  <cs:valueAxis>
+    <cs:lnRef idx="0"/>
+    <cs:fillRef idx="0"/>
+    <cs:effectRef idx="0"/>
+    <cs:fontRef idx="minor">
+      <a:schemeClr val="lt1">
+        <a:lumMod val="75000"/>
+      </a:schemeClr>
+    </cs:fontRef>
+    <cs:defRPr sz="900" kern="1200"/>
+  </cs:valueAxis>
+  <cs:wall>
+    <cs:lnRef idx="0"/>
+    <cs:fillRef idx="0"/>
+    <cs:effectRef idx="0"/>
+    <cs:fontRef idx="minor">
+      <a:schemeClr val="dk1"/>
+    </cs:fontRef>
+  </cs:wall>
+</cs:chartStyle>
+</file>
+
 <file path=word/theme/theme1.xml><?xml version="1.0" encoding="utf-8"?>
 <a:theme xmlns:a="http://schemas.openxmlformats.org/drawingml/2006/main" name="Office Theme">
   <a:themeElements>
@@ -10488,7 +12251,7 @@
 </file>
 
 <file path=customXml/itemProps1.xml><?xml version="1.0" encoding="utf-8"?>
-<ds:datastoreItem xmlns:ds="http://schemas.openxmlformats.org/officeDocument/2006/customXml" ds:itemID="{16B48A11-CD17-438D-B2B7-17AD06ED7CAB}">
+<ds:datastoreItem xmlns:ds="http://schemas.openxmlformats.org/officeDocument/2006/customXml" ds:itemID="{A69FB151-4DB0-4198-BB21-B1AEDFE959CD}">
   <ds:schemaRefs>
     <ds:schemaRef ds:uri="http://schemas.openxmlformats.org/officeDocument/2006/bibliography"/>
   </ds:schemaRefs>

</xml_diff>